<commit_message>
Added informations in the step chapter.
</commit_message>
<xml_diff>
--- a/iMuhiraOpenSource.fr.docx
+++ b/iMuhiraOpenSource.fr.docx
@@ -2,8 +2,6 @@
 <file path=word/document.xml><?xml version="1.0" encoding="utf-8"?>
 <w:document xmlns:wpc="http://schemas.microsoft.com/office/word/2010/wordprocessingCanvas" xmlns:cx="http://schemas.microsoft.com/office/drawing/2014/chartex" xmlns:cx1="http://schemas.microsoft.com/office/drawing/2015/9/8/chartex" xmlns:mc="http://schemas.openxmlformats.org/markup-compatibility/2006" xmlns:o="urn:schemas-microsoft-com:office:office" xmlns:r="http://schemas.openxmlformats.org/officeDocument/2006/relationships" xmlns:m="http://schemas.openxmlformats.org/officeDocument/2006/math" xmlns:v="urn:schemas-microsoft-com:vml" xmlns:wp14="http://schemas.microsoft.com/office/word/2010/wordprocessingDrawing" xmlns:wp="http://schemas.openxmlformats.org/drawingml/2006/wordprocessingDrawing" xmlns:w10="urn:schemas-microsoft-com:office:word" xmlns:w="http://schemas.openxmlformats.org/wordprocessingml/2006/main" xmlns:w14="http://schemas.microsoft.com/office/word/2010/wordml" xmlns:w15="http://schemas.microsoft.com/office/word/2012/wordml" xmlns:w16se="http://schemas.microsoft.com/office/word/2015/wordml/symex" xmlns:wpg="http://schemas.microsoft.com/office/word/2010/wordprocessingGroup" xmlns:wpi="http://schemas.microsoft.com/office/word/2010/wordprocessingInk" xmlns:wne="http://schemas.microsoft.com/office/word/2006/wordml" xmlns:wps="http://schemas.microsoft.com/office/word/2010/wordprocessingShape" mc:Ignorable="w14 w15 w16se wp14">
   <w:body>
-    <w:bookmarkStart w:id="0" w:name="_GoBack" w:displacedByCustomXml="next"/>
-    <w:bookmarkEnd w:id="0" w:displacedByCustomXml="next"/>
     <w:sdt>
       <w:sdtPr>
         <w:id w:val="-1360121537"/>
@@ -459,8 +457,8 @@
         </w:p>
       </w:sdtContent>
     </w:sdt>
+    <w:bookmarkStart w:id="0" w:name="_Toc38707434" w:displacedByCustomXml="next"/>
     <w:bookmarkStart w:id="1" w:name="_Toc38706938" w:displacedByCustomXml="next"/>
-    <w:bookmarkStart w:id="2" w:name="_Toc38707434" w:displacedByCustomXml="next"/>
     <w:sdt>
       <w:sdtPr>
         <w:rPr>
@@ -785,13 +783,13 @@
           <w:numId w:val="3"/>
         </w:numPr>
       </w:pPr>
-      <w:bookmarkStart w:id="3" w:name="_Toc42620427"/>
+      <w:bookmarkStart w:id="2" w:name="_Toc42620427"/>
       <w:r>
         <w:t>Historique du document</w:t>
       </w:r>
       <w:bookmarkEnd w:id="2"/>
       <w:bookmarkEnd w:id="1"/>
-      <w:bookmarkEnd w:id="3"/>
+      <w:bookmarkEnd w:id="0"/>
     </w:p>
     <w:tbl>
       <w:tblPr>
@@ -984,7 +982,7 @@
           <w:szCs w:val="32"/>
         </w:rPr>
       </w:pPr>
-      <w:bookmarkStart w:id="4" w:name="_Toc38706939"/>
+      <w:bookmarkStart w:id="3" w:name="_Toc38706939"/>
       <w:r>
         <w:br w:type="page"/>
       </w:r>
@@ -997,18 +995,18 @@
           <w:numId w:val="3"/>
         </w:numPr>
       </w:pPr>
-      <w:bookmarkStart w:id="5" w:name="_Toc38707435"/>
-      <w:bookmarkStart w:id="6" w:name="_Toc42620428"/>
+      <w:bookmarkStart w:id="4" w:name="_Toc38707435"/>
+      <w:bookmarkStart w:id="5" w:name="_Toc42620428"/>
       <w:r>
         <w:lastRenderedPageBreak/>
         <w:t>Objectif</w:t>
       </w:r>
+      <w:bookmarkEnd w:id="3"/>
       <w:bookmarkEnd w:id="4"/>
-      <w:bookmarkEnd w:id="5"/>
       <w:r>
         <w:t xml:space="preserve"> de ce document</w:t>
       </w:r>
-      <w:bookmarkEnd w:id="6"/>
+      <w:bookmarkEnd w:id="5"/>
     </w:p>
     <w:p>
       <w:r>
@@ -1029,11 +1027,11 @@
           <w:numId w:val="5"/>
         </w:numPr>
       </w:pPr>
-      <w:bookmarkStart w:id="7" w:name="_Toc42620429"/>
+      <w:bookmarkStart w:id="6" w:name="_Toc42620429"/>
       <w:r>
         <w:t>Petit résumé de ce programme</w:t>
       </w:r>
-      <w:bookmarkEnd w:id="7"/>
+      <w:bookmarkEnd w:id="6"/>
     </w:p>
     <w:p>
       <w:r>
@@ -1063,13 +1061,13 @@
           <w:numId w:val="9"/>
         </w:numPr>
       </w:pPr>
-      <w:bookmarkStart w:id="8" w:name="_Toc38706940"/>
-      <w:bookmarkStart w:id="9" w:name="_Toc38707436"/>
+      <w:bookmarkStart w:id="7" w:name="_Toc38706940"/>
+      <w:bookmarkStart w:id="8" w:name="_Toc38707436"/>
       <w:r>
         <w:t xml:space="preserve">D’offrir aux développeurs burundais partisans de l’open source </w:t>
       </w:r>
+      <w:bookmarkEnd w:id="7"/>
       <w:bookmarkEnd w:id="8"/>
-      <w:bookmarkEnd w:id="9"/>
       <w:r>
         <w:t>une plateforme d’échange et d’expression.</w:t>
       </w:r>
@@ -1248,7 +1246,7 @@
           </w:tcPr>
           <w:p>
             <w:r>
-              <w:t>Trouver des projets</w:t>
+              <w:t>Définir la structure du projet </w:t>
             </w:r>
           </w:p>
         </w:tc>
@@ -1267,20 +1265,164 @@
             <w:tcW w:w="3144" w:type="dxa"/>
           </w:tcPr>
           <w:p>
-            <w:proofErr w:type="spellStart"/>
-            <w:r>
-              <w:t>Impapurozanje</w:t>
-            </w:r>
-            <w:proofErr w:type="spellEnd"/>
-            <w:r>
-              <w:t xml:space="preserve">, </w:t>
-            </w:r>
-            <w:proofErr w:type="spellStart"/>
-            <w:r>
-              <w:t>it-project-costing</w:t>
-            </w:r>
-            <w:proofErr w:type="spellEnd"/>
+            <w:r>
+              <w:t>Définir :</w:t>
+            </w:r>
           </w:p>
+          <w:p>
+            <w:pPr>
+              <w:pStyle w:val="ListParagraph"/>
+              <w:numPr>
+                <w:ilvl w:val="0"/>
+                <w:numId w:val="10"/>
+              </w:numPr>
+            </w:pPr>
+            <w:r>
+              <w:t>Les modalités de ce projet</w:t>
+            </w:r>
+            <w:r>
+              <w:t xml:space="preserve"> (introduction)</w:t>
+            </w:r>
+            <w:r>
+              <w:t>.</w:t>
+            </w:r>
+            <w:r>
+              <w:t xml:space="preserve"> (Didier K.)</w:t>
+            </w:r>
+          </w:p>
+          <w:p>
+            <w:pPr>
+              <w:pStyle w:val="ListParagraph"/>
+              <w:numPr>
+                <w:ilvl w:val="0"/>
+                <w:numId w:val="10"/>
+              </w:numPr>
+            </w:pPr>
+            <w:r>
+              <w:t>Les licences des logiciels de ce projet</w:t>
+            </w:r>
+            <w:r>
+              <w:t xml:space="preserve"> (Fiacre N.)</w:t>
+            </w:r>
+          </w:p>
+          <w:p>
+            <w:pPr>
+              <w:pStyle w:val="ListParagraph"/>
+              <w:numPr>
+                <w:ilvl w:val="0"/>
+                <w:numId w:val="10"/>
+              </w:numPr>
+            </w:pPr>
+            <w:r>
+              <w:t>Les modalités de financement</w:t>
+            </w:r>
+            <w:r>
+              <w:t xml:space="preserve"> (Didier K.)</w:t>
+            </w:r>
+          </w:p>
+          <w:p>
+            <w:pPr>
+              <w:pStyle w:val="ListParagraph"/>
+              <w:numPr>
+                <w:ilvl w:val="0"/>
+                <w:numId w:val="10"/>
+              </w:numPr>
+            </w:pPr>
+            <w:r>
+              <w:t>Le recrutement</w:t>
+            </w:r>
+            <w:r>
+              <w:t xml:space="preserve"> (Didier K.)</w:t>
+            </w:r>
+          </w:p>
+        </w:tc>
+      </w:tr>
+      <w:tr>
+        <w:trPr>
+          <w:trHeight w:val="541"/>
+        </w:trPr>
+        <w:tc>
+          <w:tcPr>
+            <w:tcW w:w="1555" w:type="dxa"/>
+          </w:tcPr>
+          <w:p>
+            <w:pPr>
+              <w:jc w:val="center"/>
+            </w:pPr>
+            <w:r>
+              <w:t>3</w:t>
+            </w:r>
+          </w:p>
+        </w:tc>
+        <w:tc>
+          <w:tcPr>
+            <w:tcW w:w="3114" w:type="dxa"/>
+          </w:tcPr>
+          <w:p>
+            <w:r>
+              <w:t>Mise en place de notre portail web</w:t>
+            </w:r>
+          </w:p>
+        </w:tc>
+        <w:tc>
+          <w:tcPr>
+            <w:tcW w:w="1249" w:type="dxa"/>
+          </w:tcPr>
+          <w:p>
+            <w:r>
+              <w:t>En attente</w:t>
+            </w:r>
+          </w:p>
+        </w:tc>
+        <w:tc>
+          <w:tcPr>
+            <w:tcW w:w="3144" w:type="dxa"/>
+          </w:tcPr>
+          <w:p/>
+        </w:tc>
+      </w:tr>
+      <w:tr>
+        <w:trPr>
+          <w:trHeight w:val="541"/>
+        </w:trPr>
+        <w:tc>
+          <w:tcPr>
+            <w:tcW w:w="1555" w:type="dxa"/>
+          </w:tcPr>
+          <w:p>
+            <w:pPr>
+              <w:jc w:val="center"/>
+            </w:pPr>
+            <w:r>
+              <w:t>4</w:t>
+            </w:r>
+          </w:p>
+        </w:tc>
+        <w:tc>
+          <w:tcPr>
+            <w:tcW w:w="3114" w:type="dxa"/>
+          </w:tcPr>
+          <w:p>
+            <w:r>
+              <w:t>Trouver des projets</w:t>
+            </w:r>
+          </w:p>
+        </w:tc>
+        <w:tc>
+          <w:tcPr>
+            <w:tcW w:w="1249" w:type="dxa"/>
+          </w:tcPr>
+          <w:p>
+            <w:r>
+              <w:t>En attente</w:t>
+            </w:r>
+          </w:p>
+        </w:tc>
+        <w:tc>
+          <w:tcPr>
+            <w:tcW w:w="3144" w:type="dxa"/>
+          </w:tcPr>
+          <w:p/>
         </w:tc>
       </w:tr>
       <w:tr>
@@ -1296,7 +1438,7 @@
               <w:jc w:val="center"/>
             </w:pPr>
             <w:r>
-              <w:t>3</w:t>
+              <w:t>5</w:t>
             </w:r>
           </w:p>
         </w:tc>
@@ -1337,262 +1479,26 @@
               <w:t xml:space="preserve">On pourrait parrainer et être mentor d’un certain nombre d’étudiant par an. </w:t>
             </w:r>
           </w:p>
-        </w:tc>
-      </w:tr>
-      <w:tr>
-        <w:trPr>
-          <w:trHeight w:val="270"/>
-        </w:trPr>
-        <w:tc>
-          <w:tcPr>
-            <w:tcW w:w="1555" w:type="dxa"/>
-          </w:tcPr>
           <w:p>
-            <w:pPr>
-              <w:jc w:val="center"/>
-            </w:pPr>
-            <w:r>
-              <w:t>4</w:t>
+            <w:r>
+              <w:t xml:space="preserve">Ce point doit être </w:t>
+            </w:r>
+            <w:proofErr w:type="spellStart"/>
+            <w:r>
+              <w:t>mentioné</w:t>
+            </w:r>
+            <w:proofErr w:type="spellEnd"/>
+            <w:r>
+              <w:t xml:space="preserve"> dans le volet recrutement du point 2</w:t>
             </w:r>
           </w:p>
-        </w:tc>
-        <w:tc>
-          <w:tcPr>
-            <w:tcW w:w="3114" w:type="dxa"/>
-          </w:tcPr>
-          <w:p/>
-        </w:tc>
-        <w:tc>
-          <w:tcPr>
-            <w:tcW w:w="1249" w:type="dxa"/>
-          </w:tcPr>
-          <w:p/>
-        </w:tc>
-        <w:tc>
-          <w:tcPr>
-            <w:tcW w:w="3144" w:type="dxa"/>
-          </w:tcPr>
-          <w:p/>
-        </w:tc>
-      </w:tr>
-      <w:tr>
-        <w:trPr>
-          <w:trHeight w:val="270"/>
-        </w:trPr>
-        <w:tc>
-          <w:tcPr>
-            <w:tcW w:w="1555" w:type="dxa"/>
-          </w:tcPr>
-          <w:p>
-            <w:pPr>
-              <w:jc w:val="center"/>
-            </w:pPr>
-            <w:r>
-              <w:t>5</w:t>
-            </w:r>
-          </w:p>
-        </w:tc>
-        <w:tc>
-          <w:tcPr>
-            <w:tcW w:w="3114" w:type="dxa"/>
-          </w:tcPr>
-          <w:p/>
-        </w:tc>
-        <w:tc>
-          <w:tcPr>
-            <w:tcW w:w="1249" w:type="dxa"/>
-          </w:tcPr>
-          <w:p/>
-        </w:tc>
-        <w:tc>
-          <w:tcPr>
-            <w:tcW w:w="3144" w:type="dxa"/>
-          </w:tcPr>
-          <w:p/>
-        </w:tc>
-      </w:tr>
-      <w:tr>
-        <w:trPr>
-          <w:trHeight w:val="270"/>
-        </w:trPr>
-        <w:tc>
-          <w:tcPr>
-            <w:tcW w:w="1555" w:type="dxa"/>
-          </w:tcPr>
-          <w:p>
-            <w:pPr>
-              <w:jc w:val="center"/>
-            </w:pPr>
-            <w:r>
-              <w:t>6</w:t>
-            </w:r>
-          </w:p>
-        </w:tc>
-        <w:tc>
-          <w:tcPr>
-            <w:tcW w:w="3114" w:type="dxa"/>
-          </w:tcPr>
-          <w:p/>
-        </w:tc>
-        <w:tc>
-          <w:tcPr>
-            <w:tcW w:w="1249" w:type="dxa"/>
-          </w:tcPr>
-          <w:p/>
-        </w:tc>
-        <w:tc>
-          <w:tcPr>
-            <w:tcW w:w="3144" w:type="dxa"/>
-          </w:tcPr>
-          <w:p/>
-        </w:tc>
-      </w:tr>
-      <w:tr>
-        <w:trPr>
-          <w:trHeight w:val="270"/>
-        </w:trPr>
-        <w:tc>
-          <w:tcPr>
-            <w:tcW w:w="1555" w:type="dxa"/>
-          </w:tcPr>
-          <w:p>
-            <w:pPr>
-              <w:jc w:val="center"/>
-            </w:pPr>
-            <w:r>
-              <w:t>7</w:t>
-            </w:r>
-          </w:p>
-        </w:tc>
-        <w:tc>
-          <w:tcPr>
-            <w:tcW w:w="3114" w:type="dxa"/>
-          </w:tcPr>
-          <w:p/>
-        </w:tc>
-        <w:tc>
-          <w:tcPr>
-            <w:tcW w:w="1249" w:type="dxa"/>
-          </w:tcPr>
-          <w:p/>
-        </w:tc>
-        <w:tc>
-          <w:tcPr>
-            <w:tcW w:w="3144" w:type="dxa"/>
-          </w:tcPr>
-          <w:p/>
-        </w:tc>
-      </w:tr>
-      <w:tr>
-        <w:trPr>
-          <w:trHeight w:val="270"/>
-        </w:trPr>
-        <w:tc>
-          <w:tcPr>
-            <w:tcW w:w="1555" w:type="dxa"/>
-          </w:tcPr>
-          <w:p>
-            <w:pPr>
-              <w:jc w:val="center"/>
-            </w:pPr>
-            <w:r>
-              <w:t>8</w:t>
-            </w:r>
-          </w:p>
-        </w:tc>
-        <w:tc>
-          <w:tcPr>
-            <w:tcW w:w="3114" w:type="dxa"/>
-          </w:tcPr>
-          <w:p/>
-        </w:tc>
-        <w:tc>
-          <w:tcPr>
-            <w:tcW w:w="1249" w:type="dxa"/>
-          </w:tcPr>
-          <w:p/>
-        </w:tc>
-        <w:tc>
-          <w:tcPr>
-            <w:tcW w:w="3144" w:type="dxa"/>
-          </w:tcPr>
-          <w:p/>
-        </w:tc>
-      </w:tr>
-      <w:tr>
-        <w:trPr>
-          <w:trHeight w:val="270"/>
-        </w:trPr>
-        <w:tc>
-          <w:tcPr>
-            <w:tcW w:w="1555" w:type="dxa"/>
-          </w:tcPr>
-          <w:p>
-            <w:pPr>
-              <w:jc w:val="center"/>
-            </w:pPr>
-            <w:r>
-              <w:t>9</w:t>
-            </w:r>
-          </w:p>
-        </w:tc>
-        <w:tc>
-          <w:tcPr>
-            <w:tcW w:w="3114" w:type="dxa"/>
-          </w:tcPr>
-          <w:p/>
-        </w:tc>
-        <w:tc>
-          <w:tcPr>
-            <w:tcW w:w="1249" w:type="dxa"/>
-          </w:tcPr>
-          <w:p/>
-        </w:tc>
-        <w:tc>
-          <w:tcPr>
-            <w:tcW w:w="3144" w:type="dxa"/>
-          </w:tcPr>
-          <w:p/>
-        </w:tc>
-      </w:tr>
-      <w:tr>
-        <w:trPr>
-          <w:trHeight w:val="270"/>
-        </w:trPr>
-        <w:tc>
-          <w:tcPr>
-            <w:tcW w:w="1555" w:type="dxa"/>
-          </w:tcPr>
-          <w:p>
-            <w:pPr>
-              <w:jc w:val="center"/>
-            </w:pPr>
-            <w:r>
-              <w:t>10</w:t>
-            </w:r>
-          </w:p>
-        </w:tc>
-        <w:tc>
-          <w:tcPr>
-            <w:tcW w:w="3114" w:type="dxa"/>
-          </w:tcPr>
-          <w:p/>
-        </w:tc>
-        <w:tc>
-          <w:tcPr>
-            <w:tcW w:w="1249" w:type="dxa"/>
-          </w:tcPr>
-          <w:p/>
-        </w:tc>
-        <w:tc>
-          <w:tcPr>
-            <w:tcW w:w="3144" w:type="dxa"/>
-          </w:tcPr>
-          <w:p/>
         </w:tc>
       </w:tr>
     </w:tbl>
-    <w:p/>
+    <w:p>
+      <w:bookmarkStart w:id="9" w:name="_GoBack"/>
+      <w:bookmarkEnd w:id="9"/>
+    </w:p>
     <w:sectPr>
       <w:footerReference w:type="default" r:id="rId9"/>
       <w:pgSz w:w="11906" w:h="16838"/>
@@ -2329,6 +2235,119 @@
     </w:lvl>
   </w:abstractNum>
   <w:abstractNum w:abstractNumId="6" w15:restartNumberingAfterBreak="0">
+    <w:nsid w:val="5F5E548F"/>
+    <w:multiLevelType w:val="hybridMultilevel"/>
+    <w:tmpl w:val="833C15B8"/>
+    <w:lvl w:ilvl="0" w:tplc="040C0001">
+      <w:start w:val="1"/>
+      <w:numFmt w:val="bullet"/>
+      <w:lvlText w:val=""/>
+      <w:lvlJc w:val="left"/>
+      <w:pPr>
+        <w:ind w:left="720" w:hanging="360"/>
+      </w:pPr>
+      <w:rPr>
+        <w:rFonts w:ascii="Symbol" w:hAnsi="Symbol" w:hint="default"/>
+      </w:rPr>
+    </w:lvl>
+    <w:lvl w:ilvl="1" w:tplc="040C0003" w:tentative="1">
+      <w:start w:val="1"/>
+      <w:numFmt w:val="bullet"/>
+      <w:lvlText w:val="o"/>
+      <w:lvlJc w:val="left"/>
+      <w:pPr>
+        <w:ind w:left="1440" w:hanging="360"/>
+      </w:pPr>
+      <w:rPr>
+        <w:rFonts w:ascii="Courier New" w:hAnsi="Courier New" w:cs="Courier New" w:hint="default"/>
+      </w:rPr>
+    </w:lvl>
+    <w:lvl w:ilvl="2" w:tplc="040C0005" w:tentative="1">
+      <w:start w:val="1"/>
+      <w:numFmt w:val="bullet"/>
+      <w:lvlText w:val=""/>
+      <w:lvlJc w:val="left"/>
+      <w:pPr>
+        <w:ind w:left="2160" w:hanging="360"/>
+      </w:pPr>
+      <w:rPr>
+        <w:rFonts w:ascii="Wingdings" w:hAnsi="Wingdings" w:hint="default"/>
+      </w:rPr>
+    </w:lvl>
+    <w:lvl w:ilvl="3" w:tplc="040C0001" w:tentative="1">
+      <w:start w:val="1"/>
+      <w:numFmt w:val="bullet"/>
+      <w:lvlText w:val=""/>
+      <w:lvlJc w:val="left"/>
+      <w:pPr>
+        <w:ind w:left="2880" w:hanging="360"/>
+      </w:pPr>
+      <w:rPr>
+        <w:rFonts w:ascii="Symbol" w:hAnsi="Symbol" w:hint="default"/>
+      </w:rPr>
+    </w:lvl>
+    <w:lvl w:ilvl="4" w:tplc="040C0003" w:tentative="1">
+      <w:start w:val="1"/>
+      <w:numFmt w:val="bullet"/>
+      <w:lvlText w:val="o"/>
+      <w:lvlJc w:val="left"/>
+      <w:pPr>
+        <w:ind w:left="3600" w:hanging="360"/>
+      </w:pPr>
+      <w:rPr>
+        <w:rFonts w:ascii="Courier New" w:hAnsi="Courier New" w:cs="Courier New" w:hint="default"/>
+      </w:rPr>
+    </w:lvl>
+    <w:lvl w:ilvl="5" w:tplc="040C0005" w:tentative="1">
+      <w:start w:val="1"/>
+      <w:numFmt w:val="bullet"/>
+      <w:lvlText w:val=""/>
+      <w:lvlJc w:val="left"/>
+      <w:pPr>
+        <w:ind w:left="4320" w:hanging="360"/>
+      </w:pPr>
+      <w:rPr>
+        <w:rFonts w:ascii="Wingdings" w:hAnsi="Wingdings" w:hint="default"/>
+      </w:rPr>
+    </w:lvl>
+    <w:lvl w:ilvl="6" w:tplc="040C0001" w:tentative="1">
+      <w:start w:val="1"/>
+      <w:numFmt w:val="bullet"/>
+      <w:lvlText w:val=""/>
+      <w:lvlJc w:val="left"/>
+      <w:pPr>
+        <w:ind w:left="5040" w:hanging="360"/>
+      </w:pPr>
+      <w:rPr>
+        <w:rFonts w:ascii="Symbol" w:hAnsi="Symbol" w:hint="default"/>
+      </w:rPr>
+    </w:lvl>
+    <w:lvl w:ilvl="7" w:tplc="040C0003" w:tentative="1">
+      <w:start w:val="1"/>
+      <w:numFmt w:val="bullet"/>
+      <w:lvlText w:val="o"/>
+      <w:lvlJc w:val="left"/>
+      <w:pPr>
+        <w:ind w:left="5760" w:hanging="360"/>
+      </w:pPr>
+      <w:rPr>
+        <w:rFonts w:ascii="Courier New" w:hAnsi="Courier New" w:cs="Courier New" w:hint="default"/>
+      </w:rPr>
+    </w:lvl>
+    <w:lvl w:ilvl="8" w:tplc="040C0005" w:tentative="1">
+      <w:start w:val="1"/>
+      <w:numFmt w:val="bullet"/>
+      <w:lvlText w:val=""/>
+      <w:lvlJc w:val="left"/>
+      <w:pPr>
+        <w:ind w:left="6480" w:hanging="360"/>
+      </w:pPr>
+      <w:rPr>
+        <w:rFonts w:ascii="Wingdings" w:hAnsi="Wingdings" w:hint="default"/>
+      </w:rPr>
+    </w:lvl>
+  </w:abstractNum>
+  <w:abstractNum w:abstractNumId="7" w15:restartNumberingAfterBreak="0">
     <w:nsid w:val="609B681B"/>
     <w:multiLevelType w:val="hybridMultilevel"/>
     <w:tmpl w:val="4CC0EB14"/>
@@ -2441,7 +2460,7 @@
       </w:rPr>
     </w:lvl>
   </w:abstractNum>
-  <w:abstractNum w:abstractNumId="7" w15:restartNumberingAfterBreak="0">
+  <w:abstractNum w:abstractNumId="8" w15:restartNumberingAfterBreak="0">
     <w:nsid w:val="70343BD2"/>
     <w:multiLevelType w:val="hybridMultilevel"/>
     <w:tmpl w:val="2B7C87FA"/>
@@ -2554,7 +2573,7 @@
       </w:rPr>
     </w:lvl>
   </w:abstractNum>
-  <w:abstractNum w:abstractNumId="8" w15:restartNumberingAfterBreak="0">
+  <w:abstractNum w:abstractNumId="9" w15:restartNumberingAfterBreak="0">
     <w:nsid w:val="75DC4E8D"/>
     <w:multiLevelType w:val="multilevel"/>
     <w:tmpl w:val="040C001F"/>
@@ -2644,10 +2663,10 @@
     <w:abstractNumId w:val="0"/>
   </w:num>
   <w:num w:numId="2">
-    <w:abstractNumId w:val="7"/>
+    <w:abstractNumId w:val="8"/>
   </w:num>
   <w:num w:numId="3">
-    <w:abstractNumId w:val="8"/>
+    <w:abstractNumId w:val="9"/>
   </w:num>
   <w:num w:numId="4">
     <w:abstractNumId w:val="1"/>
@@ -2656,7 +2675,7 @@
     <w:abstractNumId w:val="5"/>
   </w:num>
   <w:num w:numId="6">
-    <w:abstractNumId w:val="6"/>
+    <w:abstractNumId w:val="7"/>
   </w:num>
   <w:num w:numId="7">
     <w:abstractNumId w:val="4"/>
@@ -2666,6 +2685,9 @@
   </w:num>
   <w:num w:numId="9">
     <w:abstractNumId w:val="2"/>
+  </w:num>
+  <w:num w:numId="10">
+    <w:abstractNumId w:val="6"/>
   </w:num>
 </w:numbering>
 </file>
@@ -3660,7 +3682,7 @@
 </file>
 
 <file path=customXml/itemProps2.xml><?xml version="1.0" encoding="utf-8"?>
-<ds:datastoreItem xmlns:ds="http://schemas.openxmlformats.org/officeDocument/2006/customXml" ds:itemID="{77536087-E9F6-428D-B7F2-4C7E525839F9}">
+<ds:datastoreItem xmlns:ds="http://schemas.openxmlformats.org/officeDocument/2006/customXml" ds:itemID="{6A60C39B-7BFF-44E5-9C7B-C0334B055A61}">
   <ds:schemaRefs>
     <ds:schemaRef ds:uri="http://schemas.openxmlformats.org/officeDocument/2006/bibliography"/>
   </ds:schemaRefs>

</xml_diff>

<commit_message>
Adapted the content of the documentation according to didier work.
</commit_message>
<xml_diff>
--- a/iMuhiraOpenSource.fr.docx
+++ b/iMuhiraOpenSource.fr.docx
@@ -12,6 +12,8 @@
       </w:sdtPr>
       <w:sdtEndPr/>
       <w:sdtContent>
+        <w:bookmarkStart w:id="0" w:name="_GoBack" w:displacedByCustomXml="prev"/>
+        <w:bookmarkEnd w:id="0" w:displacedByCustomXml="prev"/>
         <w:p>
           <w:r>
             <w:rPr>
@@ -160,6 +162,147 @@
             <mc:AlternateContent>
               <mc:Choice Requires="wps">
                 <w:drawing>
+                  <wp:anchor distT="45720" distB="45720" distL="114300" distR="114300" simplePos="0" relativeHeight="251662336" behindDoc="0" locked="0" layoutInCell="1" allowOverlap="1">
+                    <wp:simplePos x="0" y="0"/>
+                    <wp:positionH relativeFrom="column">
+                      <wp:posOffset>979805</wp:posOffset>
+                    </wp:positionH>
+                    <wp:positionV relativeFrom="paragraph">
+                      <wp:posOffset>2237105</wp:posOffset>
+                    </wp:positionV>
+                    <wp:extent cx="3219450" cy="527050"/>
+                    <wp:effectExtent l="0" t="0" r="19050" b="25400"/>
+                    <wp:wrapSquare wrapText="bothSides"/>
+                    <wp:docPr id="217" name="Zone de texte 2"/>
+                    <wp:cNvGraphicFramePr>
+                      <a:graphicFrameLocks xmlns:a="http://schemas.openxmlformats.org/drawingml/2006/main"/>
+                    </wp:cNvGraphicFramePr>
+                    <a:graphic xmlns:a="http://schemas.openxmlformats.org/drawingml/2006/main">
+                      <a:graphicData uri="http://schemas.microsoft.com/office/word/2010/wordprocessingShape">
+                        <wps:wsp>
+                          <wps:cNvSpPr txBox="1">
+                            <a:spLocks noChangeArrowheads="1"/>
+                          </wps:cNvSpPr>
+                          <wps:spPr bwMode="auto">
+                            <a:xfrm>
+                              <a:off x="0" y="0"/>
+                              <a:ext cx="3219450" cy="527050"/>
+                            </a:xfrm>
+                            <a:prstGeom prst="rect">
+                              <a:avLst/>
+                            </a:prstGeom>
+                            <a:solidFill>
+                              <a:srgbClr val="FFFFFF"/>
+                            </a:solidFill>
+                            <a:ln w="9525">
+                              <a:solidFill>
+                                <a:srgbClr val="000000"/>
+                              </a:solidFill>
+                              <a:miter lim="800000"/>
+                              <a:headEnd/>
+                              <a:tailEnd/>
+                            </a:ln>
+                          </wps:spPr>
+                          <wps:txbx>
+                            <w:txbxContent>
+                              <w:p>
+                                <w:pPr>
+                                  <w:rPr>
+                                    <w:b/>
+                                    <w:sz w:val="56"/>
+                                    <w:szCs w:val="56"/>
+                                    <w:lang w:val="en-GB"/>
+                                  </w:rPr>
+                                </w:pPr>
+                                <w:r>
+                                  <w:rPr>
+                                    <w:b/>
+                                    <w:sz w:val="56"/>
+                                    <w:szCs w:val="56"/>
+                                    <w:lang w:val="en-GB"/>
+                                  </w:rPr>
+                                  <w:t>iMuhiraOpenSource</w:t>
+                                </w:r>
+                                <w:r>
+                                  <w:rPr>
+                                    <w:b/>
+                                    <w:sz w:val="56"/>
+                                    <w:szCs w:val="56"/>
+                                    <w:lang w:val="en-GB"/>
+                                  </w:rPr>
+                                  <w:t xml:space="preserve">  </w:t>
+                                </w:r>
+                              </w:p>
+                            </w:txbxContent>
+                          </wps:txbx>
+                          <wps:bodyPr rot="0" vert="horz" wrap="square" lIns="91440" tIns="45720" rIns="91440" bIns="45720" anchor="t" anchorCtr="0">
+                            <a:noAutofit/>
+                          </wps:bodyPr>
+                        </wps:wsp>
+                      </a:graphicData>
+                    </a:graphic>
+                    <wp14:sizeRelH relativeFrom="margin">
+                      <wp14:pctWidth>0</wp14:pctWidth>
+                    </wp14:sizeRelH>
+                    <wp14:sizeRelV relativeFrom="margin">
+                      <wp14:pctHeight>0</wp14:pctHeight>
+                    </wp14:sizeRelV>
+                  </wp:anchor>
+                </w:drawing>
+              </mc:Choice>
+              <mc:Fallback>
+                <w:pict>
+                  <v:shapetype id="_x0000_t202" coordsize="21600,21600" o:spt="202" path="m,l,21600r21600,l21600,xe">
+                    <v:stroke joinstyle="miter"/>
+                    <v:path gradientshapeok="t" o:connecttype="rect"/>
+                  </v:shapetype>
+                  <v:shape id="Zone de texte 2" o:spid="_x0000_s1027" type="#_x0000_t202" style="position:absolute;margin-left:77.15pt;margin-top:176.15pt;width:253.5pt;height:41.5pt;z-index:251662336;visibility:visible;mso-wrap-style:square;mso-width-percent:0;mso-height-percent:0;mso-wrap-distance-left:9pt;mso-wrap-distance-top:3.6pt;mso-wrap-distance-right:9pt;mso-wrap-distance-bottom:3.6pt;mso-position-horizontal:absolute;mso-position-horizontal-relative:text;mso-position-vertical:absolute;mso-position-vertical-relative:text;mso-width-percent:0;mso-height-percent:0;mso-width-relative:margin;mso-height-relative:margin;v-text-anchor:top" o:gfxdata="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">
+                    <v:textbox>
+                      <w:txbxContent>
+                        <w:p>
+                          <w:pPr>
+                            <w:rPr>
+                              <w:b/>
+                              <w:sz w:val="56"/>
+                              <w:szCs w:val="56"/>
+                              <w:lang w:val="en-GB"/>
+                            </w:rPr>
+                          </w:pPr>
+                          <w:r>
+                            <w:rPr>
+                              <w:b/>
+                              <w:sz w:val="56"/>
+                              <w:szCs w:val="56"/>
+                              <w:lang w:val="en-GB"/>
+                            </w:rPr>
+                            <w:t>iMuhiraOpenSource</w:t>
+                          </w:r>
+                          <w:r>
+                            <w:rPr>
+                              <w:b/>
+                              <w:sz w:val="56"/>
+                              <w:szCs w:val="56"/>
+                              <w:lang w:val="en-GB"/>
+                            </w:rPr>
+                            <w:t xml:space="preserve">  </w:t>
+                          </w:r>
+                        </w:p>
+                      </w:txbxContent>
+                    </v:textbox>
+                    <w10:wrap type="square"/>
+                  </v:shape>
+                </w:pict>
+              </mc:Fallback>
+            </mc:AlternateContent>
+          </w:r>
+          <w:r>
+            <w:rPr>
+              <w:noProof/>
+              <w:lang w:eastAsia="fr-FR"/>
+            </w:rPr>
+            <mc:AlternateContent>
+              <mc:Choice Requires="wps">
+                <w:drawing>
                   <wp:anchor distT="0" distB="0" distL="114300" distR="114300" simplePos="0" relativeHeight="251660288" behindDoc="0" locked="0" layoutInCell="1" allowOverlap="1">
                     <wp:simplePos x="0" y="0"/>
                     <wp:positionH relativeFrom="column">
@@ -255,11 +398,7 @@
               </mc:Choice>
               <mc:Fallback>
                 <w:pict>
-                  <v:shapetype id="_x0000_t202" coordsize="21600,21600" o:spt="202" path="m,l,21600r21600,l21600,xe">
-                    <v:stroke joinstyle="miter"/>
-                    <v:path gradientshapeok="t" o:connecttype="rect"/>
-                  </v:shapetype>
-                  <v:shape id="Text Box 1" o:spid="_x0000_s1027" type="#_x0000_t202" style="position:absolute;margin-left:5.15pt;margin-top:363.15pt;width:325.35pt;height:71.5pt;z-index:251660288;visibility:visible;mso-wrap-style:square;mso-width-percent:0;mso-height-percent:0;mso-wrap-distance-left:9pt;mso-wrap-distance-top:0;mso-wrap-distance-right:9pt;mso-wrap-distance-bottom:0;mso-position-horizontal:absolute;mso-position-horizontal-relative:text;mso-position-vertical:absolute;mso-position-vertical-relative:text;mso-width-percent:0;mso-height-percent:0;mso-width-relative:margin;mso-height-relative:margin;v-text-anchor:top" o:gfxdata="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" fillcolor="white [3201]" strokeweight=".5pt">
+                  <v:shape id="Text Box 1" o:spid="_x0000_s1028" type="#_x0000_t202" style="position:absolute;margin-left:5.15pt;margin-top:363.15pt;width:325.35pt;height:71.5pt;z-index:251660288;visibility:visible;mso-wrap-style:square;mso-width-percent:0;mso-height-percent:0;mso-wrap-distance-left:9pt;mso-wrap-distance-top:0;mso-wrap-distance-right:9pt;mso-wrap-distance-bottom:0;mso-position-horizontal:absolute;mso-position-horizontal-relative:text;mso-position-vertical:absolute;mso-position-vertical-relative:text;mso-width-percent:0;mso-height-percent:0;mso-width-relative:margin;mso-height-relative:margin;v-text-anchor:top" o:gfxdata="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" fillcolor="white [3201]" strokeweight=".5pt">
                     <v:textbox>
                       <w:txbxContent>
                         <w:sdt>
@@ -307,158 +446,13 @@
             </mc:AlternateContent>
           </w:r>
           <w:r>
-            <w:rPr>
-              <w:noProof/>
-              <w:lang w:eastAsia="fr-FR"/>
-            </w:rPr>
-            <mc:AlternateContent>
-              <mc:Choice Requires="wps">
-                <w:drawing>
-                  <wp:anchor distT="45720" distB="45720" distL="114300" distR="114300" simplePos="0" relativeHeight="251662336" behindDoc="0" locked="0" layoutInCell="1" allowOverlap="1">
-                    <wp:simplePos x="0" y="0"/>
-                    <wp:positionH relativeFrom="column">
-                      <wp:posOffset>1310005</wp:posOffset>
-                    </wp:positionH>
-                    <wp:positionV relativeFrom="paragraph">
-                      <wp:posOffset>2237105</wp:posOffset>
-                    </wp:positionV>
-                    <wp:extent cx="2889250" cy="527050"/>
-                    <wp:effectExtent l="0" t="0" r="25400" b="25400"/>
-                    <wp:wrapSquare wrapText="bothSides"/>
-                    <wp:docPr id="217" name="Zone de texte 2"/>
-                    <wp:cNvGraphicFramePr>
-                      <a:graphicFrameLocks xmlns:a="http://schemas.openxmlformats.org/drawingml/2006/main"/>
-                    </wp:cNvGraphicFramePr>
-                    <a:graphic xmlns:a="http://schemas.openxmlformats.org/drawingml/2006/main">
-                      <a:graphicData uri="http://schemas.microsoft.com/office/word/2010/wordprocessingShape">
-                        <wps:wsp>
-                          <wps:cNvSpPr txBox="1">
-                            <a:spLocks noChangeArrowheads="1"/>
-                          </wps:cNvSpPr>
-                          <wps:spPr bwMode="auto">
-                            <a:xfrm>
-                              <a:off x="0" y="0"/>
-                              <a:ext cx="2889250" cy="527050"/>
-                            </a:xfrm>
-                            <a:prstGeom prst="rect">
-                              <a:avLst/>
-                            </a:prstGeom>
-                            <a:solidFill>
-                              <a:srgbClr val="FFFFFF"/>
-                            </a:solidFill>
-                            <a:ln w="9525">
-                              <a:solidFill>
-                                <a:srgbClr val="000000"/>
-                              </a:solidFill>
-                              <a:miter lim="800000"/>
-                              <a:headEnd/>
-                              <a:tailEnd/>
-                            </a:ln>
-                          </wps:spPr>
-                          <wps:txbx>
-                            <w:txbxContent>
-                              <w:p>
-                                <w:pPr>
-                                  <w:rPr>
-                                    <w:b/>
-                                    <w:sz w:val="56"/>
-                                    <w:szCs w:val="56"/>
-                                    <w:lang w:val="en-GB"/>
-                                  </w:rPr>
-                                </w:pPr>
-                                <w:proofErr w:type="spellStart"/>
-                                <w:proofErr w:type="gramStart"/>
-                                <w:r>
-                                  <w:rPr>
-                                    <w:b/>
-                                    <w:sz w:val="56"/>
-                                    <w:szCs w:val="56"/>
-                                    <w:lang w:val="en-GB"/>
-                                  </w:rPr>
-                                  <w:t>ndikoNdaklinkoda</w:t>
-                                </w:r>
-                                <w:proofErr w:type="spellEnd"/>
-                                <w:proofErr w:type="gramEnd"/>
-                                <w:r>
-                                  <w:rPr>
-                                    <w:b/>
-                                    <w:sz w:val="56"/>
-                                    <w:szCs w:val="56"/>
-                                    <w:lang w:val="en-GB"/>
-                                  </w:rPr>
-                                  <w:t xml:space="preserve">  </w:t>
-                                </w:r>
-                              </w:p>
-                            </w:txbxContent>
-                          </wps:txbx>
-                          <wps:bodyPr rot="0" vert="horz" wrap="square" lIns="91440" tIns="45720" rIns="91440" bIns="45720" anchor="t" anchorCtr="0">
-                            <a:noAutofit/>
-                          </wps:bodyPr>
-                        </wps:wsp>
-                      </a:graphicData>
-                    </a:graphic>
-                    <wp14:sizeRelH relativeFrom="margin">
-                      <wp14:pctWidth>0</wp14:pctWidth>
-                    </wp14:sizeRelH>
-                    <wp14:sizeRelV relativeFrom="margin">
-                      <wp14:pctHeight>0</wp14:pctHeight>
-                    </wp14:sizeRelV>
-                  </wp:anchor>
-                </w:drawing>
-              </mc:Choice>
-              <mc:Fallback>
-                <w:pict>
-                  <v:shape id="Zone de texte 2" o:spid="_x0000_s1028" type="#_x0000_t202" style="position:absolute;margin-left:103.15pt;margin-top:176.15pt;width:227.5pt;height:41.5pt;z-index:251662336;visibility:visible;mso-wrap-style:square;mso-width-percent:0;mso-height-percent:0;mso-wrap-distance-left:9pt;mso-wrap-distance-top:3.6pt;mso-wrap-distance-right:9pt;mso-wrap-distance-bottom:3.6pt;mso-position-horizontal:absolute;mso-position-horizontal-relative:text;mso-position-vertical:absolute;mso-position-vertical-relative:text;mso-width-percent:0;mso-height-percent:0;mso-width-relative:margin;mso-height-relative:margin;v-text-anchor:top" o:gfxdata="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">
-                    <v:textbox>
-                      <w:txbxContent>
-                        <w:p>
-                          <w:pPr>
-                            <w:rPr>
-                              <w:b/>
-                              <w:sz w:val="56"/>
-                              <w:szCs w:val="56"/>
-                              <w:lang w:val="en-GB"/>
-                            </w:rPr>
-                          </w:pPr>
-                          <w:proofErr w:type="spellStart"/>
-                          <w:proofErr w:type="gramStart"/>
-                          <w:r>
-                            <w:rPr>
-                              <w:b/>
-                              <w:sz w:val="56"/>
-                              <w:szCs w:val="56"/>
-                              <w:lang w:val="en-GB"/>
-                            </w:rPr>
-                            <w:t>ndikoNdaklinkoda</w:t>
-                          </w:r>
-                          <w:proofErr w:type="spellEnd"/>
-                          <w:proofErr w:type="gramEnd"/>
-                          <w:r>
-                            <w:rPr>
-                              <w:b/>
-                              <w:sz w:val="56"/>
-                              <w:szCs w:val="56"/>
-                              <w:lang w:val="en-GB"/>
-                            </w:rPr>
-                            <w:t xml:space="preserve">  </w:t>
-                          </w:r>
-                        </w:p>
-                      </w:txbxContent>
-                    </v:textbox>
-                    <w10:wrap type="square"/>
-                  </v:shape>
-                </w:pict>
-              </mc:Fallback>
-            </mc:AlternateContent>
-          </w:r>
-          <w:r>
             <w:br w:type="page"/>
           </w:r>
         </w:p>
       </w:sdtContent>
     </w:sdt>
-    <w:bookmarkStart w:id="0" w:name="_Toc38707434" w:displacedByCustomXml="next"/>
-    <w:bookmarkStart w:id="1" w:name="_Toc38706938" w:displacedByCustomXml="next"/>
+    <w:bookmarkStart w:id="1" w:name="_Toc38707434" w:displacedByCustomXml="next"/>
+    <w:bookmarkStart w:id="2" w:name="_Toc38706938" w:displacedByCustomXml="next"/>
     <w:sdt>
       <w:sdtPr>
         <w:rPr>
@@ -487,13 +481,8 @@
             <w:pStyle w:val="TOCHeading"/>
           </w:pPr>
           <w:r>
-            <w:t xml:space="preserve">Table des </w:t>
+            <w:t>Table des matières</w:t>
           </w:r>
-          <w:proofErr w:type="spellStart"/>
-          <w:r>
-            <w:t>matières</w:t>
-          </w:r>
-          <w:proofErr w:type="spellEnd"/>
         </w:p>
         <w:p>
           <w:pPr>
@@ -517,7 +506,7 @@
           <w:r>
             <w:fldChar w:fldCharType="separate"/>
           </w:r>
-          <w:hyperlink w:anchor="_Toc42620427" w:history="1">
+          <w:hyperlink w:anchor="_Toc45903555" w:history="1">
             <w:r>
               <w:rPr>
                 <w:rStyle w:val="Hyperlink"/>
@@ -559,7 +548,7 @@
                 <w:noProof/>
                 <w:webHidden/>
               </w:rPr>
-              <w:instrText xml:space="preserve"> PAGEREF _Toc42620427 \h </w:instrText>
+              <w:instrText xml:space="preserve"> PAGEREF _Toc45903555 \h </w:instrText>
             </w:r>
             <w:r>
               <w:rPr>
@@ -603,7 +592,7 @@
               <w:lang w:val="fr-FR" w:eastAsia="fr-FR"/>
             </w:rPr>
           </w:pPr>
-          <w:hyperlink w:anchor="_Toc42620428" w:history="1">
+          <w:hyperlink w:anchor="_Toc45903556" w:history="1">
             <w:r>
               <w:rPr>
                 <w:rStyle w:val="Hyperlink"/>
@@ -624,7 +613,7 @@
                 <w:rStyle w:val="Hyperlink"/>
                 <w:noProof/>
               </w:rPr>
-              <w:t>Objectif de ce document</w:t>
+              <w:t>Introduction</w:t>
             </w:r>
             <w:r>
               <w:rPr>
@@ -645,7 +634,7 @@
                 <w:noProof/>
                 <w:webHidden/>
               </w:rPr>
-              <w:instrText xml:space="preserve"> PAGEREF _Toc42620428 \h </w:instrText>
+              <w:instrText xml:space="preserve"> PAGEREF _Toc45903556 \h </w:instrText>
             </w:r>
             <w:r>
               <w:rPr>
@@ -689,13 +678,13 @@
               <w:lang w:val="fr-FR" w:eastAsia="fr-FR"/>
             </w:rPr>
           </w:pPr>
-          <w:hyperlink w:anchor="_Toc42620429" w:history="1">
+          <w:hyperlink w:anchor="_Toc45903557" w:history="1">
             <w:r>
               <w:rPr>
                 <w:rStyle w:val="Hyperlink"/>
                 <w:noProof/>
               </w:rPr>
-              <w:t>1.</w:t>
+              <w:t>3.</w:t>
             </w:r>
             <w:r>
               <w:rPr>
@@ -710,7 +699,7 @@
                 <w:rStyle w:val="Hyperlink"/>
                 <w:noProof/>
               </w:rPr>
-              <w:t>Petit résumé de ce programme</w:t>
+              <w:t>Etapes du projet</w:t>
             </w:r>
             <w:r>
               <w:rPr>
@@ -731,7 +720,7 @@
                 <w:noProof/>
                 <w:webHidden/>
               </w:rPr>
-              <w:instrText xml:space="preserve"> PAGEREF _Toc42620429 \h </w:instrText>
+              <w:instrText xml:space="preserve"> PAGEREF _Toc45903557 \h </w:instrText>
             </w:r>
             <w:r>
               <w:rPr>
@@ -751,7 +740,609 @@
                 <w:noProof/>
                 <w:webHidden/>
               </w:rPr>
-              <w:t>2</w:t>
+              <w:t>3</w:t>
+            </w:r>
+            <w:r>
+              <w:rPr>
+                <w:noProof/>
+                <w:webHidden/>
+              </w:rPr>
+              <w:fldChar w:fldCharType="end"/>
+            </w:r>
+          </w:hyperlink>
+        </w:p>
+        <w:p>
+          <w:pPr>
+            <w:pStyle w:val="TOC1"/>
+            <w:tabs>
+              <w:tab w:val="left" w:pos="440"/>
+              <w:tab w:val="right" w:leader="dot" w:pos="9062"/>
+            </w:tabs>
+            <w:rPr>
+              <w:rFonts w:cstheme="minorBidi"/>
+              <w:noProof/>
+              <w:lang w:val="fr-FR" w:eastAsia="fr-FR"/>
+            </w:rPr>
+          </w:pPr>
+          <w:hyperlink w:anchor="_Toc45903558" w:history="1">
+            <w:r>
+              <w:rPr>
+                <w:rStyle w:val="Hyperlink"/>
+                <w:noProof/>
+              </w:rPr>
+              <w:t>4.</w:t>
+            </w:r>
+            <w:r>
+              <w:rPr>
+                <w:rFonts w:cstheme="minorBidi"/>
+                <w:noProof/>
+                <w:lang w:val="fr-FR" w:eastAsia="fr-FR"/>
+              </w:rPr>
+              <w:tab/>
+            </w:r>
+            <w:r>
+              <w:rPr>
+                <w:rStyle w:val="Hyperlink"/>
+                <w:noProof/>
+              </w:rPr>
+              <w:t>Structure du projet</w:t>
+            </w:r>
+            <w:r>
+              <w:rPr>
+                <w:noProof/>
+                <w:webHidden/>
+              </w:rPr>
+              <w:tab/>
+            </w:r>
+            <w:r>
+              <w:rPr>
+                <w:noProof/>
+                <w:webHidden/>
+              </w:rPr>
+              <w:fldChar w:fldCharType="begin"/>
+            </w:r>
+            <w:r>
+              <w:rPr>
+                <w:noProof/>
+                <w:webHidden/>
+              </w:rPr>
+              <w:instrText xml:space="preserve"> PAGEREF _Toc45903558 \h </w:instrText>
+            </w:r>
+            <w:r>
+              <w:rPr>
+                <w:noProof/>
+                <w:webHidden/>
+              </w:rPr>
+            </w:r>
+            <w:r>
+              <w:rPr>
+                <w:noProof/>
+                <w:webHidden/>
+              </w:rPr>
+              <w:fldChar w:fldCharType="separate"/>
+            </w:r>
+            <w:r>
+              <w:rPr>
+                <w:noProof/>
+                <w:webHidden/>
+              </w:rPr>
+              <w:t>4</w:t>
+            </w:r>
+            <w:r>
+              <w:rPr>
+                <w:noProof/>
+                <w:webHidden/>
+              </w:rPr>
+              <w:fldChar w:fldCharType="end"/>
+            </w:r>
+          </w:hyperlink>
+        </w:p>
+        <w:p>
+          <w:pPr>
+            <w:pStyle w:val="TOC2"/>
+            <w:tabs>
+              <w:tab w:val="left" w:pos="880"/>
+              <w:tab w:val="right" w:leader="dot" w:pos="9062"/>
+            </w:tabs>
+            <w:rPr>
+              <w:rFonts w:cstheme="minorBidi"/>
+              <w:noProof/>
+              <w:lang w:val="fr-FR" w:eastAsia="fr-FR"/>
+            </w:rPr>
+          </w:pPr>
+          <w:hyperlink w:anchor="_Toc45903559" w:history="1">
+            <w:r>
+              <w:rPr>
+                <w:rStyle w:val="Hyperlink"/>
+                <w:noProof/>
+              </w:rPr>
+              <w:t>1.1.</w:t>
+            </w:r>
+            <w:r>
+              <w:rPr>
+                <w:rFonts w:cstheme="minorBidi"/>
+                <w:noProof/>
+                <w:lang w:val="fr-FR" w:eastAsia="fr-FR"/>
+              </w:rPr>
+              <w:tab/>
+            </w:r>
+            <w:r>
+              <w:rPr>
+                <w:rStyle w:val="Hyperlink"/>
+                <w:noProof/>
+              </w:rPr>
+              <w:t>Historique</w:t>
+            </w:r>
+            <w:r>
+              <w:rPr>
+                <w:noProof/>
+                <w:webHidden/>
+              </w:rPr>
+              <w:tab/>
+            </w:r>
+            <w:r>
+              <w:rPr>
+                <w:noProof/>
+                <w:webHidden/>
+              </w:rPr>
+              <w:fldChar w:fldCharType="begin"/>
+            </w:r>
+            <w:r>
+              <w:rPr>
+                <w:noProof/>
+                <w:webHidden/>
+              </w:rPr>
+              <w:instrText xml:space="preserve"> PAGEREF _Toc45903559 \h </w:instrText>
+            </w:r>
+            <w:r>
+              <w:rPr>
+                <w:noProof/>
+                <w:webHidden/>
+              </w:rPr>
+            </w:r>
+            <w:r>
+              <w:rPr>
+                <w:noProof/>
+                <w:webHidden/>
+              </w:rPr>
+              <w:fldChar w:fldCharType="separate"/>
+            </w:r>
+            <w:r>
+              <w:rPr>
+                <w:noProof/>
+                <w:webHidden/>
+              </w:rPr>
+              <w:t>4</w:t>
+            </w:r>
+            <w:r>
+              <w:rPr>
+                <w:noProof/>
+                <w:webHidden/>
+              </w:rPr>
+              <w:fldChar w:fldCharType="end"/>
+            </w:r>
+          </w:hyperlink>
+        </w:p>
+        <w:p>
+          <w:pPr>
+            <w:pStyle w:val="TOC2"/>
+            <w:tabs>
+              <w:tab w:val="left" w:pos="880"/>
+              <w:tab w:val="right" w:leader="dot" w:pos="9062"/>
+            </w:tabs>
+            <w:rPr>
+              <w:rFonts w:cstheme="minorBidi"/>
+              <w:noProof/>
+              <w:lang w:val="fr-FR" w:eastAsia="fr-FR"/>
+            </w:rPr>
+          </w:pPr>
+          <w:hyperlink w:anchor="_Toc45903560" w:history="1">
+            <w:r>
+              <w:rPr>
+                <w:rStyle w:val="Hyperlink"/>
+                <w:noProof/>
+              </w:rPr>
+              <w:t>1.2.</w:t>
+            </w:r>
+            <w:r>
+              <w:rPr>
+                <w:rFonts w:cstheme="minorBidi"/>
+                <w:noProof/>
+                <w:lang w:val="fr-FR" w:eastAsia="fr-FR"/>
+              </w:rPr>
+              <w:tab/>
+            </w:r>
+            <w:r>
+              <w:rPr>
+                <w:rStyle w:val="Hyperlink"/>
+                <w:noProof/>
+              </w:rPr>
+              <w:t>La communauté</w:t>
+            </w:r>
+            <w:r>
+              <w:rPr>
+                <w:noProof/>
+                <w:webHidden/>
+              </w:rPr>
+              <w:tab/>
+            </w:r>
+            <w:r>
+              <w:rPr>
+                <w:noProof/>
+                <w:webHidden/>
+              </w:rPr>
+              <w:fldChar w:fldCharType="begin"/>
+            </w:r>
+            <w:r>
+              <w:rPr>
+                <w:noProof/>
+                <w:webHidden/>
+              </w:rPr>
+              <w:instrText xml:space="preserve"> PAGEREF _Toc45903560 \h </w:instrText>
+            </w:r>
+            <w:r>
+              <w:rPr>
+                <w:noProof/>
+                <w:webHidden/>
+              </w:rPr>
+            </w:r>
+            <w:r>
+              <w:rPr>
+                <w:noProof/>
+                <w:webHidden/>
+              </w:rPr>
+              <w:fldChar w:fldCharType="separate"/>
+            </w:r>
+            <w:r>
+              <w:rPr>
+                <w:noProof/>
+                <w:webHidden/>
+              </w:rPr>
+              <w:t>4</w:t>
+            </w:r>
+            <w:r>
+              <w:rPr>
+                <w:noProof/>
+                <w:webHidden/>
+              </w:rPr>
+              <w:fldChar w:fldCharType="end"/>
+            </w:r>
+          </w:hyperlink>
+        </w:p>
+        <w:p>
+          <w:pPr>
+            <w:pStyle w:val="TOC2"/>
+            <w:tabs>
+              <w:tab w:val="left" w:pos="880"/>
+              <w:tab w:val="right" w:leader="dot" w:pos="9062"/>
+            </w:tabs>
+            <w:rPr>
+              <w:rFonts w:cstheme="minorBidi"/>
+              <w:noProof/>
+              <w:lang w:val="fr-FR" w:eastAsia="fr-FR"/>
+            </w:rPr>
+          </w:pPr>
+          <w:hyperlink w:anchor="_Toc45903561" w:history="1">
+            <w:r>
+              <w:rPr>
+                <w:rStyle w:val="Hyperlink"/>
+                <w:noProof/>
+              </w:rPr>
+              <w:t>1.3.</w:t>
+            </w:r>
+            <w:r>
+              <w:rPr>
+                <w:rFonts w:cstheme="minorBidi"/>
+                <w:noProof/>
+                <w:lang w:val="fr-FR" w:eastAsia="fr-FR"/>
+              </w:rPr>
+              <w:tab/>
+            </w:r>
+            <w:r>
+              <w:rPr>
+                <w:rStyle w:val="Hyperlink"/>
+                <w:noProof/>
+              </w:rPr>
+              <w:t>Mode opérationnel, financement et licence</w:t>
+            </w:r>
+            <w:r>
+              <w:rPr>
+                <w:noProof/>
+                <w:webHidden/>
+              </w:rPr>
+              <w:tab/>
+            </w:r>
+            <w:r>
+              <w:rPr>
+                <w:noProof/>
+                <w:webHidden/>
+              </w:rPr>
+              <w:fldChar w:fldCharType="begin"/>
+            </w:r>
+            <w:r>
+              <w:rPr>
+                <w:noProof/>
+                <w:webHidden/>
+              </w:rPr>
+              <w:instrText xml:space="preserve"> PAGEREF _Toc45903561 \h </w:instrText>
+            </w:r>
+            <w:r>
+              <w:rPr>
+                <w:noProof/>
+                <w:webHidden/>
+              </w:rPr>
+            </w:r>
+            <w:r>
+              <w:rPr>
+                <w:noProof/>
+                <w:webHidden/>
+              </w:rPr>
+              <w:fldChar w:fldCharType="separate"/>
+            </w:r>
+            <w:r>
+              <w:rPr>
+                <w:noProof/>
+                <w:webHidden/>
+              </w:rPr>
+              <w:t>4</w:t>
+            </w:r>
+            <w:r>
+              <w:rPr>
+                <w:noProof/>
+                <w:webHidden/>
+              </w:rPr>
+              <w:fldChar w:fldCharType="end"/>
+            </w:r>
+          </w:hyperlink>
+        </w:p>
+        <w:p>
+          <w:pPr>
+            <w:pStyle w:val="TOC2"/>
+            <w:tabs>
+              <w:tab w:val="left" w:pos="880"/>
+              <w:tab w:val="right" w:leader="dot" w:pos="9062"/>
+            </w:tabs>
+            <w:rPr>
+              <w:rFonts w:cstheme="minorBidi"/>
+              <w:noProof/>
+              <w:lang w:val="fr-FR" w:eastAsia="fr-FR"/>
+            </w:rPr>
+          </w:pPr>
+          <w:hyperlink w:anchor="_Toc45903562" w:history="1">
+            <w:r>
+              <w:rPr>
+                <w:rStyle w:val="Hyperlink"/>
+                <w:noProof/>
+              </w:rPr>
+              <w:t>1.4.</w:t>
+            </w:r>
+            <w:r>
+              <w:rPr>
+                <w:rFonts w:cstheme="minorBidi"/>
+                <w:noProof/>
+                <w:lang w:val="fr-FR" w:eastAsia="fr-FR"/>
+              </w:rPr>
+              <w:tab/>
+            </w:r>
+            <w:r>
+              <w:rPr>
+                <w:rStyle w:val="Hyperlink"/>
+                <w:noProof/>
+              </w:rPr>
+              <w:t>Gestion du projet</w:t>
+            </w:r>
+            <w:r>
+              <w:rPr>
+                <w:noProof/>
+                <w:webHidden/>
+              </w:rPr>
+              <w:tab/>
+            </w:r>
+            <w:r>
+              <w:rPr>
+                <w:noProof/>
+                <w:webHidden/>
+              </w:rPr>
+              <w:fldChar w:fldCharType="begin"/>
+            </w:r>
+            <w:r>
+              <w:rPr>
+                <w:noProof/>
+                <w:webHidden/>
+              </w:rPr>
+              <w:instrText xml:space="preserve"> PAGEREF _Toc45903562 \h </w:instrText>
+            </w:r>
+            <w:r>
+              <w:rPr>
+                <w:noProof/>
+                <w:webHidden/>
+              </w:rPr>
+            </w:r>
+            <w:r>
+              <w:rPr>
+                <w:noProof/>
+                <w:webHidden/>
+              </w:rPr>
+              <w:fldChar w:fldCharType="separate"/>
+            </w:r>
+            <w:r>
+              <w:rPr>
+                <w:noProof/>
+                <w:webHidden/>
+              </w:rPr>
+              <w:t>5</w:t>
+            </w:r>
+            <w:r>
+              <w:rPr>
+                <w:noProof/>
+                <w:webHidden/>
+              </w:rPr>
+              <w:fldChar w:fldCharType="end"/>
+            </w:r>
+          </w:hyperlink>
+        </w:p>
+        <w:p>
+          <w:pPr>
+            <w:pStyle w:val="TOC1"/>
+            <w:tabs>
+              <w:tab w:val="left" w:pos="440"/>
+              <w:tab w:val="right" w:leader="dot" w:pos="9062"/>
+            </w:tabs>
+            <w:rPr>
+              <w:rFonts w:cstheme="minorBidi"/>
+              <w:noProof/>
+              <w:lang w:val="fr-FR" w:eastAsia="fr-FR"/>
+            </w:rPr>
+          </w:pPr>
+          <w:hyperlink w:anchor="_Toc45903563" w:history="1">
+            <w:r>
+              <w:rPr>
+                <w:rStyle w:val="Hyperlink"/>
+                <w:noProof/>
+              </w:rPr>
+              <w:t>5.</w:t>
+            </w:r>
+            <w:r>
+              <w:rPr>
+                <w:rFonts w:cstheme="minorBidi"/>
+                <w:noProof/>
+                <w:lang w:val="fr-FR" w:eastAsia="fr-FR"/>
+              </w:rPr>
+              <w:tab/>
+            </w:r>
+            <w:r>
+              <w:rPr>
+                <w:rStyle w:val="Hyperlink"/>
+                <w:noProof/>
+              </w:rPr>
+              <w:t>Annexe</w:t>
+            </w:r>
+            <w:r>
+              <w:rPr>
+                <w:noProof/>
+                <w:webHidden/>
+              </w:rPr>
+              <w:tab/>
+            </w:r>
+            <w:r>
+              <w:rPr>
+                <w:noProof/>
+                <w:webHidden/>
+              </w:rPr>
+              <w:fldChar w:fldCharType="begin"/>
+            </w:r>
+            <w:r>
+              <w:rPr>
+                <w:noProof/>
+                <w:webHidden/>
+              </w:rPr>
+              <w:instrText xml:space="preserve"> PAGEREF _Toc45903563 \h </w:instrText>
+            </w:r>
+            <w:r>
+              <w:rPr>
+                <w:noProof/>
+                <w:webHidden/>
+              </w:rPr>
+            </w:r>
+            <w:r>
+              <w:rPr>
+                <w:noProof/>
+                <w:webHidden/>
+              </w:rPr>
+              <w:fldChar w:fldCharType="separate"/>
+            </w:r>
+            <w:r>
+              <w:rPr>
+                <w:noProof/>
+                <w:webHidden/>
+              </w:rPr>
+              <w:t>6</w:t>
+            </w:r>
+            <w:r>
+              <w:rPr>
+                <w:noProof/>
+                <w:webHidden/>
+              </w:rPr>
+              <w:fldChar w:fldCharType="end"/>
+            </w:r>
+          </w:hyperlink>
+        </w:p>
+        <w:p>
+          <w:pPr>
+            <w:pStyle w:val="TOC2"/>
+            <w:tabs>
+              <w:tab w:val="left" w:pos="880"/>
+              <w:tab w:val="right" w:leader="dot" w:pos="9062"/>
+            </w:tabs>
+            <w:rPr>
+              <w:rFonts w:cstheme="minorBidi"/>
+              <w:noProof/>
+              <w:lang w:val="fr-FR" w:eastAsia="fr-FR"/>
+            </w:rPr>
+          </w:pPr>
+          <w:hyperlink w:anchor="_Toc45903564" w:history="1">
+            <w:r>
+              <w:rPr>
+                <w:rStyle w:val="Hyperlink"/>
+                <w:noProof/>
+              </w:rPr>
+              <w:t>5.1.</w:t>
+            </w:r>
+            <w:r>
+              <w:rPr>
+                <w:rFonts w:cstheme="minorBidi"/>
+                <w:noProof/>
+                <w:lang w:val="fr-FR" w:eastAsia="fr-FR"/>
+              </w:rPr>
+              <w:tab/>
+            </w:r>
+            <w:r>
+              <w:rPr>
+                <w:rStyle w:val="Hyperlink"/>
+                <w:noProof/>
+              </w:rPr>
+              <w:t>Annexe 1 : Complément à l’introduction</w:t>
+            </w:r>
+            <w:r>
+              <w:rPr>
+                <w:noProof/>
+                <w:webHidden/>
+              </w:rPr>
+              <w:tab/>
+            </w:r>
+            <w:r>
+              <w:rPr>
+                <w:noProof/>
+                <w:webHidden/>
+              </w:rPr>
+              <w:fldChar w:fldCharType="begin"/>
+            </w:r>
+            <w:r>
+              <w:rPr>
+                <w:noProof/>
+                <w:webHidden/>
+              </w:rPr>
+              <w:instrText xml:space="preserve"> PAGEREF _Toc45903564 \h </w:instrText>
+            </w:r>
+            <w:r>
+              <w:rPr>
+                <w:noProof/>
+                <w:webHidden/>
+              </w:rPr>
+            </w:r>
+            <w:r>
+              <w:rPr>
+                <w:noProof/>
+                <w:webHidden/>
+              </w:rPr>
+              <w:fldChar w:fldCharType="separate"/>
+            </w:r>
+            <w:r>
+              <w:rPr>
+                <w:noProof/>
+                <w:webHidden/>
+              </w:rPr>
+              <w:t>6</w:t>
             </w:r>
             <w:r>
               <w:rPr>
@@ -783,13 +1374,13 @@
           <w:numId w:val="3"/>
         </w:numPr>
       </w:pPr>
-      <w:bookmarkStart w:id="2" w:name="_Toc42620427"/>
+      <w:bookmarkStart w:id="3" w:name="_Toc45903555"/>
       <w:r>
         <w:t>Historique du document</w:t>
       </w:r>
       <w:bookmarkEnd w:id="2"/>
       <w:bookmarkEnd w:id="1"/>
-      <w:bookmarkEnd w:id="0"/>
+      <w:bookmarkEnd w:id="3"/>
     </w:p>
     <w:tbl>
       <w:tblPr>
@@ -898,13 +1489,8 @@
           </w:tcPr>
           <w:p>
             <w:r>
-              <w:t xml:space="preserve">Fiacre </w:t>
-            </w:r>
-            <w:proofErr w:type="spellStart"/>
-            <w:r>
-              <w:t>Nsanzabandi</w:t>
-            </w:r>
-            <w:proofErr w:type="spellEnd"/>
+              <w:t>Fiacre Nsanzabandi</w:t>
+            </w:r>
           </w:p>
         </w:tc>
         <w:tc>
@@ -949,25 +1535,41 @@
           <w:tcPr>
             <w:tcW w:w="2315" w:type="dxa"/>
           </w:tcPr>
-          <w:p/>
+          <w:p>
+            <w:r>
+              <w:t>Didier Kekenwa &amp; Fiacre Nsanzabandi</w:t>
+            </w:r>
+          </w:p>
         </w:tc>
         <w:tc>
           <w:tcPr>
             <w:tcW w:w="1366" w:type="dxa"/>
           </w:tcPr>
-          <w:p/>
+          <w:p>
+            <w:r>
+              <w:t>18/01/2020</w:t>
+            </w:r>
+          </w:p>
         </w:tc>
         <w:tc>
           <w:tcPr>
             <w:tcW w:w="1843" w:type="dxa"/>
           </w:tcPr>
-          <w:p/>
+          <w:p>
+            <w:r>
+              <w:t>V1.1</w:t>
+            </w:r>
+          </w:p>
         </w:tc>
         <w:tc>
           <w:tcPr>
             <w:tcW w:w="3446" w:type="dxa"/>
           </w:tcPr>
-          <w:p/>
+          <w:p>
+            <w:r>
+              <w:t>Affinement du document</w:t>
+            </w:r>
+          </w:p>
         </w:tc>
       </w:tr>
     </w:tbl>
@@ -982,7 +1584,7 @@
           <w:szCs w:val="32"/>
         </w:rPr>
       </w:pPr>
-      <w:bookmarkStart w:id="3" w:name="_Toc38706939"/>
+      <w:bookmarkStart w:id="4" w:name="_Toc38706939"/>
       <w:r>
         <w:br w:type="page"/>
       </w:r>
@@ -995,28 +1597,181 @@
           <w:numId w:val="3"/>
         </w:numPr>
       </w:pPr>
-      <w:bookmarkStart w:id="4" w:name="_Toc38707435"/>
-      <w:bookmarkStart w:id="5" w:name="_Toc42620428"/>
+      <w:bookmarkStart w:id="5" w:name="_Toc38707435"/>
+      <w:bookmarkStart w:id="6" w:name="_Toc45903556"/>
       <w:r>
         <w:lastRenderedPageBreak/>
-        <w:t>Objectif</w:t>
-      </w:r>
-      <w:bookmarkEnd w:id="3"/>
-      <w:bookmarkEnd w:id="4"/>
-      <w:r>
-        <w:t xml:space="preserve"> de ce document</w:t>
-      </w:r>
-      <w:bookmarkEnd w:id="5"/>
+        <w:t>Introduction</w:t>
+      </w:r>
+      <w:bookmarkEnd w:id="6"/>
     </w:p>
     <w:p>
-      <w:r>
-        <w:t xml:space="preserve">Décrire </w:t>
-      </w:r>
-      <w:r>
-        <w:t>les étapes de ce programme</w:t>
-      </w:r>
-      <w:r>
+      <w:pPr>
+        <w:jc w:val="both"/>
+        <w:rPr>
+          <w:sz w:val="24"/>
+          <w:szCs w:val="24"/>
+        </w:rPr>
+      </w:pPr>
+      <w:r>
+        <w:rPr>
+          <w:rFonts w:ascii="Calibri" w:eastAsia="Calibri" w:hAnsi="Calibri" w:cs="Calibri"/>
+          <w:sz w:val="24"/>
+          <w:szCs w:val="24"/>
+        </w:rPr>
+        <w:t>Avec</w:t>
+      </w:r>
+      <w:r>
+        <w:rPr>
+          <w:rFonts w:ascii="Calibri" w:eastAsia="Calibri" w:hAnsi="Calibri" w:cs="Calibri"/>
+          <w:color w:val="1B1E23"/>
+          <w:sz w:val="24"/>
+          <w:szCs w:val="24"/>
+          <w:highlight w:val="white"/>
+        </w:rPr>
+        <w:t xml:space="preserve"> </w:t>
+      </w:r>
+      <w:r>
+        <w:rPr>
+          <w:rFonts w:ascii="Calibri" w:eastAsia="Calibri" w:hAnsi="Calibri" w:cs="Calibri"/>
+          <w:sz w:val="24"/>
+          <w:szCs w:val="24"/>
+        </w:rPr>
+        <w:t xml:space="preserve">plus de 8000 km de fibre optique en aérien et souterrain, le Burundi possède une des plus fortes densités en Afrique. </w:t>
+      </w:r>
+      <w:r>
+        <w:rPr>
+          <w:sz w:val="24"/>
+          <w:szCs w:val="24"/>
+        </w:rPr>
+        <w:t xml:space="preserve">Cependant plusieurs indicateurs et chiffres </w:t>
+      </w:r>
+      <w:r>
+        <w:rPr>
+          <w:sz w:val="24"/>
+          <w:szCs w:val="24"/>
+        </w:rPr>
+        <w:t>(</w:t>
+      </w:r>
+      <w:hyperlink w:anchor="_Annexe_1_:" w:history="1">
+        <w:r>
+          <w:rPr>
+            <w:rStyle w:val="Hyperlink"/>
+            <w:sz w:val="24"/>
+            <w:szCs w:val="24"/>
+            <w:shd w:val="clear" w:color="auto" w:fill="FBE4D5" w:themeFill="accent2" w:themeFillTint="33"/>
+          </w:rPr>
+          <w:t>Voir l’ann</w:t>
+        </w:r>
+        <w:r>
+          <w:rPr>
+            <w:rStyle w:val="Hyperlink"/>
+            <w:sz w:val="24"/>
+            <w:szCs w:val="24"/>
+            <w:shd w:val="clear" w:color="auto" w:fill="FBE4D5" w:themeFill="accent2" w:themeFillTint="33"/>
+          </w:rPr>
+          <w:t>e</w:t>
+        </w:r>
+        <w:r>
+          <w:rPr>
+            <w:rStyle w:val="Hyperlink"/>
+            <w:sz w:val="24"/>
+            <w:szCs w:val="24"/>
+            <w:shd w:val="clear" w:color="auto" w:fill="FBE4D5" w:themeFill="accent2" w:themeFillTint="33"/>
+          </w:rPr>
+          <w:t>xe</w:t>
+        </w:r>
+        <w:r>
+          <w:rPr>
+            <w:rStyle w:val="Hyperlink"/>
+            <w:sz w:val="24"/>
+            <w:szCs w:val="24"/>
+            <w:shd w:val="clear" w:color="auto" w:fill="FBE4D5" w:themeFill="accent2" w:themeFillTint="33"/>
+          </w:rPr>
+          <w:t>1</w:t>
+        </w:r>
+      </w:hyperlink>
+      <w:r>
+        <w:rPr>
+          <w:sz w:val="24"/>
+          <w:szCs w:val="24"/>
+        </w:rPr>
+        <w:t xml:space="preserve">) </w:t>
+      </w:r>
+      <w:r>
+        <w:rPr>
+          <w:sz w:val="24"/>
+          <w:szCs w:val="24"/>
+        </w:rPr>
+        <w:t>montrent qu’une grande partie des burundais n’ont pas encore accès à internet</w:t>
+      </w:r>
+      <w:r>
+        <w:rPr>
+          <w:sz w:val="24"/>
+          <w:szCs w:val="24"/>
+        </w:rPr>
+        <w:t xml:space="preserve"> et que cette ressource n’est pas encore assez exploitée dans le pays</w:t>
+      </w:r>
+      <w:r>
+        <w:rPr>
+          <w:sz w:val="24"/>
+          <w:szCs w:val="24"/>
+        </w:rPr>
         <w:t>.</w:t>
+      </w:r>
+      <w:r>
+        <w:rPr>
+          <w:sz w:val="24"/>
+          <w:szCs w:val="24"/>
+        </w:rPr>
+        <w:t xml:space="preserve"> </w:t>
+      </w:r>
+    </w:p>
+    <w:p>
+      <w:pPr>
+        <w:jc w:val="both"/>
+        <w:rPr>
+          <w:sz w:val="24"/>
+          <w:szCs w:val="24"/>
+        </w:rPr>
+      </w:pPr>
+      <w:r>
+        <w:rPr>
+          <w:sz w:val="24"/>
+          <w:szCs w:val="24"/>
+        </w:rPr>
+        <w:t xml:space="preserve">iMuhiraOpenSource se propose d’aider à la mise en place de solutions web permettant </w:t>
+      </w:r>
+      <w:r>
+        <w:rPr>
+          <w:sz w:val="24"/>
+          <w:szCs w:val="24"/>
+        </w:rPr>
+        <w:t xml:space="preserve">aux burundais </w:t>
+      </w:r>
+      <w:r>
+        <w:rPr>
+          <w:sz w:val="24"/>
+          <w:szCs w:val="24"/>
+        </w:rPr>
+        <w:t xml:space="preserve">d’accéder </w:t>
+      </w:r>
+      <w:r>
+        <w:rPr>
+          <w:sz w:val="24"/>
+          <w:szCs w:val="24"/>
+        </w:rPr>
+        <w:t xml:space="preserve">facilement </w:t>
+      </w:r>
+      <w:r>
+        <w:rPr>
+          <w:sz w:val="24"/>
+          <w:szCs w:val="24"/>
+        </w:rPr>
+        <w:t xml:space="preserve">aux services publiques/privées. </w:t>
+      </w:r>
+      <w:r>
+        <w:br w:type="page"/>
       </w:r>
     </w:p>
     <w:p>
@@ -1024,53 +1779,23 @@
         <w:pStyle w:val="Heading1"/>
         <w:numPr>
           <w:ilvl w:val="0"/>
-          <w:numId w:val="5"/>
+          <w:numId w:val="3"/>
         </w:numPr>
       </w:pPr>
-      <w:bookmarkStart w:id="6" w:name="_Toc42620429"/>
-      <w:r>
-        <w:t>Petit résumé de ce programme</w:t>
-      </w:r>
-      <w:bookmarkEnd w:id="6"/>
+      <w:bookmarkStart w:id="7" w:name="_Toc45903557"/>
+      <w:bookmarkEnd w:id="4"/>
+      <w:bookmarkEnd w:id="5"/>
+      <w:r>
+        <w:lastRenderedPageBreak/>
+        <w:t>Etapes du projet</w:t>
+      </w:r>
+      <w:bookmarkEnd w:id="7"/>
     </w:p>
     <w:p>
-      <w:r>
-        <w:t>Ce programme</w:t>
-      </w:r>
-      <w:r>
-        <w:t xml:space="preserve"> permet :</w:t>
-      </w:r>
-    </w:p>
-    <w:p>
       <w:pPr>
         <w:pStyle w:val="ListParagraph"/>
-        <w:numPr>
-          <w:ilvl w:val="0"/>
-          <w:numId w:val="9"/>
-        </w:numPr>
-      </w:pPr>
-      <w:r>
-        <w:t>De collaborer avec d’autres développeurs pour proposer des solutions informatiques au Burundi.</w:t>
-      </w:r>
-    </w:p>
-    <w:p>
-      <w:pPr>
-        <w:pStyle w:val="ListParagraph"/>
-        <w:numPr>
-          <w:ilvl w:val="0"/>
-          <w:numId w:val="9"/>
-        </w:numPr>
-      </w:pPr>
-      <w:bookmarkStart w:id="7" w:name="_Toc38706940"/>
-      <w:bookmarkStart w:id="8" w:name="_Toc38707436"/>
-      <w:r>
-        <w:t xml:space="preserve">D’offrir aux développeurs burundais partisans de l’open source </w:t>
-      </w:r>
-      <w:bookmarkEnd w:id="7"/>
-      <w:bookmarkEnd w:id="8"/>
-      <w:r>
-        <w:t>une plateforme d’échange et d’expression.</w:t>
-      </w:r>
+        <w:ind w:left="1080"/>
+      </w:pPr>
     </w:p>
     <w:tbl>
       <w:tblPr>
@@ -1208,7 +1933,7 @@
           </w:tcPr>
           <w:p>
             <w:r>
-              <w:t>En cours</w:t>
+              <w:t>Perpétuel</w:t>
             </w:r>
           </w:p>
         </w:tc>
@@ -1378,7 +2103,11 @@
           <w:tcPr>
             <w:tcW w:w="3144" w:type="dxa"/>
           </w:tcPr>
-          <w:p/>
+          <w:p>
+            <w:r>
+              <w:t>Dès qu’on aura fini la documentation de notre projet.</w:t>
+            </w:r>
+          </w:p>
         </w:tc>
       </w:tr>
       <w:tr>
@@ -1448,15 +2177,7 @@
           </w:tcPr>
           <w:p>
             <w:r>
-              <w:t xml:space="preserve">Faire du </w:t>
-            </w:r>
-            <w:proofErr w:type="spellStart"/>
-            <w:r>
-              <w:t>koching</w:t>
-            </w:r>
-            <w:proofErr w:type="spellEnd"/>
-            <w:r>
-              <w:t xml:space="preserve"> pour des étudiants burundais</w:t>
+              <w:t>Faire du koching pour des étudiants burundais</w:t>
             </w:r>
           </w:p>
         </w:tc>
@@ -1481,24 +2202,1594 @@
           </w:p>
           <w:p>
             <w:r>
-              <w:t xml:space="preserve">Ce point doit être </w:t>
-            </w:r>
-            <w:proofErr w:type="spellStart"/>
-            <w:r>
-              <w:t>mentioné</w:t>
-            </w:r>
-            <w:proofErr w:type="spellEnd"/>
-            <w:r>
-              <w:t xml:space="preserve"> dans le volet recrutement du point 2</w:t>
+              <w:t>Ce point doit être mentioné dans le volet recrutement du point 2</w:t>
             </w:r>
           </w:p>
         </w:tc>
       </w:tr>
     </w:tbl>
+    <w:p/>
     <w:p>
-      <w:bookmarkStart w:id="9" w:name="_GoBack"/>
+      <w:r>
+        <w:br w:type="page"/>
+      </w:r>
+    </w:p>
+    <w:p>
+      <w:pPr>
+        <w:pStyle w:val="Heading1"/>
+        <w:numPr>
+          <w:ilvl w:val="0"/>
+          <w:numId w:val="3"/>
+        </w:numPr>
+      </w:pPr>
+      <w:bookmarkStart w:id="8" w:name="_Toc45903558"/>
+      <w:r>
+        <w:lastRenderedPageBreak/>
+        <w:t>Structure du projet</w:t>
+      </w:r>
+      <w:bookmarkEnd w:id="8"/>
+    </w:p>
+    <w:p>
+      <w:pPr>
+        <w:pStyle w:val="Heading2"/>
+        <w:numPr>
+          <w:ilvl w:val="1"/>
+          <w:numId w:val="14"/>
+        </w:numPr>
+      </w:pPr>
+      <w:bookmarkStart w:id="9" w:name="_Toc45903559"/>
+      <w:r>
+        <w:t>Historique</w:t>
+      </w:r>
       <w:bookmarkEnd w:id="9"/>
     </w:p>
+    <w:p>
+      <w:pPr>
+        <w:shd w:val="clear" w:color="auto" w:fill="FBE4D5" w:themeFill="accent2" w:themeFillTint="33"/>
+      </w:pPr>
+      <w:r>
+        <w:t>TODO : Changement dans l’introduction des créateurs</w:t>
+      </w:r>
+    </w:p>
+    <w:p>
+      <w:pPr>
+        <w:jc w:val="both"/>
+        <w:rPr>
+          <w:rFonts w:ascii="Calibri" w:eastAsia="Calibri" w:hAnsi="Calibri" w:cs="Calibri"/>
+          <w:sz w:val="24"/>
+          <w:szCs w:val="24"/>
+        </w:rPr>
+      </w:pPr>
+      <w:r>
+        <w:rPr>
+          <w:rFonts w:ascii="Calibri" w:eastAsia="Calibri" w:hAnsi="Calibri" w:cs="Calibri"/>
+          <w:sz w:val="24"/>
+          <w:szCs w:val="24"/>
+        </w:rPr>
+        <w:t xml:space="preserve">iMuhiraOpenSource est </w:t>
+      </w:r>
+      <w:r>
+        <w:rPr>
+          <w:rFonts w:ascii="Calibri" w:eastAsia="Calibri" w:hAnsi="Calibri" w:cs="Calibri"/>
+          <w:sz w:val="24"/>
+          <w:szCs w:val="24"/>
+        </w:rPr>
+        <w:t>Un</w:t>
+      </w:r>
+      <w:r>
+        <w:rPr>
+          <w:rFonts w:ascii="Calibri" w:eastAsia="Calibri" w:hAnsi="Calibri" w:cs="Calibri"/>
+          <w:sz w:val="24"/>
+          <w:szCs w:val="24"/>
+        </w:rPr>
+        <w:t>e initiative née d’une retrouvaille</w:t>
+      </w:r>
+      <w:r>
+        <w:rPr>
+          <w:rFonts w:ascii="Calibri" w:eastAsia="Calibri" w:hAnsi="Calibri" w:cs="Calibri"/>
+          <w:sz w:val="24"/>
+          <w:szCs w:val="24"/>
+        </w:rPr>
+        <w:t xml:space="preserve"> de deux professionnels de l’informatique Burundais et ancien camarade de classe</w:t>
+      </w:r>
+      <w:r>
+        <w:rPr>
+          <w:rFonts w:ascii="Calibri" w:eastAsia="Calibri" w:hAnsi="Calibri" w:cs="Calibri"/>
+          <w:sz w:val="24"/>
+          <w:szCs w:val="24"/>
+        </w:rPr>
+        <w:t xml:space="preserve"> (Didier Kekenwa &amp; Fiacre Nsanzabandi)</w:t>
+      </w:r>
+      <w:r>
+        <w:rPr>
+          <w:rFonts w:ascii="Calibri" w:eastAsia="Calibri" w:hAnsi="Calibri" w:cs="Calibri"/>
+          <w:sz w:val="24"/>
+          <w:szCs w:val="24"/>
+        </w:rPr>
+        <w:t>.</w:t>
+      </w:r>
+      <w:r>
+        <w:rPr>
+          <w:rFonts w:ascii="Calibri" w:eastAsia="Calibri" w:hAnsi="Calibri" w:cs="Calibri"/>
+          <w:sz w:val="24"/>
+          <w:szCs w:val="24"/>
+        </w:rPr>
+        <w:t xml:space="preserve"> </w:t>
+      </w:r>
+      <w:r>
+        <w:rPr>
+          <w:rFonts w:ascii="Calibri" w:eastAsia="Calibri" w:hAnsi="Calibri" w:cs="Calibri"/>
+          <w:sz w:val="24"/>
+          <w:szCs w:val="24"/>
+        </w:rPr>
+        <w:t xml:space="preserve">L’un </w:t>
+      </w:r>
+      <w:r>
+        <w:rPr>
+          <w:rFonts w:ascii="Calibri" w:eastAsia="Calibri" w:hAnsi="Calibri" w:cs="Calibri"/>
+          <w:sz w:val="24"/>
+          <w:szCs w:val="24"/>
+        </w:rPr>
+        <w:t>vivant au Burundi</w:t>
+      </w:r>
+      <w:r>
+        <w:rPr>
+          <w:rFonts w:ascii="Calibri" w:eastAsia="Calibri" w:hAnsi="Calibri" w:cs="Calibri"/>
+          <w:sz w:val="24"/>
+          <w:szCs w:val="24"/>
+        </w:rPr>
+        <w:t xml:space="preserve"> </w:t>
+      </w:r>
+      <w:r>
+        <w:rPr>
+          <w:rFonts w:ascii="Calibri" w:eastAsia="Calibri" w:hAnsi="Calibri" w:cs="Calibri"/>
+          <w:sz w:val="24"/>
+          <w:szCs w:val="24"/>
+        </w:rPr>
+        <w:t xml:space="preserve">et </w:t>
+      </w:r>
+      <w:r>
+        <w:rPr>
+          <w:rFonts w:ascii="Calibri" w:eastAsia="Calibri" w:hAnsi="Calibri" w:cs="Calibri"/>
+          <w:sz w:val="24"/>
+          <w:szCs w:val="24"/>
+        </w:rPr>
+        <w:t>l’autre</w:t>
+      </w:r>
+      <w:r>
+        <w:rPr>
+          <w:rFonts w:ascii="Calibri" w:eastAsia="Calibri" w:hAnsi="Calibri" w:cs="Calibri"/>
+          <w:sz w:val="24"/>
+          <w:szCs w:val="24"/>
+        </w:rPr>
+        <w:t xml:space="preserve"> </w:t>
+      </w:r>
+      <w:r>
+        <w:rPr>
+          <w:rFonts w:ascii="Calibri" w:eastAsia="Calibri" w:hAnsi="Calibri" w:cs="Calibri"/>
+          <w:sz w:val="24"/>
+          <w:szCs w:val="24"/>
+        </w:rPr>
+        <w:t>évoluant</w:t>
+      </w:r>
+      <w:r>
+        <w:rPr>
+          <w:rFonts w:ascii="Calibri" w:eastAsia="Calibri" w:hAnsi="Calibri" w:cs="Calibri"/>
+          <w:sz w:val="24"/>
+          <w:szCs w:val="24"/>
+        </w:rPr>
+        <w:t xml:space="preserve"> </w:t>
+      </w:r>
+      <w:r>
+        <w:rPr>
+          <w:rFonts w:ascii="Calibri" w:eastAsia="Calibri" w:hAnsi="Calibri" w:cs="Calibri"/>
+          <w:sz w:val="24"/>
+          <w:szCs w:val="24"/>
+        </w:rPr>
+        <w:t>en occident, ils sont stimulé</w:t>
+      </w:r>
+      <w:r>
+        <w:rPr>
+          <w:rFonts w:ascii="Calibri" w:eastAsia="Calibri" w:hAnsi="Calibri" w:cs="Calibri"/>
+          <w:sz w:val="24"/>
+          <w:szCs w:val="24"/>
+        </w:rPr>
+        <w:t>s</w:t>
+      </w:r>
+      <w:r>
+        <w:rPr>
+          <w:rFonts w:ascii="Calibri" w:eastAsia="Calibri" w:hAnsi="Calibri" w:cs="Calibri"/>
+          <w:sz w:val="24"/>
+          <w:szCs w:val="24"/>
+        </w:rPr>
+        <w:t xml:space="preserve"> par l’idée de la création d’une </w:t>
+      </w:r>
+      <w:r>
+        <w:rPr>
+          <w:rFonts w:ascii="Calibri" w:eastAsia="Calibri" w:hAnsi="Calibri" w:cs="Calibri"/>
+          <w:sz w:val="24"/>
+          <w:szCs w:val="24"/>
+        </w:rPr>
+        <w:t>collaboration Open source</w:t>
+      </w:r>
+      <w:r>
+        <w:rPr>
+          <w:rFonts w:ascii="Calibri" w:eastAsia="Calibri" w:hAnsi="Calibri" w:cs="Calibri"/>
+          <w:sz w:val="24"/>
+          <w:szCs w:val="24"/>
+        </w:rPr>
+        <w:t xml:space="preserve"> pour</w:t>
+      </w:r>
+      <w:r>
+        <w:rPr>
+          <w:rFonts w:ascii="Calibri" w:eastAsia="Calibri" w:hAnsi="Calibri" w:cs="Calibri"/>
+          <w:sz w:val="24"/>
+          <w:szCs w:val="24"/>
+        </w:rPr>
+        <w:t xml:space="preserve"> le Burundi.</w:t>
+      </w:r>
+    </w:p>
+    <w:p>
+      <w:pPr>
+        <w:jc w:val="both"/>
+        <w:rPr>
+          <w:i/>
+          <w:sz w:val="32"/>
+          <w:szCs w:val="32"/>
+        </w:rPr>
+      </w:pPr>
+      <w:r>
+        <w:rPr>
+          <w:rFonts w:ascii="Calibri" w:eastAsia="Calibri" w:hAnsi="Calibri" w:cs="Calibri"/>
+          <w:sz w:val="24"/>
+          <w:szCs w:val="24"/>
+        </w:rPr>
+        <w:t>iMuhira</w:t>
+      </w:r>
+      <w:r>
+        <w:t>OpenSource</w:t>
+      </w:r>
+      <w:r>
+        <w:rPr>
+          <w:rFonts w:ascii="Calibri" w:eastAsia="Calibri" w:hAnsi="Calibri" w:cs="Calibri"/>
+          <w:sz w:val="24"/>
+          <w:szCs w:val="24"/>
+        </w:rPr>
+        <w:t xml:space="preserve"> se veut</w:t>
+      </w:r>
+      <w:r>
+        <w:rPr>
+          <w:rFonts w:ascii="Calibri" w:eastAsia="Calibri" w:hAnsi="Calibri" w:cs="Calibri"/>
+          <w:sz w:val="24"/>
+          <w:szCs w:val="24"/>
+        </w:rPr>
+        <w:t> </w:t>
+      </w:r>
+      <w:r>
+        <w:rPr>
+          <w:rFonts w:ascii="Calibri" w:eastAsia="Calibri" w:hAnsi="Calibri" w:cs="Calibri"/>
+          <w:sz w:val="24"/>
+          <w:szCs w:val="24"/>
+        </w:rPr>
+        <w:t>comme</w:t>
+      </w:r>
+      <w:r>
+        <w:rPr>
+          <w:rFonts w:ascii="Calibri" w:eastAsia="Calibri" w:hAnsi="Calibri" w:cs="Calibri"/>
+          <w:sz w:val="24"/>
+          <w:szCs w:val="24"/>
+        </w:rPr>
+        <w:t xml:space="preserve">: </w:t>
+      </w:r>
+    </w:p>
+    <w:p>
+      <w:pPr>
+        <w:pStyle w:val="ListParagraph"/>
+        <w:numPr>
+          <w:ilvl w:val="0"/>
+          <w:numId w:val="16"/>
+        </w:numPr>
+        <w:pBdr>
+          <w:top w:val="nil"/>
+          <w:left w:val="nil"/>
+          <w:bottom w:val="nil"/>
+          <w:right w:val="nil"/>
+          <w:between w:val="nil"/>
+        </w:pBdr>
+        <w:spacing w:after="0"/>
+        <w:jc w:val="both"/>
+        <w:rPr>
+          <w:color w:val="000000"/>
+          <w:sz w:val="24"/>
+          <w:szCs w:val="24"/>
+        </w:rPr>
+      </w:pPr>
+      <w:r>
+        <w:rPr>
+          <w:rFonts w:ascii="Calibri" w:eastAsia="Calibri" w:hAnsi="Calibri" w:cs="Calibri"/>
+          <w:color w:val="000000"/>
+          <w:sz w:val="24"/>
+          <w:szCs w:val="24"/>
+        </w:rPr>
+        <w:t>Un</w:t>
+      </w:r>
+      <w:r>
+        <w:rPr>
+          <w:rFonts w:ascii="Calibri" w:eastAsia="Calibri" w:hAnsi="Calibri" w:cs="Calibri"/>
+          <w:color w:val="000000"/>
+          <w:sz w:val="24"/>
+          <w:szCs w:val="24"/>
+        </w:rPr>
+        <w:t xml:space="preserve"> catalyseur de la transformation digitale effective au Burundi;</w:t>
+      </w:r>
+    </w:p>
+    <w:p>
+      <w:pPr>
+        <w:pStyle w:val="ListParagraph"/>
+        <w:numPr>
+          <w:ilvl w:val="0"/>
+          <w:numId w:val="16"/>
+        </w:numPr>
+        <w:pBdr>
+          <w:top w:val="nil"/>
+          <w:left w:val="nil"/>
+          <w:bottom w:val="nil"/>
+          <w:right w:val="nil"/>
+          <w:between w:val="nil"/>
+        </w:pBdr>
+        <w:spacing w:after="0"/>
+        <w:jc w:val="both"/>
+        <w:rPr>
+          <w:color w:val="000000"/>
+          <w:sz w:val="24"/>
+          <w:szCs w:val="24"/>
+        </w:rPr>
+      </w:pPr>
+      <w:r>
+        <w:rPr>
+          <w:rFonts w:ascii="Calibri" w:eastAsia="Calibri" w:hAnsi="Calibri" w:cs="Calibri"/>
+          <w:color w:val="000000"/>
+          <w:sz w:val="24"/>
+          <w:szCs w:val="24"/>
+        </w:rPr>
+        <w:t>Une</w:t>
+      </w:r>
+      <w:r>
+        <w:rPr>
+          <w:rFonts w:ascii="Calibri" w:eastAsia="Calibri" w:hAnsi="Calibri" w:cs="Calibri"/>
+          <w:color w:val="000000"/>
+          <w:sz w:val="24"/>
+          <w:szCs w:val="24"/>
+        </w:rPr>
+        <w:t xml:space="preserve"> plateforme burundaise de collaboration des profe</w:t>
+      </w:r>
+      <w:r>
+        <w:rPr>
+          <w:rFonts w:ascii="Calibri" w:eastAsia="Calibri" w:hAnsi="Calibri" w:cs="Calibri"/>
+          <w:color w:val="000000"/>
+          <w:sz w:val="24"/>
+          <w:szCs w:val="24"/>
+        </w:rPr>
+        <w:t>ssionnels de l’informatique sur</w:t>
+      </w:r>
+      <w:r>
+        <w:rPr>
+          <w:rFonts w:ascii="Calibri" w:eastAsia="Calibri" w:hAnsi="Calibri" w:cs="Calibri"/>
+          <w:color w:val="000000"/>
+          <w:sz w:val="24"/>
+          <w:szCs w:val="24"/>
+        </w:rPr>
+        <w:t xml:space="preserve"> des projets open source ;</w:t>
+      </w:r>
+    </w:p>
+    <w:p>
+      <w:pPr>
+        <w:pStyle w:val="ListParagraph"/>
+        <w:numPr>
+          <w:ilvl w:val="0"/>
+          <w:numId w:val="16"/>
+        </w:numPr>
+        <w:pBdr>
+          <w:top w:val="nil"/>
+          <w:left w:val="nil"/>
+          <w:bottom w:val="nil"/>
+          <w:right w:val="nil"/>
+          <w:between w:val="nil"/>
+        </w:pBdr>
+        <w:jc w:val="both"/>
+        <w:rPr>
+          <w:color w:val="000000"/>
+          <w:sz w:val="24"/>
+          <w:szCs w:val="24"/>
+        </w:rPr>
+      </w:pPr>
+      <w:r>
+        <w:rPr>
+          <w:rFonts w:ascii="Calibri" w:eastAsia="Calibri" w:hAnsi="Calibri" w:cs="Calibri"/>
+          <w:color w:val="000000"/>
+          <w:sz w:val="24"/>
+          <w:szCs w:val="24"/>
+        </w:rPr>
+        <w:t>Un tremplin pour l’intégratio</w:t>
+      </w:r>
+      <w:r>
+        <w:rPr>
+          <w:rFonts w:ascii="Calibri" w:eastAsia="Calibri" w:hAnsi="Calibri" w:cs="Calibri"/>
+          <w:color w:val="000000"/>
+          <w:sz w:val="24"/>
+          <w:szCs w:val="24"/>
+        </w:rPr>
+        <w:t>n effective des juniors</w:t>
+      </w:r>
+      <w:r>
+        <w:rPr>
+          <w:rFonts w:ascii="Calibri" w:eastAsia="Calibri" w:hAnsi="Calibri" w:cs="Calibri"/>
+          <w:color w:val="000000"/>
+          <w:sz w:val="24"/>
+          <w:szCs w:val="24"/>
+        </w:rPr>
+        <w:t xml:space="preserve"> dans le milieu professionnel. </w:t>
+      </w:r>
+    </w:p>
+    <w:p>
+      <w:pPr>
+        <w:jc w:val="both"/>
+        <w:rPr>
+          <w:rFonts w:ascii="Calibri" w:eastAsia="Calibri" w:hAnsi="Calibri" w:cs="Calibri"/>
+          <w:b/>
+          <w:sz w:val="24"/>
+          <w:szCs w:val="24"/>
+        </w:rPr>
+      </w:pPr>
+      <w:r>
+        <w:rPr>
+          <w:rFonts w:ascii="Calibri" w:eastAsia="Calibri" w:hAnsi="Calibri" w:cs="Calibri"/>
+          <w:b/>
+          <w:sz w:val="24"/>
+          <w:szCs w:val="24"/>
+        </w:rPr>
+        <w:t>Son</w:t>
+      </w:r>
+      <w:r>
+        <w:rPr>
+          <w:rFonts w:ascii="Calibri" w:eastAsia="Calibri" w:hAnsi="Calibri" w:cs="Calibri"/>
+          <w:b/>
+          <w:sz w:val="24"/>
+          <w:szCs w:val="24"/>
+        </w:rPr>
+        <w:t xml:space="preserve"> objectif premier</w:t>
+      </w:r>
+      <w:r>
+        <w:rPr>
+          <w:rFonts w:ascii="Calibri" w:eastAsia="Calibri" w:hAnsi="Calibri" w:cs="Calibri"/>
+          <w:b/>
+          <w:sz w:val="24"/>
+          <w:szCs w:val="24"/>
+        </w:rPr>
+        <w:t xml:space="preserve"> est</w:t>
+      </w:r>
+      <w:r>
+        <w:rPr>
+          <w:rFonts w:ascii="Calibri" w:eastAsia="Calibri" w:hAnsi="Calibri" w:cs="Calibri"/>
+          <w:b/>
+          <w:sz w:val="24"/>
+          <w:szCs w:val="24"/>
+        </w:rPr>
+        <w:t xml:space="preserve"> de proposer/porter des applications open source qui</w:t>
+      </w:r>
+      <w:r>
+        <w:rPr>
+          <w:rFonts w:ascii="Calibri" w:eastAsia="Calibri" w:hAnsi="Calibri" w:cs="Calibri"/>
+          <w:b/>
+          <w:sz w:val="24"/>
+          <w:szCs w:val="24"/>
+        </w:rPr>
+        <w:t xml:space="preserve"> répondraient aux besoins burundais</w:t>
+      </w:r>
+      <w:r>
+        <w:rPr>
+          <w:rFonts w:ascii="Calibri" w:eastAsia="Calibri" w:hAnsi="Calibri" w:cs="Calibri"/>
+          <w:b/>
+          <w:sz w:val="24"/>
+          <w:szCs w:val="24"/>
+        </w:rPr>
+        <w:t xml:space="preserve"> des différents acteurs (administrations publiques, institutions privées, population, </w:t>
+      </w:r>
+      <w:r>
+        <w:rPr>
+          <w:rFonts w:ascii="Calibri" w:eastAsia="Calibri" w:hAnsi="Calibri" w:cs="Calibri"/>
+          <w:b/>
+          <w:sz w:val="24"/>
+          <w:szCs w:val="24"/>
+        </w:rPr>
+        <w:t xml:space="preserve">diaspora, </w:t>
+      </w:r>
+      <w:r>
+        <w:rPr>
+          <w:rFonts w:ascii="Calibri" w:eastAsia="Calibri" w:hAnsi="Calibri" w:cs="Calibri"/>
+          <w:b/>
+          <w:sz w:val="24"/>
+          <w:szCs w:val="24"/>
+        </w:rPr>
+        <w:t>etc.)</w:t>
+      </w:r>
+    </w:p>
+    <w:p>
+      <w:pPr>
+        <w:shd w:val="clear" w:color="auto" w:fill="FBE4D5" w:themeFill="accent2" w:themeFillTint="33"/>
+        <w:jc w:val="both"/>
+        <w:rPr>
+          <w:rFonts w:ascii="Calibri" w:eastAsia="Calibri" w:hAnsi="Calibri" w:cs="Calibri"/>
+          <w:b/>
+          <w:sz w:val="24"/>
+          <w:szCs w:val="24"/>
+        </w:rPr>
+      </w:pPr>
+      <w:r>
+        <w:rPr>
+          <w:rFonts w:ascii="Calibri" w:eastAsia="Calibri" w:hAnsi="Calibri" w:cs="Calibri"/>
+          <w:b/>
+          <w:sz w:val="24"/>
+          <w:szCs w:val="24"/>
+        </w:rPr>
+        <w:t>// TODO : Deux gros titres non notés</w:t>
+      </w:r>
+    </w:p>
+    <w:p>
+      <w:pPr>
+        <w:pStyle w:val="Heading2"/>
+        <w:numPr>
+          <w:ilvl w:val="1"/>
+          <w:numId w:val="14"/>
+        </w:numPr>
+      </w:pPr>
+      <w:bookmarkStart w:id="10" w:name="_Toc45903560"/>
+      <w:r>
+        <w:t>La communauté</w:t>
+      </w:r>
+      <w:bookmarkEnd w:id="10"/>
+    </w:p>
+    <w:p>
+      <w:pPr>
+        <w:pStyle w:val="ListParagraph"/>
+        <w:numPr>
+          <w:ilvl w:val="0"/>
+          <w:numId w:val="17"/>
+        </w:numPr>
+      </w:pPr>
+      <w:r>
+        <w:t xml:space="preserve">Vous avez </w:t>
+      </w:r>
+      <w:r>
+        <w:t>un empl</w:t>
+      </w:r>
+      <w:r>
+        <w:t xml:space="preserve">oi à temps plein </w:t>
+      </w:r>
+      <w:r>
+        <w:t>et voudriez contribuer à l’open s</w:t>
+      </w:r>
+      <w:r>
+        <w:t>ource pendant votre temps libre</w:t>
+      </w:r>
+      <w:r>
+        <w:t> ?</w:t>
+      </w:r>
+    </w:p>
+    <w:p>
+      <w:pPr>
+        <w:pStyle w:val="ListParagraph"/>
+        <w:numPr>
+          <w:ilvl w:val="0"/>
+          <w:numId w:val="17"/>
+        </w:numPr>
+      </w:pPr>
+      <w:r>
+        <w:t>Vous pensez</w:t>
+      </w:r>
+      <w:r>
+        <w:t xml:space="preserve"> à l’open source comme un passe-temps ou une évasion créative sans se sentir financièrement obligé</w:t>
+      </w:r>
+      <w:r>
+        <w:t>s de travailler sur les projets</w:t>
+      </w:r>
+      <w:r>
+        <w:t> ?</w:t>
+      </w:r>
+    </w:p>
+    <w:p>
+      <w:pPr>
+        <w:pStyle w:val="ListParagraph"/>
+        <w:numPr>
+          <w:ilvl w:val="0"/>
+          <w:numId w:val="17"/>
+        </w:numPr>
+      </w:pPr>
+      <w:r>
+        <w:t>Vous cherchez à bâtir votre réputation ou portfolio, ou apprendre une nouvelle compétence</w:t>
+      </w:r>
+      <w:r>
+        <w:t> ?</w:t>
+      </w:r>
+    </w:p>
+    <w:p>
+      <w:r>
+        <w:t xml:space="preserve">iMuhiraOpenSource </w:t>
+      </w:r>
+      <w:r>
+        <w:t xml:space="preserve">est ouvert à tous. </w:t>
+      </w:r>
+    </w:p>
+    <w:p/>
+    <w:p>
+      <w:pPr>
+        <w:rPr>
+          <w:i/>
+        </w:rPr>
+      </w:pPr>
+      <w:r>
+        <w:rPr>
+          <w:i/>
+        </w:rPr>
+        <w:t>Nous visons</w:t>
+      </w:r>
+      <w:r>
+        <w:rPr>
+          <w:i/>
+        </w:rPr>
+        <w:t xml:space="preserve"> essentiellement</w:t>
+      </w:r>
+      <w:r>
+        <w:rPr>
+          <w:i/>
+        </w:rPr>
+        <w:t> :</w:t>
+      </w:r>
+    </w:p>
+    <w:p>
+      <w:pPr>
+        <w:pStyle w:val="ListParagraph"/>
+        <w:numPr>
+          <w:ilvl w:val="0"/>
+          <w:numId w:val="18"/>
+        </w:numPr>
+        <w:rPr>
+          <w:i/>
+        </w:rPr>
+      </w:pPr>
+      <w:r>
+        <w:rPr>
+          <w:i/>
+        </w:rPr>
+        <w:t>D</w:t>
+      </w:r>
+      <w:r>
+        <w:rPr>
+          <w:i/>
+        </w:rPr>
+        <w:t>es professionnels IT burundais provenant de to</w:t>
+      </w:r>
+      <w:r>
+        <w:rPr>
+          <w:i/>
+        </w:rPr>
+        <w:t>us les domaines informatiques</w:t>
+      </w:r>
+    </w:p>
+    <w:p>
+      <w:pPr>
+        <w:pStyle w:val="ListParagraph"/>
+        <w:numPr>
+          <w:ilvl w:val="0"/>
+          <w:numId w:val="18"/>
+        </w:numPr>
+        <w:rPr>
+          <w:i/>
+        </w:rPr>
+      </w:pPr>
+      <w:r>
+        <w:rPr>
+          <w:i/>
+        </w:rPr>
+        <w:t>D</w:t>
+      </w:r>
+      <w:r>
+        <w:rPr>
+          <w:i/>
+        </w:rPr>
+        <w:t>es étudiants en informatique en quête d’opportunités et d’expériences</w:t>
+      </w:r>
+    </w:p>
+    <w:p>
+      <w:pPr>
+        <w:pStyle w:val="ListParagraph"/>
+        <w:numPr>
+          <w:ilvl w:val="0"/>
+          <w:numId w:val="18"/>
+        </w:numPr>
+        <w:rPr>
+          <w:i/>
+        </w:rPr>
+      </w:pPr>
+      <w:r>
+        <w:rPr>
+          <w:i/>
+        </w:rPr>
+        <w:t>V</w:t>
+      </w:r>
+      <w:r>
+        <w:rPr>
+          <w:i/>
+        </w:rPr>
+        <w:t>i</w:t>
+      </w:r>
+      <w:r>
+        <w:rPr>
+          <w:i/>
+        </w:rPr>
+        <w:t>vant aux quatre coins du monde</w:t>
+      </w:r>
+    </w:p>
+    <w:p>
+      <w:pPr>
+        <w:pStyle w:val="ListParagraph"/>
+        <w:numPr>
+          <w:ilvl w:val="0"/>
+          <w:numId w:val="18"/>
+        </w:numPr>
+        <w:rPr>
+          <w:i/>
+        </w:rPr>
+      </w:pPr>
+      <w:r>
+        <w:rPr>
+          <w:i/>
+        </w:rPr>
+        <w:t>P</w:t>
+      </w:r>
+      <w:r>
+        <w:rPr>
+          <w:i/>
+        </w:rPr>
+        <w:t xml:space="preserve">orteurs de projets </w:t>
+      </w:r>
+    </w:p>
+    <w:p>
+      <w:pPr>
+        <w:pStyle w:val="ListParagraph"/>
+        <w:numPr>
+          <w:ilvl w:val="0"/>
+          <w:numId w:val="18"/>
+        </w:numPr>
+        <w:rPr>
+          <w:i/>
+        </w:rPr>
+      </w:pPr>
+      <w:r>
+        <w:rPr>
+          <w:i/>
+        </w:rPr>
+        <w:t>E</w:t>
+      </w:r>
+      <w:r>
+        <w:rPr>
+          <w:i/>
+        </w:rPr>
+        <w:t xml:space="preserve">t disposés à allouer du temps pour la communauté.  </w:t>
+      </w:r>
+    </w:p>
+    <w:p>
+      <w:pPr>
+        <w:pStyle w:val="Heading2"/>
+        <w:numPr>
+          <w:ilvl w:val="1"/>
+          <w:numId w:val="14"/>
+        </w:numPr>
+      </w:pPr>
+      <w:bookmarkStart w:id="11" w:name="_Toc45903561"/>
+      <w:r>
+        <w:t xml:space="preserve">Mode opérationnel, </w:t>
+      </w:r>
+      <w:r>
+        <w:t>financement</w:t>
+      </w:r>
+      <w:r>
+        <w:t xml:space="preserve"> et licence</w:t>
+      </w:r>
+      <w:bookmarkEnd w:id="11"/>
+    </w:p>
+    <w:p>
+      <w:pPr>
+        <w:pStyle w:val="ListParagraph"/>
+        <w:numPr>
+          <w:ilvl w:val="0"/>
+          <w:numId w:val="19"/>
+        </w:numPr>
+      </w:pPr>
+      <w:r>
+        <w:t>Nous contribuons au développement d’applications open source.</w:t>
+      </w:r>
+    </w:p>
+    <w:p>
+      <w:pPr>
+        <w:pStyle w:val="ListParagraph"/>
+        <w:numPr>
+          <w:ilvl w:val="0"/>
+          <w:numId w:val="19"/>
+        </w:numPr>
+      </w:pPr>
+      <w:r>
+        <w:t>Une fois la solution conçue</w:t>
+      </w:r>
+      <w:r>
+        <w:t>/</w:t>
+      </w:r>
+      <w:r>
+        <w:t>développé</w:t>
+      </w:r>
+      <w:r>
+        <w:t>e</w:t>
+      </w:r>
+      <w:r>
+        <w:t>, son code source est rendu disponible pour le public avec un</w:t>
+      </w:r>
+      <w:r>
+        <w:t>e</w:t>
+      </w:r>
+      <w:r>
+        <w:t xml:space="preserve"> démonstration. </w:t>
+      </w:r>
+    </w:p>
+    <w:p>
+      <w:pPr>
+        <w:pStyle w:val="ListParagraph"/>
+        <w:numPr>
+          <w:ilvl w:val="0"/>
+          <w:numId w:val="19"/>
+        </w:numPr>
+      </w:pPr>
+      <w:r>
+        <w:t xml:space="preserve">La solution est proposée ou présentée par </w:t>
+      </w:r>
+      <w:r>
+        <w:t>un membre de la communauté</w:t>
+      </w:r>
+      <w:r>
+        <w:t>.</w:t>
+      </w:r>
+    </w:p>
+    <w:p>
+      <w:pPr>
+        <w:pStyle w:val="ListParagraph"/>
+        <w:numPr>
+          <w:ilvl w:val="0"/>
+          <w:numId w:val="19"/>
+        </w:numPr>
+      </w:pPr>
+      <w:r>
+        <w:t>L’entité</w:t>
+      </w:r>
+      <w:r>
+        <w:t xml:space="preserve"> intéressée </w:t>
+      </w:r>
+      <w:r>
+        <w:t xml:space="preserve">par le logiciel </w:t>
+      </w:r>
+      <w:r>
+        <w:t>doit supporter le coût d</w:t>
+      </w:r>
+      <w:r>
+        <w:t>es</w:t>
+      </w:r>
+      <w:r>
+        <w:t xml:space="preserve"> déploiement</w:t>
+      </w:r>
+      <w:r>
+        <w:t>s et des tests de</w:t>
+      </w:r>
+      <w:r>
+        <w:t xml:space="preserve"> la solution.</w:t>
+      </w:r>
+    </w:p>
+    <w:p>
+      <w:pPr>
+        <w:pStyle w:val="ListParagraph"/>
+        <w:numPr>
+          <w:ilvl w:val="0"/>
+          <w:numId w:val="19"/>
+        </w:numPr>
+      </w:pPr>
+      <w:r>
+        <w:lastRenderedPageBreak/>
+        <w:t>En cas de besoin d’</w:t>
+      </w:r>
+      <w:r>
+        <w:t xml:space="preserve">assistance par </w:t>
+      </w:r>
+      <w:r>
+        <w:t xml:space="preserve">la communauté, l’entité </w:t>
+      </w:r>
+      <w:r>
+        <w:t>intéressée</w:t>
+      </w:r>
+      <w:r>
+        <w:t xml:space="preserve"> par le produit supportera les</w:t>
+      </w:r>
+      <w:r>
+        <w:t xml:space="preserve"> différents</w:t>
+      </w:r>
+      <w:r>
+        <w:t xml:space="preserve"> coûts</w:t>
+      </w:r>
+      <w:r>
+        <w:t xml:space="preserve"> : </w:t>
+      </w:r>
+    </w:p>
+    <w:p>
+      <w:pPr>
+        <w:pStyle w:val="ListParagraph"/>
+        <w:numPr>
+          <w:ilvl w:val="1"/>
+          <w:numId w:val="19"/>
+        </w:numPr>
+      </w:pPr>
+      <w:r>
+        <w:t>Déplacement d’un membre de la communauté</w:t>
+      </w:r>
+      <w:r>
+        <w:t>.</w:t>
+      </w:r>
+    </w:p>
+    <w:p>
+      <w:pPr>
+        <w:pStyle w:val="ListParagraph"/>
+        <w:numPr>
+          <w:ilvl w:val="1"/>
+          <w:numId w:val="19"/>
+        </w:numPr>
+      </w:pPr>
+      <w:r>
+        <w:t xml:space="preserve">Prise d’une journée professionnelle par un membre de la communauté. </w:t>
+      </w:r>
+    </w:p>
+    <w:p>
+      <w:pPr>
+        <w:pStyle w:val="ListParagraph"/>
+        <w:numPr>
+          <w:ilvl w:val="1"/>
+          <w:numId w:val="19"/>
+        </w:numPr>
+      </w:pPr>
+      <w:r>
+        <w:t>Etc.</w:t>
+      </w:r>
+    </w:p>
+    <w:p>
+      <w:pPr>
+        <w:pStyle w:val="ListParagraph"/>
+        <w:numPr>
+          <w:ilvl w:val="0"/>
+          <w:numId w:val="19"/>
+        </w:numPr>
+      </w:pPr>
+      <w:r>
+        <w:t>En cas de besoin de financement par la communauté, nous recourrons au financement participatif.</w:t>
+      </w:r>
+    </w:p>
+    <w:p>
+      <w:pPr>
+        <w:pStyle w:val="ListParagraph"/>
+        <w:numPr>
+          <w:ilvl w:val="0"/>
+          <w:numId w:val="19"/>
+        </w:numPr>
+      </w:pPr>
+      <w:r>
+        <w:t>Les licences de nos applications sont ouvertes :</w:t>
+      </w:r>
+    </w:p>
+    <w:p>
+      <w:pPr>
+        <w:pStyle w:val="ListParagraph"/>
+        <w:numPr>
+          <w:ilvl w:val="1"/>
+          <w:numId w:val="19"/>
+        </w:numPr>
+      </w:pPr>
+      <w:r>
+        <w:t>Un membre ou une autre entité peut apporter des améliorations à son propre compte.</w:t>
+      </w:r>
+    </w:p>
+    <w:p>
+      <w:pPr>
+        <w:pStyle w:val="ListParagraph"/>
+        <w:numPr>
+          <w:ilvl w:val="1"/>
+          <w:numId w:val="19"/>
+        </w:numPr>
+      </w:pPr>
+      <w:r>
+        <w:t>Nous gardons nos applications et continuons à les améliorer.</w:t>
+      </w:r>
+    </w:p>
+    <w:p>
+      <w:pPr>
+        <w:pStyle w:val="ListParagraph"/>
+        <w:numPr>
+          <w:ilvl w:val="1"/>
+          <w:numId w:val="19"/>
+        </w:numPr>
+      </w:pPr>
+      <w:r>
+        <w:t>Un apporteur d’idée laissera l’application à la communauté à son départ.</w:t>
+      </w:r>
+    </w:p>
+    <w:p>
+      <w:pPr>
+        <w:pStyle w:val="ListParagraph"/>
+        <w:numPr>
+          <w:ilvl w:val="1"/>
+          <w:numId w:val="19"/>
+        </w:numPr>
+      </w:pPr>
+      <w:r>
+        <w:t xml:space="preserve">Un apporteur d’idée peut partir </w:t>
+      </w:r>
+      <w:r>
+        <w:t>et continuer à faire des améliorations sur sa version d’application</w:t>
+      </w:r>
+      <w:r>
+        <w:t>.</w:t>
+      </w:r>
+    </w:p>
+    <w:p>
+      <w:pPr>
+        <w:pStyle w:val="Heading2"/>
+        <w:numPr>
+          <w:ilvl w:val="1"/>
+          <w:numId w:val="14"/>
+        </w:numPr>
+      </w:pPr>
+      <w:bookmarkStart w:id="12" w:name="_Toc45903562"/>
+      <w:r>
+        <w:t>Gestion du projet</w:t>
+      </w:r>
+      <w:bookmarkEnd w:id="12"/>
+    </w:p>
+    <w:p>
+      <w:pPr>
+        <w:shd w:val="clear" w:color="auto" w:fill="FBE4D5" w:themeFill="accent2" w:themeFillTint="33"/>
+      </w:pPr>
+      <w:r>
+        <w:t>// TODO : Discussion sur le management</w:t>
+      </w:r>
+      <w:r>
+        <w:t>.</w:t>
+      </w:r>
+    </w:p>
+    <w:p>
+      <w:pPr>
+        <w:pStyle w:val="ListParagraph"/>
+        <w:numPr>
+          <w:ilvl w:val="0"/>
+          <w:numId w:val="20"/>
+        </w:numPr>
+      </w:pPr>
+      <w:r>
+        <w:t>Le management s’inspire de la méthodologie scrum.</w:t>
+      </w:r>
+    </w:p>
+    <w:p>
+      <w:pPr>
+        <w:pStyle w:val="ListParagraph"/>
+        <w:numPr>
+          <w:ilvl w:val="0"/>
+          <w:numId w:val="20"/>
+        </w:numPr>
+      </w:pPr>
+      <w:r>
+        <w:t>Deux scrum master </w:t>
+      </w:r>
+      <w:r>
+        <w:t>au départ</w:t>
+      </w:r>
+      <w:r>
+        <w:t>: Fiacre et Didier</w:t>
+      </w:r>
+    </w:p>
+    <w:p>
+      <w:pPr>
+        <w:pStyle w:val="ListParagraph"/>
+        <w:numPr>
+          <w:ilvl w:val="0"/>
+          <w:numId w:val="20"/>
+        </w:numPr>
+      </w:pPr>
+      <w:r>
+        <w:t>Des développeurs et des testeurs.</w:t>
+      </w:r>
+    </w:p>
+    <w:p>
+      <w:pPr>
+        <w:pStyle w:val="ListParagraph"/>
+        <w:numPr>
+          <w:ilvl w:val="0"/>
+          <w:numId w:val="20"/>
+        </w:numPr>
+      </w:pPr>
+      <w:r>
+        <w:t>Pour rappel :</w:t>
+      </w:r>
+    </w:p>
+    <w:p>
+      <w:pPr>
+        <w:pStyle w:val="ListParagraph"/>
+        <w:numPr>
+          <w:ilvl w:val="1"/>
+          <w:numId w:val="20"/>
+        </w:numPr>
+      </w:pPr>
+      <w:r>
+        <w:t xml:space="preserve">En scrum on n’a une équipe. </w:t>
+      </w:r>
+    </w:p>
+    <w:p>
+      <w:pPr>
+        <w:pStyle w:val="ListParagraph"/>
+        <w:numPr>
+          <w:ilvl w:val="1"/>
+          <w:numId w:val="20"/>
+        </w:numPr>
+      </w:pPr>
+      <w:r>
+        <w:t>L’équipe doit être pluridisciplinaire.</w:t>
+      </w:r>
+    </w:p>
+    <w:p>
+      <w:pPr>
+        <w:pStyle w:val="ListParagraph"/>
+        <w:numPr>
+          <w:ilvl w:val="1"/>
+          <w:numId w:val="20"/>
+        </w:numPr>
+      </w:pPr>
+      <w:r>
+        <w:t>L’équipe doit avoir toutes les compétences nécessaires à son développement.</w:t>
+      </w:r>
+    </w:p>
+    <w:p>
+      <w:pPr>
+        <w:pStyle w:val="ListParagraph"/>
+        <w:numPr>
+          <w:ilvl w:val="1"/>
+          <w:numId w:val="20"/>
+        </w:numPr>
+      </w:pPr>
+      <w:r>
+        <w:t>Les scrum masters sont là pour faciliter le travail dans l’équipe.</w:t>
+      </w:r>
+    </w:p>
+    <w:p>
+      <w:pPr>
+        <w:pStyle w:val="ListParagraph"/>
+        <w:numPr>
+          <w:ilvl w:val="1"/>
+          <w:numId w:val="20"/>
+        </w:numPr>
+      </w:pPr>
+      <w:r>
+        <w:t>Si l’équipe dépasse 9 membres alors on divisera l’équipe en 2. Etc.</w:t>
+      </w:r>
+    </w:p>
+    <w:p>
+      <w:pPr>
+        <w:pStyle w:val="ListParagraph"/>
+        <w:numPr>
+          <w:ilvl w:val="1"/>
+          <w:numId w:val="20"/>
+        </w:numPr>
+      </w:pPr>
+      <w:r>
+        <w:t xml:space="preserve">Des décisions de fonctionnement peuvent être prise pendant les différentes cérémonies (rétro-inspection, </w:t>
+      </w:r>
+      <w:r>
+        <w:t>daily</w:t>
+      </w:r>
+      <w:r>
+        <w:t>, etc.).</w:t>
+      </w:r>
+    </w:p>
+    <w:p>
+      <w:pPr>
+        <w:rPr>
+          <w:rFonts w:asciiTheme="majorHAnsi" w:eastAsiaTheme="majorEastAsia" w:hAnsiTheme="majorHAnsi" w:cstheme="majorBidi"/>
+          <w:color w:val="2E74B5" w:themeColor="accent1" w:themeShade="BF"/>
+          <w:sz w:val="32"/>
+          <w:szCs w:val="32"/>
+        </w:rPr>
+      </w:pPr>
+      <w:r>
+        <w:br w:type="page"/>
+      </w:r>
+    </w:p>
+    <w:p>
+      <w:pPr>
+        <w:pStyle w:val="Heading1"/>
+        <w:numPr>
+          <w:ilvl w:val="0"/>
+          <w:numId w:val="3"/>
+        </w:numPr>
+      </w:pPr>
+      <w:bookmarkStart w:id="13" w:name="_Toc45903563"/>
+      <w:r>
+        <w:lastRenderedPageBreak/>
+        <w:t>Annexe</w:t>
+      </w:r>
+      <w:bookmarkEnd w:id="13"/>
+    </w:p>
+    <w:p>
+      <w:pPr>
+        <w:pStyle w:val="Heading2"/>
+        <w:numPr>
+          <w:ilvl w:val="1"/>
+          <w:numId w:val="3"/>
+        </w:numPr>
+      </w:pPr>
+      <w:bookmarkStart w:id="14" w:name="_Annexe_1_:"/>
+      <w:bookmarkStart w:id="15" w:name="_Toc45903564"/>
+      <w:bookmarkEnd w:id="14"/>
+      <w:r>
+        <w:t xml:space="preserve">Annexe 1 : </w:t>
+      </w:r>
+      <w:r>
+        <w:t>Complément à l’</w:t>
+      </w:r>
+      <w:r>
+        <w:t>introduction</w:t>
+      </w:r>
+      <w:bookmarkEnd w:id="15"/>
+    </w:p>
+    <w:p>
+      <w:pPr>
+        <w:jc w:val="both"/>
+        <w:rPr>
+          <w:rFonts w:ascii="Calibri" w:eastAsia="Calibri" w:hAnsi="Calibri" w:cs="Calibri"/>
+          <w:sz w:val="24"/>
+          <w:szCs w:val="24"/>
+        </w:rPr>
+      </w:pPr>
+      <w:r>
+        <w:rPr>
+          <w:rFonts w:ascii="Calibri" w:eastAsia="Calibri" w:hAnsi="Calibri" w:cs="Calibri"/>
+          <w:sz w:val="24"/>
+          <w:szCs w:val="24"/>
+        </w:rPr>
+        <w:t xml:space="preserve">Selon les chiffres publiés par l’ARCT pour le quatrième trimestre de 2019 une personne sur deux disposait d’un téléphone mobile. </w:t>
+      </w:r>
+      <w:r>
+        <w:rPr>
+          <w:rFonts w:ascii="Calibri" w:eastAsia="Calibri" w:hAnsi="Calibri" w:cs="Calibri"/>
+          <w:sz w:val="24"/>
+          <w:szCs w:val="24"/>
+        </w:rPr>
+        <w:t xml:space="preserve">La pénétration </w:t>
+      </w:r>
+      <w:r>
+        <w:rPr>
+          <w:rFonts w:ascii="Calibri" w:eastAsia="Calibri" w:hAnsi="Calibri" w:cs="Calibri"/>
+          <w:sz w:val="24"/>
+          <w:szCs w:val="24"/>
+        </w:rPr>
+        <w:t xml:space="preserve">est encore faible avec seulement 10% de la population qui se connectent à Internet et ne consomment que le tiers de toute la capacité internet disponible dans le pays. </w:t>
+      </w:r>
+    </w:p>
+    <w:p>
+      <w:pPr>
+        <w:jc w:val="both"/>
+        <w:rPr>
+          <w:rFonts w:ascii="Calibri" w:eastAsia="Calibri" w:hAnsi="Calibri" w:cs="Calibri"/>
+          <w:sz w:val="24"/>
+          <w:szCs w:val="24"/>
+        </w:rPr>
+      </w:pPr>
+      <w:r>
+        <w:rPr>
+          <w:rFonts w:ascii="Calibri" w:eastAsia="Calibri" w:hAnsi="Calibri" w:cs="Calibri"/>
+          <w:sz w:val="24"/>
+          <w:szCs w:val="24"/>
+        </w:rPr>
+        <w:t xml:space="preserve">Plusieurs efforts sont fournis pour réduire la fracture numérique. En effet, il existe plusieurs réseaux : </w:t>
+      </w:r>
+    </w:p>
+    <w:p>
+      <w:pPr>
+        <w:pStyle w:val="ListParagraph"/>
+        <w:numPr>
+          <w:ilvl w:val="0"/>
+          <w:numId w:val="21"/>
+        </w:numPr>
+        <w:jc w:val="both"/>
+        <w:rPr>
+          <w:rFonts w:ascii="Calibri" w:eastAsia="Calibri" w:hAnsi="Calibri" w:cs="Calibri"/>
+          <w:sz w:val="24"/>
+          <w:szCs w:val="24"/>
+        </w:rPr>
+      </w:pPr>
+      <w:r>
+        <w:rPr>
+          <w:rFonts w:ascii="Calibri" w:eastAsia="Calibri" w:hAnsi="Calibri" w:cs="Calibri"/>
+          <w:sz w:val="24"/>
+          <w:szCs w:val="24"/>
+        </w:rPr>
+        <w:t xml:space="preserve">COMGOV - </w:t>
+      </w:r>
+      <w:r>
+        <w:rPr>
+          <w:rFonts w:ascii="Calibri" w:eastAsia="Calibri" w:hAnsi="Calibri" w:cs="Calibri"/>
+          <w:sz w:val="24"/>
+          <w:szCs w:val="24"/>
+        </w:rPr>
+        <w:t xml:space="preserve"> réseau du gouvernement.</w:t>
+      </w:r>
+    </w:p>
+    <w:p>
+      <w:pPr>
+        <w:pStyle w:val="ListParagraph"/>
+        <w:numPr>
+          <w:ilvl w:val="0"/>
+          <w:numId w:val="21"/>
+        </w:numPr>
+        <w:jc w:val="both"/>
+        <w:rPr>
+          <w:rFonts w:ascii="Calibri" w:eastAsia="Calibri" w:hAnsi="Calibri" w:cs="Calibri"/>
+          <w:sz w:val="24"/>
+          <w:szCs w:val="24"/>
+        </w:rPr>
+      </w:pPr>
+      <w:r>
+        <w:rPr>
+          <w:rFonts w:ascii="Calibri" w:eastAsia="Calibri" w:hAnsi="Calibri" w:cs="Calibri"/>
+          <w:sz w:val="24"/>
+          <w:szCs w:val="24"/>
+        </w:rPr>
+        <w:t>L</w:t>
+      </w:r>
+      <w:r>
+        <w:rPr>
+          <w:rFonts w:ascii="Calibri" w:eastAsia="Calibri" w:hAnsi="Calibri" w:cs="Calibri"/>
+          <w:sz w:val="24"/>
+          <w:szCs w:val="24"/>
+        </w:rPr>
+        <w:t>e BERNET – réseau des universités et institutio</w:t>
+      </w:r>
+      <w:r>
+        <w:rPr>
+          <w:rFonts w:ascii="Calibri" w:eastAsia="Calibri" w:hAnsi="Calibri" w:cs="Calibri"/>
+          <w:sz w:val="24"/>
+          <w:szCs w:val="24"/>
+        </w:rPr>
+        <w:t>ns d’enseignement supérieures.</w:t>
+      </w:r>
+    </w:p>
+    <w:p>
+      <w:pPr>
+        <w:pStyle w:val="ListParagraph"/>
+        <w:numPr>
+          <w:ilvl w:val="0"/>
+          <w:numId w:val="21"/>
+        </w:numPr>
+        <w:jc w:val="both"/>
+        <w:rPr>
+          <w:rFonts w:ascii="Calibri" w:eastAsia="Calibri" w:hAnsi="Calibri" w:cs="Calibri"/>
+          <w:sz w:val="24"/>
+          <w:szCs w:val="24"/>
+        </w:rPr>
+      </w:pPr>
+      <w:r>
+        <w:rPr>
+          <w:rFonts w:ascii="Calibri" w:eastAsia="Calibri" w:hAnsi="Calibri" w:cs="Calibri"/>
+          <w:sz w:val="24"/>
+          <w:szCs w:val="24"/>
+        </w:rPr>
+        <w:t>L</w:t>
+      </w:r>
+      <w:r>
+        <w:rPr>
+          <w:rFonts w:ascii="Calibri" w:eastAsia="Calibri" w:hAnsi="Calibri" w:cs="Calibri"/>
+          <w:sz w:val="24"/>
+          <w:szCs w:val="24"/>
+        </w:rPr>
+        <w:t>a connexion des chefs-lieux des provinces au dorsale nationale, et la poursuite du projet d’implantation de</w:t>
+      </w:r>
+      <w:r>
+        <w:rPr>
+          <w:rFonts w:ascii="Calibri" w:eastAsia="Calibri" w:hAnsi="Calibri" w:cs="Calibri"/>
+          <w:sz w:val="24"/>
+          <w:szCs w:val="24"/>
+        </w:rPr>
+        <w:t>s télé-centres communautaires.</w:t>
+      </w:r>
+    </w:p>
+    <w:p>
+      <w:pPr>
+        <w:pStyle w:val="ListParagraph"/>
+        <w:numPr>
+          <w:ilvl w:val="0"/>
+          <w:numId w:val="21"/>
+        </w:numPr>
+        <w:jc w:val="both"/>
+        <w:rPr>
+          <w:rFonts w:ascii="Calibri" w:eastAsia="Calibri" w:hAnsi="Calibri" w:cs="Calibri"/>
+          <w:sz w:val="24"/>
+          <w:szCs w:val="24"/>
+        </w:rPr>
+      </w:pPr>
+      <w:r>
+        <w:rPr>
+          <w:rFonts w:ascii="Calibri" w:eastAsia="Calibri" w:hAnsi="Calibri" w:cs="Calibri"/>
+          <w:sz w:val="24"/>
+          <w:szCs w:val="24"/>
+        </w:rPr>
+        <w:t>L</w:t>
+      </w:r>
+      <w:r>
+        <w:rPr>
+          <w:rFonts w:ascii="Calibri" w:eastAsia="Calibri" w:hAnsi="Calibri" w:cs="Calibri"/>
+          <w:sz w:val="24"/>
+          <w:szCs w:val="24"/>
+        </w:rPr>
+        <w:t>a connectivité des centres d’agglomérations tels que les établissements scolaires, les hôpitaux, les centres pour handicapés</w:t>
+      </w:r>
+      <w:r>
+        <w:rPr>
+          <w:rFonts w:ascii="Calibri" w:eastAsia="Calibri" w:hAnsi="Calibri" w:cs="Calibri"/>
+          <w:sz w:val="24"/>
+          <w:szCs w:val="24"/>
+        </w:rPr>
+        <w:t>.</w:t>
+      </w:r>
+    </w:p>
+    <w:p>
+      <w:pPr>
+        <w:jc w:val="both"/>
+        <w:rPr>
+          <w:rFonts w:ascii="Calibri" w:eastAsia="Calibri" w:hAnsi="Calibri" w:cs="Calibri"/>
+          <w:sz w:val="24"/>
+          <w:szCs w:val="24"/>
+        </w:rPr>
+      </w:pPr>
+      <w:r>
+        <w:rPr>
+          <w:rFonts w:ascii="Calibri" w:eastAsia="Calibri" w:hAnsi="Calibri" w:cs="Calibri"/>
+          <w:sz w:val="24"/>
+          <w:szCs w:val="24"/>
+        </w:rPr>
+        <w:t xml:space="preserve">Malgré ces efforts, </w:t>
+      </w:r>
+      <w:r>
+        <w:rPr>
+          <w:rFonts w:ascii="Calibri" w:eastAsia="Calibri" w:hAnsi="Calibri" w:cs="Calibri"/>
+          <w:sz w:val="24"/>
+          <w:szCs w:val="24"/>
+        </w:rPr>
+        <w:t>l’exploitation des ressour</w:t>
+      </w:r>
+      <w:r>
+        <w:rPr>
+          <w:rFonts w:ascii="Calibri" w:eastAsia="Calibri" w:hAnsi="Calibri" w:cs="Calibri"/>
+          <w:sz w:val="24"/>
+          <w:szCs w:val="24"/>
+        </w:rPr>
+        <w:t xml:space="preserve">ces déjà en place reste timide. Cela est </w:t>
+      </w:r>
+      <w:r>
+        <w:rPr>
+          <w:rFonts w:ascii="Calibri" w:eastAsia="Calibri" w:hAnsi="Calibri" w:cs="Calibri"/>
+          <w:sz w:val="24"/>
+          <w:szCs w:val="24"/>
+        </w:rPr>
+        <w:t>s</w:t>
+      </w:r>
+      <w:r>
+        <w:rPr>
+          <w:rFonts w:ascii="Calibri" w:eastAsia="Calibri" w:hAnsi="Calibri" w:cs="Calibri"/>
+          <w:sz w:val="24"/>
+          <w:szCs w:val="24"/>
+        </w:rPr>
+        <w:t xml:space="preserve">ouvent dû au </w:t>
+      </w:r>
+      <w:r>
+        <w:rPr>
+          <w:rFonts w:ascii="Calibri" w:eastAsia="Calibri" w:hAnsi="Calibri" w:cs="Calibri"/>
+          <w:sz w:val="24"/>
+          <w:szCs w:val="24"/>
+        </w:rPr>
+        <w:t xml:space="preserve">manque ou </w:t>
+      </w:r>
+      <w:r>
+        <w:rPr>
+          <w:rFonts w:ascii="Calibri" w:eastAsia="Calibri" w:hAnsi="Calibri" w:cs="Calibri"/>
+          <w:sz w:val="24"/>
+          <w:szCs w:val="24"/>
+        </w:rPr>
+        <w:t>rareté des services adéquats/</w:t>
+      </w:r>
+      <w:r>
+        <w:rPr>
+          <w:rFonts w:ascii="Calibri" w:eastAsia="Calibri" w:hAnsi="Calibri" w:cs="Calibri"/>
+          <w:sz w:val="24"/>
+          <w:szCs w:val="24"/>
+        </w:rPr>
+        <w:t xml:space="preserve">adaptés aux besoins de l’écosystème local et accessible à la population. </w:t>
+      </w:r>
+    </w:p>
+    <w:p>
+      <w:pPr>
+        <w:jc w:val="both"/>
+        <w:rPr>
+          <w:rFonts w:ascii="Calibri" w:eastAsia="Calibri" w:hAnsi="Calibri" w:cs="Calibri"/>
+          <w:sz w:val="24"/>
+          <w:szCs w:val="24"/>
+        </w:rPr>
+      </w:pPr>
+      <w:r>
+        <w:rPr>
+          <w:rFonts w:ascii="Calibri" w:eastAsia="Calibri" w:hAnsi="Calibri" w:cs="Calibri"/>
+          <w:sz w:val="24"/>
+          <w:szCs w:val="24"/>
+        </w:rPr>
+        <w:t>Ceci suppose la création</w:t>
+      </w:r>
+      <w:r>
+        <w:rPr>
+          <w:rFonts w:ascii="Calibri" w:eastAsia="Calibri" w:hAnsi="Calibri" w:cs="Calibri"/>
+          <w:sz w:val="24"/>
+          <w:szCs w:val="24"/>
+        </w:rPr>
+        <w:t> des plateformes digitales qui améliorent la provision des services</w:t>
+      </w:r>
+      <w:r>
+        <w:rPr>
+          <w:rFonts w:ascii="Calibri" w:eastAsia="Calibri" w:hAnsi="Calibri" w:cs="Calibri"/>
+          <w:sz w:val="24"/>
+          <w:szCs w:val="24"/>
+        </w:rPr>
+        <w:t xml:space="preserve"> publics/privés aux citoyens. Ces plateformes sont </w:t>
+      </w:r>
+      <w:r>
+        <w:rPr>
+          <w:rFonts w:ascii="Calibri" w:eastAsia="Calibri" w:hAnsi="Calibri" w:cs="Calibri"/>
+          <w:sz w:val="24"/>
+          <w:szCs w:val="24"/>
+        </w:rPr>
+        <w:t>susceptibles</w:t>
+      </w:r>
+      <w:r>
+        <w:rPr>
+          <w:rFonts w:ascii="Calibri" w:eastAsia="Calibri" w:hAnsi="Calibri" w:cs="Calibri"/>
+          <w:sz w:val="24"/>
+          <w:szCs w:val="24"/>
+        </w:rPr>
+        <w:t xml:space="preserve"> de créer de l’emploi pour les jeunes</w:t>
+      </w:r>
+      <w:r>
+        <w:rPr>
+          <w:rFonts w:ascii="Calibri" w:eastAsia="Calibri" w:hAnsi="Calibri" w:cs="Calibri"/>
+          <w:sz w:val="24"/>
+          <w:szCs w:val="24"/>
+        </w:rPr>
+        <w:t xml:space="preserve"> et l’open source peut y jouer un rôle important</w:t>
+      </w:r>
+      <w:r>
+        <w:rPr>
+          <w:rFonts w:ascii="Calibri" w:eastAsia="Calibri" w:hAnsi="Calibri" w:cs="Calibri"/>
+          <w:sz w:val="24"/>
+          <w:szCs w:val="24"/>
+        </w:rPr>
+        <w:t>.</w:t>
+      </w:r>
+    </w:p>
+    <w:p/>
     <w:sectPr>
       <w:footerReference w:type="default" r:id="rId9"/>
       <w:pgSz w:w="11906" w:h="16838"/>
@@ -1567,7 +3858,7 @@
           <w:rPr>
             <w:noProof/>
           </w:rPr>
-          <w:t>2</w:t>
+          <w:t>6</w:t>
         </w:r>
         <w:r>
           <w:fldChar w:fldCharType="end"/>
@@ -1611,6 +3902,205 @@
 <file path=word/numbering.xml><?xml version="1.0" encoding="utf-8"?>
 <w:numbering xmlns:wpc="http://schemas.microsoft.com/office/word/2010/wordprocessingCanvas" xmlns:cx="http://schemas.microsoft.com/office/drawing/2014/chartex" xmlns:cx1="http://schemas.microsoft.com/office/drawing/2015/9/8/chartex" xmlns:mc="http://schemas.openxmlformats.org/markup-compatibility/2006" xmlns:o="urn:schemas-microsoft-com:office:office" xmlns:r="http://schemas.openxmlformats.org/officeDocument/2006/relationships" xmlns:m="http://schemas.openxmlformats.org/officeDocument/2006/math" xmlns:v="urn:schemas-microsoft-com:vml" xmlns:wp14="http://schemas.microsoft.com/office/word/2010/wordprocessingDrawing" xmlns:wp="http://schemas.openxmlformats.org/drawingml/2006/wordprocessingDrawing" xmlns:w10="urn:schemas-microsoft-com:office:word" xmlns:w="http://schemas.openxmlformats.org/wordprocessingml/2006/main" xmlns:w14="http://schemas.microsoft.com/office/word/2010/wordml" xmlns:w15="http://schemas.microsoft.com/office/word/2012/wordml" xmlns:w16se="http://schemas.microsoft.com/office/word/2015/wordml/symex" xmlns:wpg="http://schemas.microsoft.com/office/word/2010/wordprocessingGroup" xmlns:wpi="http://schemas.microsoft.com/office/word/2010/wordprocessingInk" xmlns:wne="http://schemas.microsoft.com/office/word/2006/wordml" xmlns:wps="http://schemas.microsoft.com/office/word/2010/wordprocessingShape" mc:Ignorable="w14 w15 w16se wp14">
   <w:abstractNum w:abstractNumId="0" w15:restartNumberingAfterBreak="0">
+    <w:nsid w:val="07730645"/>
+    <w:multiLevelType w:val="multilevel"/>
+    <w:tmpl w:val="040C001F"/>
+    <w:lvl w:ilvl="0">
+      <w:start w:val="1"/>
+      <w:numFmt w:val="decimal"/>
+      <w:lvlText w:val="%1."/>
+      <w:lvlJc w:val="left"/>
+      <w:pPr>
+        <w:ind w:left="360" w:hanging="360"/>
+      </w:pPr>
+    </w:lvl>
+    <w:lvl w:ilvl="1">
+      <w:start w:val="1"/>
+      <w:numFmt w:val="decimal"/>
+      <w:lvlText w:val="%1.%2."/>
+      <w:lvlJc w:val="left"/>
+      <w:pPr>
+        <w:ind w:left="792" w:hanging="432"/>
+      </w:pPr>
+    </w:lvl>
+    <w:lvl w:ilvl="2">
+      <w:start w:val="1"/>
+      <w:numFmt w:val="decimal"/>
+      <w:lvlText w:val="%1.%2.%3."/>
+      <w:lvlJc w:val="left"/>
+      <w:pPr>
+        <w:ind w:left="1224" w:hanging="504"/>
+      </w:pPr>
+    </w:lvl>
+    <w:lvl w:ilvl="3">
+      <w:start w:val="1"/>
+      <w:numFmt w:val="decimal"/>
+      <w:lvlText w:val="%1.%2.%3.%4."/>
+      <w:lvlJc w:val="left"/>
+      <w:pPr>
+        <w:ind w:left="1728" w:hanging="648"/>
+      </w:pPr>
+    </w:lvl>
+    <w:lvl w:ilvl="4">
+      <w:start w:val="1"/>
+      <w:numFmt w:val="decimal"/>
+      <w:lvlText w:val="%1.%2.%3.%4.%5."/>
+      <w:lvlJc w:val="left"/>
+      <w:pPr>
+        <w:ind w:left="2232" w:hanging="792"/>
+      </w:pPr>
+    </w:lvl>
+    <w:lvl w:ilvl="5">
+      <w:start w:val="1"/>
+      <w:numFmt w:val="decimal"/>
+      <w:lvlText w:val="%1.%2.%3.%4.%5.%6."/>
+      <w:lvlJc w:val="left"/>
+      <w:pPr>
+        <w:ind w:left="2736" w:hanging="936"/>
+      </w:pPr>
+    </w:lvl>
+    <w:lvl w:ilvl="6">
+      <w:start w:val="1"/>
+      <w:numFmt w:val="decimal"/>
+      <w:lvlText w:val="%1.%2.%3.%4.%5.%6.%7."/>
+      <w:lvlJc w:val="left"/>
+      <w:pPr>
+        <w:ind w:left="3240" w:hanging="1080"/>
+      </w:pPr>
+    </w:lvl>
+    <w:lvl w:ilvl="7">
+      <w:start w:val="1"/>
+      <w:numFmt w:val="decimal"/>
+      <w:lvlText w:val="%1.%2.%3.%4.%5.%6.%7.%8."/>
+      <w:lvlJc w:val="left"/>
+      <w:pPr>
+        <w:ind w:left="3744" w:hanging="1224"/>
+      </w:pPr>
+    </w:lvl>
+    <w:lvl w:ilvl="8">
+      <w:start w:val="1"/>
+      <w:numFmt w:val="decimal"/>
+      <w:lvlText w:val="%1.%2.%3.%4.%5.%6.%7.%8.%9."/>
+      <w:lvlJc w:val="left"/>
+      <w:pPr>
+        <w:ind w:left="4320" w:hanging="1440"/>
+      </w:pPr>
+    </w:lvl>
+  </w:abstractNum>
+  <w:abstractNum w:abstractNumId="1" w15:restartNumberingAfterBreak="0">
+    <w:nsid w:val="0C73446D"/>
+    <w:multiLevelType w:val="hybridMultilevel"/>
+    <w:tmpl w:val="8D903A84"/>
+    <w:lvl w:ilvl="0" w:tplc="040C0001">
+      <w:start w:val="1"/>
+      <w:numFmt w:val="bullet"/>
+      <w:lvlText w:val=""/>
+      <w:lvlJc w:val="left"/>
+      <w:pPr>
+        <w:ind w:left="720" w:hanging="360"/>
+      </w:pPr>
+      <w:rPr>
+        <w:rFonts w:ascii="Symbol" w:hAnsi="Symbol" w:hint="default"/>
+      </w:rPr>
+    </w:lvl>
+    <w:lvl w:ilvl="1" w:tplc="040C0003" w:tentative="1">
+      <w:start w:val="1"/>
+      <w:numFmt w:val="bullet"/>
+      <w:lvlText w:val="o"/>
+      <w:lvlJc w:val="left"/>
+      <w:pPr>
+        <w:ind w:left="1440" w:hanging="360"/>
+      </w:pPr>
+      <w:rPr>
+        <w:rFonts w:ascii="Courier New" w:hAnsi="Courier New" w:cs="Courier New" w:hint="default"/>
+      </w:rPr>
+    </w:lvl>
+    <w:lvl w:ilvl="2" w:tplc="040C0005" w:tentative="1">
+      <w:start w:val="1"/>
+      <w:numFmt w:val="bullet"/>
+      <w:lvlText w:val=""/>
+      <w:lvlJc w:val="left"/>
+      <w:pPr>
+        <w:ind w:left="2160" w:hanging="360"/>
+      </w:pPr>
+      <w:rPr>
+        <w:rFonts w:ascii="Wingdings" w:hAnsi="Wingdings" w:hint="default"/>
+      </w:rPr>
+    </w:lvl>
+    <w:lvl w:ilvl="3" w:tplc="040C0001" w:tentative="1">
+      <w:start w:val="1"/>
+      <w:numFmt w:val="bullet"/>
+      <w:lvlText w:val=""/>
+      <w:lvlJc w:val="left"/>
+      <w:pPr>
+        <w:ind w:left="2880" w:hanging="360"/>
+      </w:pPr>
+      <w:rPr>
+        <w:rFonts w:ascii="Symbol" w:hAnsi="Symbol" w:hint="default"/>
+      </w:rPr>
+    </w:lvl>
+    <w:lvl w:ilvl="4" w:tplc="040C0003" w:tentative="1">
+      <w:start w:val="1"/>
+      <w:numFmt w:val="bullet"/>
+      <w:lvlText w:val="o"/>
+      <w:lvlJc w:val="left"/>
+      <w:pPr>
+        <w:ind w:left="3600" w:hanging="360"/>
+      </w:pPr>
+      <w:rPr>
+        <w:rFonts w:ascii="Courier New" w:hAnsi="Courier New" w:cs="Courier New" w:hint="default"/>
+      </w:rPr>
+    </w:lvl>
+    <w:lvl w:ilvl="5" w:tplc="040C0005" w:tentative="1">
+      <w:start w:val="1"/>
+      <w:numFmt w:val="bullet"/>
+      <w:lvlText w:val=""/>
+      <w:lvlJc w:val="left"/>
+      <w:pPr>
+        <w:ind w:left="4320" w:hanging="360"/>
+      </w:pPr>
+      <w:rPr>
+        <w:rFonts w:ascii="Wingdings" w:hAnsi="Wingdings" w:hint="default"/>
+      </w:rPr>
+    </w:lvl>
+    <w:lvl w:ilvl="6" w:tplc="040C0001" w:tentative="1">
+      <w:start w:val="1"/>
+      <w:numFmt w:val="bullet"/>
+      <w:lvlText w:val=""/>
+      <w:lvlJc w:val="left"/>
+      <w:pPr>
+        <w:ind w:left="5040" w:hanging="360"/>
+      </w:pPr>
+      <w:rPr>
+        <w:rFonts w:ascii="Symbol" w:hAnsi="Symbol" w:hint="default"/>
+      </w:rPr>
+    </w:lvl>
+    <w:lvl w:ilvl="7" w:tplc="040C0003" w:tentative="1">
+      <w:start w:val="1"/>
+      <w:numFmt w:val="bullet"/>
+      <w:lvlText w:val="o"/>
+      <w:lvlJc w:val="left"/>
+      <w:pPr>
+        <w:ind w:left="5760" w:hanging="360"/>
+      </w:pPr>
+      <w:rPr>
+        <w:rFonts w:ascii="Courier New" w:hAnsi="Courier New" w:cs="Courier New" w:hint="default"/>
+      </w:rPr>
+    </w:lvl>
+    <w:lvl w:ilvl="8" w:tplc="040C0005" w:tentative="1">
+      <w:start w:val="1"/>
+      <w:numFmt w:val="bullet"/>
+      <w:lvlText w:val=""/>
+      <w:lvlJc w:val="left"/>
+      <w:pPr>
+        <w:ind w:left="6480" w:hanging="360"/>
+      </w:pPr>
+      <w:rPr>
+        <w:rFonts w:ascii="Wingdings" w:hAnsi="Wingdings" w:hint="default"/>
+      </w:rPr>
+    </w:lvl>
+  </w:abstractNum>
+  <w:abstractNum w:abstractNumId="2" w15:restartNumberingAfterBreak="0">
     <w:nsid w:val="0E8B1F15"/>
     <w:multiLevelType w:val="multilevel"/>
     <w:tmpl w:val="040C001F"/>
@@ -1696,7 +4186,233 @@
       </w:pPr>
     </w:lvl>
   </w:abstractNum>
-  <w:abstractNum w:abstractNumId="1" w15:restartNumberingAfterBreak="0">
+  <w:abstractNum w:abstractNumId="3" w15:restartNumberingAfterBreak="0">
+    <w:nsid w:val="155D4CDB"/>
+    <w:multiLevelType w:val="hybridMultilevel"/>
+    <w:tmpl w:val="44A8766E"/>
+    <w:lvl w:ilvl="0" w:tplc="040C0001">
+      <w:start w:val="1"/>
+      <w:numFmt w:val="bullet"/>
+      <w:lvlText w:val=""/>
+      <w:lvlJc w:val="left"/>
+      <w:pPr>
+        <w:ind w:left="720" w:hanging="360"/>
+      </w:pPr>
+      <w:rPr>
+        <w:rFonts w:ascii="Symbol" w:hAnsi="Symbol" w:hint="default"/>
+      </w:rPr>
+    </w:lvl>
+    <w:lvl w:ilvl="1" w:tplc="040C0003">
+      <w:start w:val="1"/>
+      <w:numFmt w:val="bullet"/>
+      <w:lvlText w:val="o"/>
+      <w:lvlJc w:val="left"/>
+      <w:pPr>
+        <w:ind w:left="1440" w:hanging="360"/>
+      </w:pPr>
+      <w:rPr>
+        <w:rFonts w:ascii="Courier New" w:hAnsi="Courier New" w:cs="Courier New" w:hint="default"/>
+      </w:rPr>
+    </w:lvl>
+    <w:lvl w:ilvl="2" w:tplc="040C0005" w:tentative="1">
+      <w:start w:val="1"/>
+      <w:numFmt w:val="bullet"/>
+      <w:lvlText w:val=""/>
+      <w:lvlJc w:val="left"/>
+      <w:pPr>
+        <w:ind w:left="2160" w:hanging="360"/>
+      </w:pPr>
+      <w:rPr>
+        <w:rFonts w:ascii="Wingdings" w:hAnsi="Wingdings" w:hint="default"/>
+      </w:rPr>
+    </w:lvl>
+    <w:lvl w:ilvl="3" w:tplc="040C0001" w:tentative="1">
+      <w:start w:val="1"/>
+      <w:numFmt w:val="bullet"/>
+      <w:lvlText w:val=""/>
+      <w:lvlJc w:val="left"/>
+      <w:pPr>
+        <w:ind w:left="2880" w:hanging="360"/>
+      </w:pPr>
+      <w:rPr>
+        <w:rFonts w:ascii="Symbol" w:hAnsi="Symbol" w:hint="default"/>
+      </w:rPr>
+    </w:lvl>
+    <w:lvl w:ilvl="4" w:tplc="040C0003" w:tentative="1">
+      <w:start w:val="1"/>
+      <w:numFmt w:val="bullet"/>
+      <w:lvlText w:val="o"/>
+      <w:lvlJc w:val="left"/>
+      <w:pPr>
+        <w:ind w:left="3600" w:hanging="360"/>
+      </w:pPr>
+      <w:rPr>
+        <w:rFonts w:ascii="Courier New" w:hAnsi="Courier New" w:cs="Courier New" w:hint="default"/>
+      </w:rPr>
+    </w:lvl>
+    <w:lvl w:ilvl="5" w:tplc="040C0005" w:tentative="1">
+      <w:start w:val="1"/>
+      <w:numFmt w:val="bullet"/>
+      <w:lvlText w:val=""/>
+      <w:lvlJc w:val="left"/>
+      <w:pPr>
+        <w:ind w:left="4320" w:hanging="360"/>
+      </w:pPr>
+      <w:rPr>
+        <w:rFonts w:ascii="Wingdings" w:hAnsi="Wingdings" w:hint="default"/>
+      </w:rPr>
+    </w:lvl>
+    <w:lvl w:ilvl="6" w:tplc="040C0001" w:tentative="1">
+      <w:start w:val="1"/>
+      <w:numFmt w:val="bullet"/>
+      <w:lvlText w:val=""/>
+      <w:lvlJc w:val="left"/>
+      <w:pPr>
+        <w:ind w:left="5040" w:hanging="360"/>
+      </w:pPr>
+      <w:rPr>
+        <w:rFonts w:ascii="Symbol" w:hAnsi="Symbol" w:hint="default"/>
+      </w:rPr>
+    </w:lvl>
+    <w:lvl w:ilvl="7" w:tplc="040C0003" w:tentative="1">
+      <w:start w:val="1"/>
+      <w:numFmt w:val="bullet"/>
+      <w:lvlText w:val="o"/>
+      <w:lvlJc w:val="left"/>
+      <w:pPr>
+        <w:ind w:left="5760" w:hanging="360"/>
+      </w:pPr>
+      <w:rPr>
+        <w:rFonts w:ascii="Courier New" w:hAnsi="Courier New" w:cs="Courier New" w:hint="default"/>
+      </w:rPr>
+    </w:lvl>
+    <w:lvl w:ilvl="8" w:tplc="040C0005" w:tentative="1">
+      <w:start w:val="1"/>
+      <w:numFmt w:val="bullet"/>
+      <w:lvlText w:val=""/>
+      <w:lvlJc w:val="left"/>
+      <w:pPr>
+        <w:ind w:left="6480" w:hanging="360"/>
+      </w:pPr>
+      <w:rPr>
+        <w:rFonts w:ascii="Wingdings" w:hAnsi="Wingdings" w:hint="default"/>
+      </w:rPr>
+    </w:lvl>
+  </w:abstractNum>
+  <w:abstractNum w:abstractNumId="4" w15:restartNumberingAfterBreak="0">
+    <w:nsid w:val="1BF122C3"/>
+    <w:multiLevelType w:val="multilevel"/>
+    <w:tmpl w:val="CF22E41C"/>
+    <w:lvl w:ilvl="0">
+      <w:start w:val="1"/>
+      <w:numFmt w:val="decimal"/>
+      <w:lvlText w:val="%1."/>
+      <w:lvlJc w:val="left"/>
+      <w:pPr>
+        <w:ind w:left="360" w:hanging="360"/>
+      </w:pPr>
+      <w:rPr>
+        <w:rFonts w:hint="default"/>
+      </w:rPr>
+    </w:lvl>
+    <w:lvl w:ilvl="1">
+      <w:start w:val="1"/>
+      <w:numFmt w:val="decimal"/>
+      <w:lvlText w:val="%1.%2."/>
+      <w:lvlJc w:val="left"/>
+      <w:pPr>
+        <w:ind w:left="792" w:hanging="432"/>
+      </w:pPr>
+      <w:rPr>
+        <w:rFonts w:hint="default"/>
+      </w:rPr>
+    </w:lvl>
+    <w:lvl w:ilvl="2">
+      <w:start w:val="1"/>
+      <w:numFmt w:val="decimal"/>
+      <w:lvlText w:val="%1.%2.%3."/>
+      <w:lvlJc w:val="left"/>
+      <w:pPr>
+        <w:ind w:left="1224" w:hanging="504"/>
+      </w:pPr>
+      <w:rPr>
+        <w:rFonts w:hint="default"/>
+      </w:rPr>
+    </w:lvl>
+    <w:lvl w:ilvl="3">
+      <w:start w:val="1"/>
+      <w:numFmt w:val="decimal"/>
+      <w:lvlText w:val="%1.%2.%3.%4."/>
+      <w:lvlJc w:val="left"/>
+      <w:pPr>
+        <w:ind w:left="1728" w:hanging="648"/>
+      </w:pPr>
+      <w:rPr>
+        <w:rFonts w:hint="default"/>
+      </w:rPr>
+    </w:lvl>
+    <w:lvl w:ilvl="4">
+      <w:start w:val="1"/>
+      <w:numFmt w:val="decimal"/>
+      <w:lvlText w:val="%1.%2.%3.%4.%5."/>
+      <w:lvlJc w:val="left"/>
+      <w:pPr>
+        <w:ind w:left="2232" w:hanging="792"/>
+      </w:pPr>
+      <w:rPr>
+        <w:rFonts w:hint="default"/>
+      </w:rPr>
+    </w:lvl>
+    <w:lvl w:ilvl="5">
+      <w:start w:val="1"/>
+      <w:numFmt w:val="decimal"/>
+      <w:lvlText w:val="%1.%2.%3.%4.%5.%6."/>
+      <w:lvlJc w:val="left"/>
+      <w:pPr>
+        <w:ind w:left="2736" w:hanging="936"/>
+      </w:pPr>
+      <w:rPr>
+        <w:rFonts w:hint="default"/>
+      </w:rPr>
+    </w:lvl>
+    <w:lvl w:ilvl="6">
+      <w:start w:val="1"/>
+      <w:numFmt w:val="decimal"/>
+      <w:lvlText w:val="%1.%2.%3.%4.%5.%6.%7."/>
+      <w:lvlJc w:val="left"/>
+      <w:pPr>
+        <w:ind w:left="3240" w:hanging="1080"/>
+      </w:pPr>
+      <w:rPr>
+        <w:rFonts w:hint="default"/>
+      </w:rPr>
+    </w:lvl>
+    <w:lvl w:ilvl="7">
+      <w:start w:val="1"/>
+      <w:numFmt w:val="decimal"/>
+      <w:lvlText w:val="%1.%2.%3.%4.%5.%6.%7.%8."/>
+      <w:lvlJc w:val="left"/>
+      <w:pPr>
+        <w:ind w:left="3744" w:hanging="1224"/>
+      </w:pPr>
+      <w:rPr>
+        <w:rFonts w:hint="default"/>
+      </w:rPr>
+    </w:lvl>
+    <w:lvl w:ilvl="8">
+      <w:start w:val="1"/>
+      <w:numFmt w:val="decimal"/>
+      <w:lvlText w:val="%1.%2.%3.%4.%5.%6.%7.%8.%9."/>
+      <w:lvlJc w:val="left"/>
+      <w:pPr>
+        <w:ind w:left="4320" w:hanging="1440"/>
+      </w:pPr>
+      <w:rPr>
+        <w:rFonts w:hint="default"/>
+      </w:rPr>
+    </w:lvl>
+  </w:abstractNum>
+  <w:abstractNum w:abstractNumId="5" w15:restartNumberingAfterBreak="0">
     <w:nsid w:val="1E0315FC"/>
     <w:multiLevelType w:val="hybridMultilevel"/>
     <w:tmpl w:val="420C4FBC"/>
@@ -1809,7 +4525,120 @@
       </w:rPr>
     </w:lvl>
   </w:abstractNum>
-  <w:abstractNum w:abstractNumId="2" w15:restartNumberingAfterBreak="0">
+  <w:abstractNum w:abstractNumId="6" w15:restartNumberingAfterBreak="0">
+    <w:nsid w:val="316D711A"/>
+    <w:multiLevelType w:val="hybridMultilevel"/>
+    <w:tmpl w:val="94AC38AA"/>
+    <w:lvl w:ilvl="0" w:tplc="040C0001">
+      <w:start w:val="1"/>
+      <w:numFmt w:val="bullet"/>
+      <w:lvlText w:val=""/>
+      <w:lvlJc w:val="left"/>
+      <w:pPr>
+        <w:ind w:left="720" w:hanging="360"/>
+      </w:pPr>
+      <w:rPr>
+        <w:rFonts w:ascii="Symbol" w:hAnsi="Symbol" w:hint="default"/>
+      </w:rPr>
+    </w:lvl>
+    <w:lvl w:ilvl="1" w:tplc="040C0003">
+      <w:start w:val="1"/>
+      <w:numFmt w:val="bullet"/>
+      <w:lvlText w:val="o"/>
+      <w:lvlJc w:val="left"/>
+      <w:pPr>
+        <w:ind w:left="1440" w:hanging="360"/>
+      </w:pPr>
+      <w:rPr>
+        <w:rFonts w:ascii="Courier New" w:hAnsi="Courier New" w:cs="Courier New" w:hint="default"/>
+      </w:rPr>
+    </w:lvl>
+    <w:lvl w:ilvl="2" w:tplc="040C0005" w:tentative="1">
+      <w:start w:val="1"/>
+      <w:numFmt w:val="bullet"/>
+      <w:lvlText w:val=""/>
+      <w:lvlJc w:val="left"/>
+      <w:pPr>
+        <w:ind w:left="2160" w:hanging="360"/>
+      </w:pPr>
+      <w:rPr>
+        <w:rFonts w:ascii="Wingdings" w:hAnsi="Wingdings" w:hint="default"/>
+      </w:rPr>
+    </w:lvl>
+    <w:lvl w:ilvl="3" w:tplc="040C0001" w:tentative="1">
+      <w:start w:val="1"/>
+      <w:numFmt w:val="bullet"/>
+      <w:lvlText w:val=""/>
+      <w:lvlJc w:val="left"/>
+      <w:pPr>
+        <w:ind w:left="2880" w:hanging="360"/>
+      </w:pPr>
+      <w:rPr>
+        <w:rFonts w:ascii="Symbol" w:hAnsi="Symbol" w:hint="default"/>
+      </w:rPr>
+    </w:lvl>
+    <w:lvl w:ilvl="4" w:tplc="040C0003" w:tentative="1">
+      <w:start w:val="1"/>
+      <w:numFmt w:val="bullet"/>
+      <w:lvlText w:val="o"/>
+      <w:lvlJc w:val="left"/>
+      <w:pPr>
+        <w:ind w:left="3600" w:hanging="360"/>
+      </w:pPr>
+      <w:rPr>
+        <w:rFonts w:ascii="Courier New" w:hAnsi="Courier New" w:cs="Courier New" w:hint="default"/>
+      </w:rPr>
+    </w:lvl>
+    <w:lvl w:ilvl="5" w:tplc="040C0005" w:tentative="1">
+      <w:start w:val="1"/>
+      <w:numFmt w:val="bullet"/>
+      <w:lvlText w:val=""/>
+      <w:lvlJc w:val="left"/>
+      <w:pPr>
+        <w:ind w:left="4320" w:hanging="360"/>
+      </w:pPr>
+      <w:rPr>
+        <w:rFonts w:ascii="Wingdings" w:hAnsi="Wingdings" w:hint="default"/>
+      </w:rPr>
+    </w:lvl>
+    <w:lvl w:ilvl="6" w:tplc="040C0001" w:tentative="1">
+      <w:start w:val="1"/>
+      <w:numFmt w:val="bullet"/>
+      <w:lvlText w:val=""/>
+      <w:lvlJc w:val="left"/>
+      <w:pPr>
+        <w:ind w:left="5040" w:hanging="360"/>
+      </w:pPr>
+      <w:rPr>
+        <w:rFonts w:ascii="Symbol" w:hAnsi="Symbol" w:hint="default"/>
+      </w:rPr>
+    </w:lvl>
+    <w:lvl w:ilvl="7" w:tplc="040C0003" w:tentative="1">
+      <w:start w:val="1"/>
+      <w:numFmt w:val="bullet"/>
+      <w:lvlText w:val="o"/>
+      <w:lvlJc w:val="left"/>
+      <w:pPr>
+        <w:ind w:left="5760" w:hanging="360"/>
+      </w:pPr>
+      <w:rPr>
+        <w:rFonts w:ascii="Courier New" w:hAnsi="Courier New" w:cs="Courier New" w:hint="default"/>
+      </w:rPr>
+    </w:lvl>
+    <w:lvl w:ilvl="8" w:tplc="040C0005" w:tentative="1">
+      <w:start w:val="1"/>
+      <w:numFmt w:val="bullet"/>
+      <w:lvlText w:val=""/>
+      <w:lvlJc w:val="left"/>
+      <w:pPr>
+        <w:ind w:left="6480" w:hanging="360"/>
+      </w:pPr>
+      <w:rPr>
+        <w:rFonts w:ascii="Wingdings" w:hAnsi="Wingdings" w:hint="default"/>
+      </w:rPr>
+    </w:lvl>
+  </w:abstractNum>
+  <w:abstractNum w:abstractNumId="7" w15:restartNumberingAfterBreak="0">
     <w:nsid w:val="330579CC"/>
     <w:multiLevelType w:val="hybridMultilevel"/>
     <w:tmpl w:val="CCB6092C"/>
@@ -1922,7 +4751,7 @@
       </w:rPr>
     </w:lvl>
   </w:abstractNum>
-  <w:abstractNum w:abstractNumId="3" w15:restartNumberingAfterBreak="0">
+  <w:abstractNum w:abstractNumId="8" w15:restartNumberingAfterBreak="0">
     <w:nsid w:val="36DB2130"/>
     <w:multiLevelType w:val="hybridMultilevel"/>
     <w:tmpl w:val="BF164E02"/>
@@ -2035,7 +4864,93 @@
       </w:rPr>
     </w:lvl>
   </w:abstractNum>
-  <w:abstractNum w:abstractNumId="4" w15:restartNumberingAfterBreak="0">
+  <w:abstractNum w:abstractNumId="9" w15:restartNumberingAfterBreak="0">
+    <w:nsid w:val="40EE353E"/>
+    <w:multiLevelType w:val="multilevel"/>
+    <w:tmpl w:val="040C001F"/>
+    <w:lvl w:ilvl="0">
+      <w:start w:val="1"/>
+      <w:numFmt w:val="decimal"/>
+      <w:lvlText w:val="%1."/>
+      <w:lvlJc w:val="left"/>
+      <w:pPr>
+        <w:ind w:left="360" w:hanging="360"/>
+      </w:pPr>
+    </w:lvl>
+    <w:lvl w:ilvl="1">
+      <w:start w:val="1"/>
+      <w:numFmt w:val="decimal"/>
+      <w:lvlText w:val="%1.%2."/>
+      <w:lvlJc w:val="left"/>
+      <w:pPr>
+        <w:ind w:left="792" w:hanging="432"/>
+      </w:pPr>
+    </w:lvl>
+    <w:lvl w:ilvl="2">
+      <w:start w:val="1"/>
+      <w:numFmt w:val="decimal"/>
+      <w:lvlText w:val="%1.%2.%3."/>
+      <w:lvlJc w:val="left"/>
+      <w:pPr>
+        <w:ind w:left="1224" w:hanging="504"/>
+      </w:pPr>
+    </w:lvl>
+    <w:lvl w:ilvl="3">
+      <w:start w:val="1"/>
+      <w:numFmt w:val="decimal"/>
+      <w:lvlText w:val="%1.%2.%3.%4."/>
+      <w:lvlJc w:val="left"/>
+      <w:pPr>
+        <w:ind w:left="1728" w:hanging="648"/>
+      </w:pPr>
+    </w:lvl>
+    <w:lvl w:ilvl="4">
+      <w:start w:val="1"/>
+      <w:numFmt w:val="decimal"/>
+      <w:lvlText w:val="%1.%2.%3.%4.%5."/>
+      <w:lvlJc w:val="left"/>
+      <w:pPr>
+        <w:ind w:left="2232" w:hanging="792"/>
+      </w:pPr>
+    </w:lvl>
+    <w:lvl w:ilvl="5">
+      <w:start w:val="1"/>
+      <w:numFmt w:val="decimal"/>
+      <w:lvlText w:val="%1.%2.%3.%4.%5.%6."/>
+      <w:lvlJc w:val="left"/>
+      <w:pPr>
+        <w:ind w:left="2736" w:hanging="936"/>
+      </w:pPr>
+    </w:lvl>
+    <w:lvl w:ilvl="6">
+      <w:start w:val="1"/>
+      <w:numFmt w:val="decimal"/>
+      <w:lvlText w:val="%1.%2.%3.%4.%5.%6.%7."/>
+      <w:lvlJc w:val="left"/>
+      <w:pPr>
+        <w:ind w:left="3240" w:hanging="1080"/>
+      </w:pPr>
+    </w:lvl>
+    <w:lvl w:ilvl="7">
+      <w:start w:val="1"/>
+      <w:numFmt w:val="decimal"/>
+      <w:lvlText w:val="%1.%2.%3.%4.%5.%6.%7.%8."/>
+      <w:lvlJc w:val="left"/>
+      <w:pPr>
+        <w:ind w:left="3744" w:hanging="1224"/>
+      </w:pPr>
+    </w:lvl>
+    <w:lvl w:ilvl="8">
+      <w:start w:val="1"/>
+      <w:numFmt w:val="decimal"/>
+      <w:lvlText w:val="%1.%2.%3.%4.%5.%6.%7.%8.%9."/>
+      <w:lvlJc w:val="left"/>
+      <w:pPr>
+        <w:ind w:left="4320" w:hanging="1440"/>
+      </w:pPr>
+    </w:lvl>
+  </w:abstractNum>
+  <w:abstractNum w:abstractNumId="10" w15:restartNumberingAfterBreak="0">
     <w:nsid w:val="432358A1"/>
     <w:multiLevelType w:val="hybridMultilevel"/>
     <w:tmpl w:val="CFD6BBFA"/>
@@ -2148,7 +5063,7 @@
       </w:rPr>
     </w:lvl>
   </w:abstractNum>
-  <w:abstractNum w:abstractNumId="5" w15:restartNumberingAfterBreak="0">
+  <w:abstractNum w:abstractNumId="11" w15:restartNumberingAfterBreak="0">
     <w:nsid w:val="432F205A"/>
     <w:multiLevelType w:val="multilevel"/>
     <w:tmpl w:val="040C001F"/>
@@ -2234,7 +5149,319 @@
       </w:pPr>
     </w:lvl>
   </w:abstractNum>
-  <w:abstractNum w:abstractNumId="6" w15:restartNumberingAfterBreak="0">
+  <w:abstractNum w:abstractNumId="12" w15:restartNumberingAfterBreak="0">
+    <w:nsid w:val="46265F03"/>
+    <w:multiLevelType w:val="hybridMultilevel"/>
+    <w:tmpl w:val="5E8C8C3C"/>
+    <w:lvl w:ilvl="0" w:tplc="040C0001">
+      <w:start w:val="1"/>
+      <w:numFmt w:val="bullet"/>
+      <w:lvlText w:val=""/>
+      <w:lvlJc w:val="left"/>
+      <w:pPr>
+        <w:ind w:left="720" w:hanging="360"/>
+      </w:pPr>
+      <w:rPr>
+        <w:rFonts w:ascii="Symbol" w:hAnsi="Symbol" w:hint="default"/>
+      </w:rPr>
+    </w:lvl>
+    <w:lvl w:ilvl="1" w:tplc="040C0003" w:tentative="1">
+      <w:start w:val="1"/>
+      <w:numFmt w:val="bullet"/>
+      <w:lvlText w:val="o"/>
+      <w:lvlJc w:val="left"/>
+      <w:pPr>
+        <w:ind w:left="1440" w:hanging="360"/>
+      </w:pPr>
+      <w:rPr>
+        <w:rFonts w:ascii="Courier New" w:hAnsi="Courier New" w:cs="Courier New" w:hint="default"/>
+      </w:rPr>
+    </w:lvl>
+    <w:lvl w:ilvl="2" w:tplc="040C0005" w:tentative="1">
+      <w:start w:val="1"/>
+      <w:numFmt w:val="bullet"/>
+      <w:lvlText w:val=""/>
+      <w:lvlJc w:val="left"/>
+      <w:pPr>
+        <w:ind w:left="2160" w:hanging="360"/>
+      </w:pPr>
+      <w:rPr>
+        <w:rFonts w:ascii="Wingdings" w:hAnsi="Wingdings" w:hint="default"/>
+      </w:rPr>
+    </w:lvl>
+    <w:lvl w:ilvl="3" w:tplc="040C0001" w:tentative="1">
+      <w:start w:val="1"/>
+      <w:numFmt w:val="bullet"/>
+      <w:lvlText w:val=""/>
+      <w:lvlJc w:val="left"/>
+      <w:pPr>
+        <w:ind w:left="2880" w:hanging="360"/>
+      </w:pPr>
+      <w:rPr>
+        <w:rFonts w:ascii="Symbol" w:hAnsi="Symbol" w:hint="default"/>
+      </w:rPr>
+    </w:lvl>
+    <w:lvl w:ilvl="4" w:tplc="040C0003" w:tentative="1">
+      <w:start w:val="1"/>
+      <w:numFmt w:val="bullet"/>
+      <w:lvlText w:val="o"/>
+      <w:lvlJc w:val="left"/>
+      <w:pPr>
+        <w:ind w:left="3600" w:hanging="360"/>
+      </w:pPr>
+      <w:rPr>
+        <w:rFonts w:ascii="Courier New" w:hAnsi="Courier New" w:cs="Courier New" w:hint="default"/>
+      </w:rPr>
+    </w:lvl>
+    <w:lvl w:ilvl="5" w:tplc="040C0005" w:tentative="1">
+      <w:start w:val="1"/>
+      <w:numFmt w:val="bullet"/>
+      <w:lvlText w:val=""/>
+      <w:lvlJc w:val="left"/>
+      <w:pPr>
+        <w:ind w:left="4320" w:hanging="360"/>
+      </w:pPr>
+      <w:rPr>
+        <w:rFonts w:ascii="Wingdings" w:hAnsi="Wingdings" w:hint="default"/>
+      </w:rPr>
+    </w:lvl>
+    <w:lvl w:ilvl="6" w:tplc="040C0001" w:tentative="1">
+      <w:start w:val="1"/>
+      <w:numFmt w:val="bullet"/>
+      <w:lvlText w:val=""/>
+      <w:lvlJc w:val="left"/>
+      <w:pPr>
+        <w:ind w:left="5040" w:hanging="360"/>
+      </w:pPr>
+      <w:rPr>
+        <w:rFonts w:ascii="Symbol" w:hAnsi="Symbol" w:hint="default"/>
+      </w:rPr>
+    </w:lvl>
+    <w:lvl w:ilvl="7" w:tplc="040C0003" w:tentative="1">
+      <w:start w:val="1"/>
+      <w:numFmt w:val="bullet"/>
+      <w:lvlText w:val="o"/>
+      <w:lvlJc w:val="left"/>
+      <w:pPr>
+        <w:ind w:left="5760" w:hanging="360"/>
+      </w:pPr>
+      <w:rPr>
+        <w:rFonts w:ascii="Courier New" w:hAnsi="Courier New" w:cs="Courier New" w:hint="default"/>
+      </w:rPr>
+    </w:lvl>
+    <w:lvl w:ilvl="8" w:tplc="040C0005" w:tentative="1">
+      <w:start w:val="1"/>
+      <w:numFmt w:val="bullet"/>
+      <w:lvlText w:val=""/>
+      <w:lvlJc w:val="left"/>
+      <w:pPr>
+        <w:ind w:left="6480" w:hanging="360"/>
+      </w:pPr>
+      <w:rPr>
+        <w:rFonts w:ascii="Wingdings" w:hAnsi="Wingdings" w:hint="default"/>
+      </w:rPr>
+    </w:lvl>
+  </w:abstractNum>
+  <w:abstractNum w:abstractNumId="13" w15:restartNumberingAfterBreak="0">
+    <w:nsid w:val="516D016D"/>
+    <w:multiLevelType w:val="hybridMultilevel"/>
+    <w:tmpl w:val="DCC62DD4"/>
+    <w:lvl w:ilvl="0" w:tplc="040C0001">
+      <w:start w:val="1"/>
+      <w:numFmt w:val="bullet"/>
+      <w:lvlText w:val=""/>
+      <w:lvlJc w:val="left"/>
+      <w:pPr>
+        <w:ind w:left="720" w:hanging="360"/>
+      </w:pPr>
+      <w:rPr>
+        <w:rFonts w:ascii="Symbol" w:hAnsi="Symbol" w:hint="default"/>
+      </w:rPr>
+    </w:lvl>
+    <w:lvl w:ilvl="1" w:tplc="040C0003" w:tentative="1">
+      <w:start w:val="1"/>
+      <w:numFmt w:val="bullet"/>
+      <w:lvlText w:val="o"/>
+      <w:lvlJc w:val="left"/>
+      <w:pPr>
+        <w:ind w:left="1440" w:hanging="360"/>
+      </w:pPr>
+      <w:rPr>
+        <w:rFonts w:ascii="Courier New" w:hAnsi="Courier New" w:cs="Courier New" w:hint="default"/>
+      </w:rPr>
+    </w:lvl>
+    <w:lvl w:ilvl="2" w:tplc="040C0005" w:tentative="1">
+      <w:start w:val="1"/>
+      <w:numFmt w:val="bullet"/>
+      <w:lvlText w:val=""/>
+      <w:lvlJc w:val="left"/>
+      <w:pPr>
+        <w:ind w:left="2160" w:hanging="360"/>
+      </w:pPr>
+      <w:rPr>
+        <w:rFonts w:ascii="Wingdings" w:hAnsi="Wingdings" w:hint="default"/>
+      </w:rPr>
+    </w:lvl>
+    <w:lvl w:ilvl="3" w:tplc="040C0001" w:tentative="1">
+      <w:start w:val="1"/>
+      <w:numFmt w:val="bullet"/>
+      <w:lvlText w:val=""/>
+      <w:lvlJc w:val="left"/>
+      <w:pPr>
+        <w:ind w:left="2880" w:hanging="360"/>
+      </w:pPr>
+      <w:rPr>
+        <w:rFonts w:ascii="Symbol" w:hAnsi="Symbol" w:hint="default"/>
+      </w:rPr>
+    </w:lvl>
+    <w:lvl w:ilvl="4" w:tplc="040C0003" w:tentative="1">
+      <w:start w:val="1"/>
+      <w:numFmt w:val="bullet"/>
+      <w:lvlText w:val="o"/>
+      <w:lvlJc w:val="left"/>
+      <w:pPr>
+        <w:ind w:left="3600" w:hanging="360"/>
+      </w:pPr>
+      <w:rPr>
+        <w:rFonts w:ascii="Courier New" w:hAnsi="Courier New" w:cs="Courier New" w:hint="default"/>
+      </w:rPr>
+    </w:lvl>
+    <w:lvl w:ilvl="5" w:tplc="040C0005" w:tentative="1">
+      <w:start w:val="1"/>
+      <w:numFmt w:val="bullet"/>
+      <w:lvlText w:val=""/>
+      <w:lvlJc w:val="left"/>
+      <w:pPr>
+        <w:ind w:left="4320" w:hanging="360"/>
+      </w:pPr>
+      <w:rPr>
+        <w:rFonts w:ascii="Wingdings" w:hAnsi="Wingdings" w:hint="default"/>
+      </w:rPr>
+    </w:lvl>
+    <w:lvl w:ilvl="6" w:tplc="040C0001" w:tentative="1">
+      <w:start w:val="1"/>
+      <w:numFmt w:val="bullet"/>
+      <w:lvlText w:val=""/>
+      <w:lvlJc w:val="left"/>
+      <w:pPr>
+        <w:ind w:left="5040" w:hanging="360"/>
+      </w:pPr>
+      <w:rPr>
+        <w:rFonts w:ascii="Symbol" w:hAnsi="Symbol" w:hint="default"/>
+      </w:rPr>
+    </w:lvl>
+    <w:lvl w:ilvl="7" w:tplc="040C0003" w:tentative="1">
+      <w:start w:val="1"/>
+      <w:numFmt w:val="bullet"/>
+      <w:lvlText w:val="o"/>
+      <w:lvlJc w:val="left"/>
+      <w:pPr>
+        <w:ind w:left="5760" w:hanging="360"/>
+      </w:pPr>
+      <w:rPr>
+        <w:rFonts w:ascii="Courier New" w:hAnsi="Courier New" w:cs="Courier New" w:hint="default"/>
+      </w:rPr>
+    </w:lvl>
+    <w:lvl w:ilvl="8" w:tplc="040C0005" w:tentative="1">
+      <w:start w:val="1"/>
+      <w:numFmt w:val="bullet"/>
+      <w:lvlText w:val=""/>
+      <w:lvlJc w:val="left"/>
+      <w:pPr>
+        <w:ind w:left="6480" w:hanging="360"/>
+      </w:pPr>
+      <w:rPr>
+        <w:rFonts w:ascii="Wingdings" w:hAnsi="Wingdings" w:hint="default"/>
+      </w:rPr>
+    </w:lvl>
+  </w:abstractNum>
+  <w:abstractNum w:abstractNumId="14" w15:restartNumberingAfterBreak="0">
+    <w:nsid w:val="517406D7"/>
+    <w:multiLevelType w:val="multilevel"/>
+    <w:tmpl w:val="040C001F"/>
+    <w:lvl w:ilvl="0">
+      <w:start w:val="1"/>
+      <w:numFmt w:val="decimal"/>
+      <w:lvlText w:val="%1."/>
+      <w:lvlJc w:val="left"/>
+      <w:pPr>
+        <w:ind w:left="360" w:hanging="360"/>
+      </w:pPr>
+    </w:lvl>
+    <w:lvl w:ilvl="1">
+      <w:start w:val="1"/>
+      <w:numFmt w:val="decimal"/>
+      <w:lvlText w:val="%1.%2."/>
+      <w:lvlJc w:val="left"/>
+      <w:pPr>
+        <w:ind w:left="792" w:hanging="432"/>
+      </w:pPr>
+    </w:lvl>
+    <w:lvl w:ilvl="2">
+      <w:start w:val="1"/>
+      <w:numFmt w:val="decimal"/>
+      <w:lvlText w:val="%1.%2.%3."/>
+      <w:lvlJc w:val="left"/>
+      <w:pPr>
+        <w:ind w:left="1224" w:hanging="504"/>
+      </w:pPr>
+    </w:lvl>
+    <w:lvl w:ilvl="3">
+      <w:start w:val="1"/>
+      <w:numFmt w:val="decimal"/>
+      <w:lvlText w:val="%1.%2.%3.%4."/>
+      <w:lvlJc w:val="left"/>
+      <w:pPr>
+        <w:ind w:left="1728" w:hanging="648"/>
+      </w:pPr>
+    </w:lvl>
+    <w:lvl w:ilvl="4">
+      <w:start w:val="1"/>
+      <w:numFmt w:val="decimal"/>
+      <w:lvlText w:val="%1.%2.%3.%4.%5."/>
+      <w:lvlJc w:val="left"/>
+      <w:pPr>
+        <w:ind w:left="2232" w:hanging="792"/>
+      </w:pPr>
+    </w:lvl>
+    <w:lvl w:ilvl="5">
+      <w:start w:val="1"/>
+      <w:numFmt w:val="decimal"/>
+      <w:lvlText w:val="%1.%2.%3.%4.%5.%6."/>
+      <w:lvlJc w:val="left"/>
+      <w:pPr>
+        <w:ind w:left="2736" w:hanging="936"/>
+      </w:pPr>
+    </w:lvl>
+    <w:lvl w:ilvl="6">
+      <w:start w:val="1"/>
+      <w:numFmt w:val="decimal"/>
+      <w:lvlText w:val="%1.%2.%3.%4.%5.%6.%7."/>
+      <w:lvlJc w:val="left"/>
+      <w:pPr>
+        <w:ind w:left="3240" w:hanging="1080"/>
+      </w:pPr>
+    </w:lvl>
+    <w:lvl w:ilvl="7">
+      <w:start w:val="1"/>
+      <w:numFmt w:val="decimal"/>
+      <w:lvlText w:val="%1.%2.%3.%4.%5.%6.%7.%8."/>
+      <w:lvlJc w:val="left"/>
+      <w:pPr>
+        <w:ind w:left="3744" w:hanging="1224"/>
+      </w:pPr>
+    </w:lvl>
+    <w:lvl w:ilvl="8">
+      <w:start w:val="1"/>
+      <w:numFmt w:val="decimal"/>
+      <w:lvlText w:val="%1.%2.%3.%4.%5.%6.%7.%8.%9."/>
+      <w:lvlJc w:val="left"/>
+      <w:pPr>
+        <w:ind w:left="4320" w:hanging="1440"/>
+      </w:pPr>
+    </w:lvl>
+  </w:abstractNum>
+  <w:abstractNum w:abstractNumId="15" w15:restartNumberingAfterBreak="0">
     <w:nsid w:val="5F5E548F"/>
     <w:multiLevelType w:val="hybridMultilevel"/>
     <w:tmpl w:val="833C15B8"/>
@@ -2347,7 +5574,7 @@
       </w:rPr>
     </w:lvl>
   </w:abstractNum>
-  <w:abstractNum w:abstractNumId="7" w15:restartNumberingAfterBreak="0">
+  <w:abstractNum w:abstractNumId="16" w15:restartNumberingAfterBreak="0">
     <w:nsid w:val="609B681B"/>
     <w:multiLevelType w:val="hybridMultilevel"/>
     <w:tmpl w:val="4CC0EB14"/>
@@ -2460,7 +5687,233 @@
       </w:rPr>
     </w:lvl>
   </w:abstractNum>
-  <w:abstractNum w:abstractNumId="8" w15:restartNumberingAfterBreak="0">
+  <w:abstractNum w:abstractNumId="17" w15:restartNumberingAfterBreak="0">
+    <w:nsid w:val="675D24AF"/>
+    <w:multiLevelType w:val="hybridMultilevel"/>
+    <w:tmpl w:val="FA1A707E"/>
+    <w:lvl w:ilvl="0" w:tplc="040C0001">
+      <w:start w:val="1"/>
+      <w:numFmt w:val="bullet"/>
+      <w:lvlText w:val=""/>
+      <w:lvlJc w:val="left"/>
+      <w:pPr>
+        <w:ind w:left="720" w:hanging="360"/>
+      </w:pPr>
+      <w:rPr>
+        <w:rFonts w:ascii="Symbol" w:hAnsi="Symbol" w:hint="default"/>
+      </w:rPr>
+    </w:lvl>
+    <w:lvl w:ilvl="1" w:tplc="040C0003" w:tentative="1">
+      <w:start w:val="1"/>
+      <w:numFmt w:val="bullet"/>
+      <w:lvlText w:val="o"/>
+      <w:lvlJc w:val="left"/>
+      <w:pPr>
+        <w:ind w:left="1440" w:hanging="360"/>
+      </w:pPr>
+      <w:rPr>
+        <w:rFonts w:ascii="Courier New" w:hAnsi="Courier New" w:cs="Courier New" w:hint="default"/>
+      </w:rPr>
+    </w:lvl>
+    <w:lvl w:ilvl="2" w:tplc="040C0005" w:tentative="1">
+      <w:start w:val="1"/>
+      <w:numFmt w:val="bullet"/>
+      <w:lvlText w:val=""/>
+      <w:lvlJc w:val="left"/>
+      <w:pPr>
+        <w:ind w:left="2160" w:hanging="360"/>
+      </w:pPr>
+      <w:rPr>
+        <w:rFonts w:ascii="Wingdings" w:hAnsi="Wingdings" w:hint="default"/>
+      </w:rPr>
+    </w:lvl>
+    <w:lvl w:ilvl="3" w:tplc="040C0001" w:tentative="1">
+      <w:start w:val="1"/>
+      <w:numFmt w:val="bullet"/>
+      <w:lvlText w:val=""/>
+      <w:lvlJc w:val="left"/>
+      <w:pPr>
+        <w:ind w:left="2880" w:hanging="360"/>
+      </w:pPr>
+      <w:rPr>
+        <w:rFonts w:ascii="Symbol" w:hAnsi="Symbol" w:hint="default"/>
+      </w:rPr>
+    </w:lvl>
+    <w:lvl w:ilvl="4" w:tplc="040C0003" w:tentative="1">
+      <w:start w:val="1"/>
+      <w:numFmt w:val="bullet"/>
+      <w:lvlText w:val="o"/>
+      <w:lvlJc w:val="left"/>
+      <w:pPr>
+        <w:ind w:left="3600" w:hanging="360"/>
+      </w:pPr>
+      <w:rPr>
+        <w:rFonts w:ascii="Courier New" w:hAnsi="Courier New" w:cs="Courier New" w:hint="default"/>
+      </w:rPr>
+    </w:lvl>
+    <w:lvl w:ilvl="5" w:tplc="040C0005" w:tentative="1">
+      <w:start w:val="1"/>
+      <w:numFmt w:val="bullet"/>
+      <w:lvlText w:val=""/>
+      <w:lvlJc w:val="left"/>
+      <w:pPr>
+        <w:ind w:left="4320" w:hanging="360"/>
+      </w:pPr>
+      <w:rPr>
+        <w:rFonts w:ascii="Wingdings" w:hAnsi="Wingdings" w:hint="default"/>
+      </w:rPr>
+    </w:lvl>
+    <w:lvl w:ilvl="6" w:tplc="040C0001" w:tentative="1">
+      <w:start w:val="1"/>
+      <w:numFmt w:val="bullet"/>
+      <w:lvlText w:val=""/>
+      <w:lvlJc w:val="left"/>
+      <w:pPr>
+        <w:ind w:left="5040" w:hanging="360"/>
+      </w:pPr>
+      <w:rPr>
+        <w:rFonts w:ascii="Symbol" w:hAnsi="Symbol" w:hint="default"/>
+      </w:rPr>
+    </w:lvl>
+    <w:lvl w:ilvl="7" w:tplc="040C0003" w:tentative="1">
+      <w:start w:val="1"/>
+      <w:numFmt w:val="bullet"/>
+      <w:lvlText w:val="o"/>
+      <w:lvlJc w:val="left"/>
+      <w:pPr>
+        <w:ind w:left="5760" w:hanging="360"/>
+      </w:pPr>
+      <w:rPr>
+        <w:rFonts w:ascii="Courier New" w:hAnsi="Courier New" w:cs="Courier New" w:hint="default"/>
+      </w:rPr>
+    </w:lvl>
+    <w:lvl w:ilvl="8" w:tplc="040C0005" w:tentative="1">
+      <w:start w:val="1"/>
+      <w:numFmt w:val="bullet"/>
+      <w:lvlText w:val=""/>
+      <w:lvlJc w:val="left"/>
+      <w:pPr>
+        <w:ind w:left="6480" w:hanging="360"/>
+      </w:pPr>
+      <w:rPr>
+        <w:rFonts w:ascii="Wingdings" w:hAnsi="Wingdings" w:hint="default"/>
+      </w:rPr>
+    </w:lvl>
+  </w:abstractNum>
+  <w:abstractNum w:abstractNumId="18" w15:restartNumberingAfterBreak="0">
+    <w:nsid w:val="69E70FC7"/>
+    <w:multiLevelType w:val="multilevel"/>
+    <w:tmpl w:val="0BD0ADE0"/>
+    <w:lvl w:ilvl="0">
+      <w:start w:val="1"/>
+      <w:numFmt w:val="bullet"/>
+      <w:lvlText w:val="-"/>
+      <w:lvlJc w:val="left"/>
+      <w:pPr>
+        <w:ind w:left="720" w:hanging="360"/>
+      </w:pPr>
+      <w:rPr>
+        <w:rFonts w:ascii="Calibri" w:eastAsia="Calibri" w:hAnsi="Calibri" w:cs="Calibri"/>
+      </w:rPr>
+    </w:lvl>
+    <w:lvl w:ilvl="1">
+      <w:start w:val="1"/>
+      <w:numFmt w:val="bullet"/>
+      <w:lvlText w:val="o"/>
+      <w:lvlJc w:val="left"/>
+      <w:pPr>
+        <w:ind w:left="1440" w:hanging="360"/>
+      </w:pPr>
+      <w:rPr>
+        <w:rFonts w:ascii="Courier New" w:eastAsia="Courier New" w:hAnsi="Courier New" w:cs="Courier New"/>
+      </w:rPr>
+    </w:lvl>
+    <w:lvl w:ilvl="2">
+      <w:start w:val="1"/>
+      <w:numFmt w:val="bullet"/>
+      <w:lvlText w:val="▪"/>
+      <w:lvlJc w:val="left"/>
+      <w:pPr>
+        <w:ind w:left="2160" w:hanging="360"/>
+      </w:pPr>
+      <w:rPr>
+        <w:rFonts w:ascii="Noto Sans Symbols" w:eastAsia="Noto Sans Symbols" w:hAnsi="Noto Sans Symbols" w:cs="Noto Sans Symbols"/>
+      </w:rPr>
+    </w:lvl>
+    <w:lvl w:ilvl="3">
+      <w:start w:val="1"/>
+      <w:numFmt w:val="bullet"/>
+      <w:lvlText w:val="●"/>
+      <w:lvlJc w:val="left"/>
+      <w:pPr>
+        <w:ind w:left="2880" w:hanging="360"/>
+      </w:pPr>
+      <w:rPr>
+        <w:rFonts w:ascii="Noto Sans Symbols" w:eastAsia="Noto Sans Symbols" w:hAnsi="Noto Sans Symbols" w:cs="Noto Sans Symbols"/>
+      </w:rPr>
+    </w:lvl>
+    <w:lvl w:ilvl="4">
+      <w:start w:val="1"/>
+      <w:numFmt w:val="bullet"/>
+      <w:lvlText w:val="o"/>
+      <w:lvlJc w:val="left"/>
+      <w:pPr>
+        <w:ind w:left="3600" w:hanging="360"/>
+      </w:pPr>
+      <w:rPr>
+        <w:rFonts w:ascii="Courier New" w:eastAsia="Courier New" w:hAnsi="Courier New" w:cs="Courier New"/>
+      </w:rPr>
+    </w:lvl>
+    <w:lvl w:ilvl="5">
+      <w:start w:val="1"/>
+      <w:numFmt w:val="bullet"/>
+      <w:lvlText w:val="▪"/>
+      <w:lvlJc w:val="left"/>
+      <w:pPr>
+        <w:ind w:left="4320" w:hanging="360"/>
+      </w:pPr>
+      <w:rPr>
+        <w:rFonts w:ascii="Noto Sans Symbols" w:eastAsia="Noto Sans Symbols" w:hAnsi="Noto Sans Symbols" w:cs="Noto Sans Symbols"/>
+      </w:rPr>
+    </w:lvl>
+    <w:lvl w:ilvl="6">
+      <w:start w:val="1"/>
+      <w:numFmt w:val="bullet"/>
+      <w:lvlText w:val="●"/>
+      <w:lvlJc w:val="left"/>
+      <w:pPr>
+        <w:ind w:left="5040" w:hanging="360"/>
+      </w:pPr>
+      <w:rPr>
+        <w:rFonts w:ascii="Noto Sans Symbols" w:eastAsia="Noto Sans Symbols" w:hAnsi="Noto Sans Symbols" w:cs="Noto Sans Symbols"/>
+      </w:rPr>
+    </w:lvl>
+    <w:lvl w:ilvl="7">
+      <w:start w:val="1"/>
+      <w:numFmt w:val="bullet"/>
+      <w:lvlText w:val="o"/>
+      <w:lvlJc w:val="left"/>
+      <w:pPr>
+        <w:ind w:left="5760" w:hanging="360"/>
+      </w:pPr>
+      <w:rPr>
+        <w:rFonts w:ascii="Courier New" w:eastAsia="Courier New" w:hAnsi="Courier New" w:cs="Courier New"/>
+      </w:rPr>
+    </w:lvl>
+    <w:lvl w:ilvl="8">
+      <w:start w:val="1"/>
+      <w:numFmt w:val="bullet"/>
+      <w:lvlText w:val="▪"/>
+      <w:lvlJc w:val="left"/>
+      <w:pPr>
+        <w:ind w:left="6480" w:hanging="360"/>
+      </w:pPr>
+      <w:rPr>
+        <w:rFonts w:ascii="Noto Sans Symbols" w:eastAsia="Noto Sans Symbols" w:hAnsi="Noto Sans Symbols" w:cs="Noto Sans Symbols"/>
+      </w:rPr>
+    </w:lvl>
+  </w:abstractNum>
+  <w:abstractNum w:abstractNumId="19" w15:restartNumberingAfterBreak="0">
     <w:nsid w:val="70343BD2"/>
     <w:multiLevelType w:val="hybridMultilevel"/>
     <w:tmpl w:val="2B7C87FA"/>
@@ -2573,7 +6026,7 @@
       </w:rPr>
     </w:lvl>
   </w:abstractNum>
-  <w:abstractNum w:abstractNumId="9" w15:restartNumberingAfterBreak="0">
+  <w:abstractNum w:abstractNumId="20" w15:restartNumberingAfterBreak="0">
     <w:nsid w:val="75DC4E8D"/>
     <w:multiLevelType w:val="multilevel"/>
     <w:tmpl w:val="040C001F"/>
@@ -2660,34 +6113,67 @@
     </w:lvl>
   </w:abstractNum>
   <w:num w:numId="1">
+    <w:abstractNumId w:val="2"/>
+  </w:num>
+  <w:num w:numId="2">
+    <w:abstractNumId w:val="19"/>
+  </w:num>
+  <w:num w:numId="3">
+    <w:abstractNumId w:val="20"/>
+  </w:num>
+  <w:num w:numId="4">
+    <w:abstractNumId w:val="5"/>
+  </w:num>
+  <w:num w:numId="5">
+    <w:abstractNumId w:val="11"/>
+  </w:num>
+  <w:num w:numId="6">
+    <w:abstractNumId w:val="16"/>
+  </w:num>
+  <w:num w:numId="7">
+    <w:abstractNumId w:val="10"/>
+  </w:num>
+  <w:num w:numId="8">
+    <w:abstractNumId w:val="8"/>
+  </w:num>
+  <w:num w:numId="9">
+    <w:abstractNumId w:val="7"/>
+  </w:num>
+  <w:num w:numId="10">
+    <w:abstractNumId w:val="15"/>
+  </w:num>
+  <w:num w:numId="11">
     <w:abstractNumId w:val="0"/>
   </w:num>
-  <w:num w:numId="2">
-    <w:abstractNumId w:val="8"/>
-  </w:num>
-  <w:num w:numId="3">
+  <w:num w:numId="12">
     <w:abstractNumId w:val="9"/>
   </w:num>
-  <w:num w:numId="4">
-    <w:abstractNumId w:val="1"/>
+  <w:num w:numId="13">
+    <w:abstractNumId w:val="14"/>
   </w:num>
-  <w:num w:numId="5">
-    <w:abstractNumId w:val="5"/>
-  </w:num>
-  <w:num w:numId="6">
-    <w:abstractNumId w:val="7"/>
-  </w:num>
-  <w:num w:numId="7">
+  <w:num w:numId="14">
     <w:abstractNumId w:val="4"/>
   </w:num>
-  <w:num w:numId="8">
+  <w:num w:numId="15">
+    <w:abstractNumId w:val="18"/>
+  </w:num>
+  <w:num w:numId="16">
+    <w:abstractNumId w:val="12"/>
+  </w:num>
+  <w:num w:numId="17">
+    <w:abstractNumId w:val="13"/>
+  </w:num>
+  <w:num w:numId="18">
+    <w:abstractNumId w:val="17"/>
+  </w:num>
+  <w:num w:numId="19">
     <w:abstractNumId w:val="3"/>
   </w:num>
-  <w:num w:numId="9">
-    <w:abstractNumId w:val="2"/>
+  <w:num w:numId="20">
+    <w:abstractNumId w:val="6"/>
   </w:num>
-  <w:num w:numId="10">
-    <w:abstractNumId w:val="6"/>
+  <w:num w:numId="21">
+    <w:abstractNumId w:val="1"/>
   </w:num>
 </w:numbering>
 </file>
@@ -3108,10 +6594,31 @@
       <w:szCs w:val="32"/>
     </w:rPr>
   </w:style>
+  <w:style w:type="paragraph" w:styleId="Heading2">
+    <w:name w:val="heading 2"/>
+    <w:basedOn w:val="Normal"/>
+    <w:next w:val="Normal"/>
+    <w:link w:val="Heading2Char"/>
+    <w:uiPriority w:val="9"/>
+    <w:unhideWhenUsed/>
+    <w:qFormat/>
+    <w:rsid w:val="0034130F"/>
+    <w:pPr>
+      <w:keepNext/>
+      <w:keepLines/>
+      <w:spacing w:before="40" w:after="0"/>
+      <w:outlineLvl w:val="1"/>
+    </w:pPr>
+    <w:rPr>
+      <w:rFonts w:asciiTheme="majorHAnsi" w:eastAsiaTheme="majorEastAsia" w:hAnsiTheme="majorHAnsi" w:cstheme="majorBidi"/>
+      <w:color w:val="2E74B5" w:themeColor="accent1" w:themeShade="BF"/>
+      <w:sz w:val="26"/>
+      <w:szCs w:val="26"/>
+    </w:rPr>
+  </w:style>
   <w:style w:type="character" w:default="1" w:styleId="DefaultParagraphFont">
     <w:name w:val="Default Paragraph Font"/>
     <w:uiPriority w:val="1"/>
-    <w:semiHidden/>
     <w:unhideWhenUsed/>
   </w:style>
   <w:style w:type="table" w:default="1" w:styleId="TableNormal">
@@ -3393,6 +6900,31 @@
     <w:link w:val="Footer"/>
     <w:uiPriority w:val="99"/>
     <w:rsid w:val="00097C4C"/>
+  </w:style>
+  <w:style w:type="character" w:customStyle="1" w:styleId="Heading2Char">
+    <w:name w:val="Heading 2 Char"/>
+    <w:basedOn w:val="DefaultParagraphFont"/>
+    <w:link w:val="Heading2"/>
+    <w:uiPriority w:val="9"/>
+    <w:rsid w:val="0034130F"/>
+    <w:rPr>
+      <w:rFonts w:asciiTheme="majorHAnsi" w:eastAsiaTheme="majorEastAsia" w:hAnsiTheme="majorHAnsi" w:cstheme="majorBidi"/>
+      <w:color w:val="2E74B5" w:themeColor="accent1" w:themeShade="BF"/>
+      <w:sz w:val="26"/>
+      <w:szCs w:val="26"/>
+    </w:rPr>
+  </w:style>
+  <w:style w:type="character" w:styleId="FollowedHyperlink">
+    <w:name w:val="FollowedHyperlink"/>
+    <w:basedOn w:val="DefaultParagraphFont"/>
+    <w:uiPriority w:val="99"/>
+    <w:semiHidden/>
+    <w:unhideWhenUsed/>
+    <w:rsid w:val="00800F37"/>
+    <w:rPr>
+      <w:color w:val="954F72" w:themeColor="followedHyperlink"/>
+      <w:u w:val="single"/>
+    </w:rPr>
   </w:style>
 </w:styles>
 </file>
@@ -3682,7 +7214,7 @@
 </file>
 
 <file path=customXml/itemProps2.xml><?xml version="1.0" encoding="utf-8"?>
-<ds:datastoreItem xmlns:ds="http://schemas.openxmlformats.org/officeDocument/2006/customXml" ds:itemID="{6A60C39B-7BFF-44E5-9C7B-C0334B055A61}">
+<ds:datastoreItem xmlns:ds="http://schemas.openxmlformats.org/officeDocument/2006/customXml" ds:itemID="{CD459FD5-E400-4305-A046-DB69C241A8D1}">
   <ds:schemaRefs>
     <ds:schemaRef ds:uri="http://schemas.openxmlformats.org/officeDocument/2006/bibliography"/>
   </ds:schemaRefs>

</xml_diff>